<commit_message>
Mise à jour du journal de procédure
</commit_message>
<xml_diff>
--- a/Documentations/Documents essentiels/Garage RPI.docx
+++ b/Documentations/Documents essentiels/Garage RPI.docx
@@ -1,12 +1,17 @@
 
 <file path=word/document.xml><?xml version="1.0" encoding="utf-8"?>
-<w:document xmlns:wpc="http://schemas.microsoft.com/office/word/2010/wordprocessingCanvas" xmlns:mc="http://schemas.openxmlformats.org/markup-compatibility/2006" xmlns:o="urn:schemas-microsoft-com:office:office" xmlns:r="http://schemas.openxmlformats.org/officeDocument/2006/relationships" xmlns:m="http://schemas.openxmlformats.org/officeDocument/2006/math" xmlns:v="urn:schemas-microsoft-com:vml" xmlns:wp14="http://schemas.microsoft.com/office/word/2010/wordprocessingDrawing" xmlns:wp="http://schemas.openxmlformats.org/drawingml/2006/wordprocessingDrawing" xmlns:w10="urn:schemas-microsoft-com:office:word" xmlns:w="http://schemas.openxmlformats.org/wordprocessingml/2006/main" xmlns:w14="http://schemas.microsoft.com/office/word/2010/wordml" xmlns:wpg="http://schemas.microsoft.com/office/word/2010/wordprocessingGroup" xmlns:wpi="http://schemas.microsoft.com/office/word/2010/wordprocessingInk" xmlns:wne="http://schemas.microsoft.com/office/word/2006/wordml" xmlns:wps="http://schemas.microsoft.com/office/word/2010/wordprocessingShape" mc:Ignorable="w14 wp14">
+<w:document xmlns:wpc="http://schemas.microsoft.com/office/word/2010/wordprocessingCanvas" xmlns:cx="http://schemas.microsoft.com/office/drawing/2014/chartex" xmlns:cx1="http://schemas.microsoft.com/office/drawing/2015/9/8/chartex" xmlns:mc="http://schemas.openxmlformats.org/markup-compatibility/2006" xmlns:o="urn:schemas-microsoft-com:office:office" xmlns:r="http://schemas.openxmlformats.org/officeDocument/2006/relationships" xmlns:m="http://schemas.openxmlformats.org/officeDocument/2006/math" xmlns:v="urn:schemas-microsoft-com:vml" xmlns:wp14="http://schemas.microsoft.com/office/word/2010/wordprocessingDrawing" xmlns:wp="http://schemas.openxmlformats.org/drawingml/2006/wordprocessingDrawing" xmlns:w10="urn:schemas-microsoft-com:office:word" xmlns:w="http://schemas.openxmlformats.org/wordprocessingml/2006/main" xmlns:w14="http://schemas.microsoft.com/office/word/2010/wordml" xmlns:w15="http://schemas.microsoft.com/office/word/2012/wordml" xmlns:w16se="http://schemas.microsoft.com/office/word/2015/wordml/symex" xmlns:wpg="http://schemas.microsoft.com/office/word/2010/wordprocessingGroup" xmlns:wpi="http://schemas.microsoft.com/office/word/2010/wordprocessingInk" xmlns:wne="http://schemas.microsoft.com/office/word/2006/wordml" xmlns:wps="http://schemas.microsoft.com/office/word/2010/wordprocessingShape" mc:Ignorable="w14 w15 w16se wp14">
   <w:body>
     <w:sdt>
       <w:sdtPr>
         <w:rPr>
+          <w:rFonts w:asciiTheme="minorHAnsi" w:eastAsiaTheme="minorHAnsi" w:hAnsiTheme="minorHAnsi" w:cstheme="minorBidi"/>
+          <w:color w:val="auto"/>
+          <w:spacing w:val="0"/>
+          <w:kern w:val="0"/>
           <w:sz w:val="140"/>
           <w:szCs w:val="140"/>
+          <w:lang w:eastAsia="en-US"/>
         </w:rPr>
         <w:id w:val="-1607264085"/>
         <w:docPartObj>
@@ -16,13 +21,8 @@
       </w:sdtPr>
       <w:sdtEndPr>
         <w:rPr>
-          <w:rFonts w:asciiTheme="minorHAnsi" w:eastAsiaTheme="minorHAnsi" w:hAnsiTheme="minorHAnsi" w:cstheme="minorBidi"/>
-          <w:color w:val="auto"/>
-          <w:spacing w:val="0"/>
-          <w:kern w:val="0"/>
           <w:sz w:val="22"/>
           <w:szCs w:val="22"/>
-          <w:lang w:eastAsia="en-US"/>
         </w:rPr>
       </w:sdtEndPr>
       <w:sdtContent>
@@ -62,6 +62,7 @@
                     <w:dataBinding w:prefixMappings="xmlns:ns0='http://schemas.openxmlformats.org/package/2006/metadata/core-properties' xmlns:ns1='http://purl.org/dc/elements/1.1/'" w:xpath="/ns0:coreProperties[1]/ns1:title[1]" w:storeItemID="{6C3C8BC8-F283-45AE-878A-BAB7291924A1}"/>
                     <w:text/>
                   </w:sdtPr>
+                  <w:sdtEndPr/>
                   <w:sdtContent>
                     <w:r>
                       <w:rPr>
@@ -99,6 +100,7 @@
                     <w:dataBinding w:prefixMappings="xmlns:ns0='http://schemas.openxmlformats.org/package/2006/metadata/core-properties' xmlns:ns1='http://purl.org/dc/elements/1.1/'" w:xpath="/ns0:coreProperties[1]/ns1:subject[1]" w:storeItemID="{6C3C8BC8-F283-45AE-878A-BAB7291924A1}"/>
                     <w:text/>
                   </w:sdtPr>
+                  <w:sdtEndPr/>
                   <w:sdtContent>
                     <w:r>
                       <w:rPr>
@@ -138,12 +140,10 @@
                     </w:rPr>
                     <w:alias w:val="Résumé"/>
                     <w:id w:val="624198434"/>
-                    <w:placeholder>
-                      <w:docPart w:val="8561BB93C97C4607AD9FA528CE802565"/>
-                    </w:placeholder>
                     <w:dataBinding w:prefixMappings="xmlns:ns0='http://schemas.microsoft.com/office/2006/coverPageProps'" w:xpath="/ns0:CoverPageProperties[1]/ns0:Abstract[1]" w:storeItemID="{55AF091B-3C7A-41E3-B477-F2FDAA23CFDA}"/>
                     <w:text/>
                   </w:sdtPr>
+                  <w:sdtEndPr/>
                   <w:sdtContent>
                     <w:r>
                       <w:rPr>
@@ -163,6 +163,7 @@
           <w:r>
             <w:rPr>
               <w:noProof/>
+              <w:lang w:val="en-US"/>
             </w:rPr>
             <mc:AlternateContent>
               <mc:Choice Requires="wps">
@@ -193,7 +194,7 @@
                               <a:avLst/>
                             </a:prstGeom>
                             <a:blipFill dpi="0" rotWithShape="1">
-                              <a:blip r:embed="rId8">
+                              <a:blip r:embed="rId7">
                                 <a:duotone>
                                   <a:schemeClr val="lt1">
                                     <a:shade val="20000"/>
@@ -251,9 +252,9 @@
               </mc:Choice>
               <mc:Fallback>
                 <w:pict>
-                  <v:rect id="Rectangle 52" o:spid="_x0000_s1026" style="position:absolute;margin-left:-9.75pt;margin-top:0;width:612pt;height:11in;z-index:-251655168;visibility:visible;mso-wrap-style:square;mso-width-percent:1000;mso-height-percent:1000;mso-wrap-distance-left:9pt;mso-wrap-distance-top:0;mso-wrap-distance-right:9pt;mso-wrap-distance-bottom:0;mso-position-horizontal:absolute;mso-position-horizontal-relative:page;mso-position-vertical:center;mso-position-vertical-relative:page;mso-width-percent:1000;mso-height-percent:1000;mso-width-relative:page;mso-height-relative:page;v-text-anchor:middle" o:gfxdata="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" stroked="f" strokeweight="2pt">
-                    <v:fill r:id="rId9" o:title="" recolor="t" rotate="t" type="frame"/>
-                    <v:imagedata recolortarget="#3f3f3f [801]"/>
+                  <v:rect w14:anchorId="096D825F" id="Rectangle 52" o:spid="_x0000_s1026" style="position:absolute;margin-left:-9.75pt;margin-top:0;width:612pt;height:11in;z-index:-251655168;visibility:visible;mso-wrap-style:square;mso-width-percent:1000;mso-height-percent:1000;mso-wrap-distance-left:9pt;mso-wrap-distance-top:0;mso-wrap-distance-right:9pt;mso-wrap-distance-bottom:0;mso-position-horizontal:absolute;mso-position-horizontal-relative:page;mso-position-vertical:center;mso-position-vertical-relative:page;mso-width-percent:1000;mso-height-percent:1000;mso-width-relative:page;mso-height-relative:page;v-text-anchor:middle" o:gfxdata="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" stroked="f" strokeweight="2pt">
+                    <v:fill r:id="rId8" o:title="" recolor="t" rotate="t" type="frame"/>
+                    <v:imagedata recolortarget="#333 [641]"/>
                     <w10:wrap anchorx="page" anchory="page"/>
                   </v:rect>
                 </w:pict>
@@ -263,6 +264,7 @@
           <w:r>
             <w:rPr>
               <w:noProof/>
+              <w:lang w:val="en-US"/>
             </w:rPr>
             <mc:AlternateContent>
               <mc:Choice Requires="wps">
@@ -319,6 +321,7 @@
                                     <w:calendar w:val="gregorian"/>
                                   </w:date>
                                 </w:sdtPr>
+                                <w:sdtEndPr/>
                                 <w:sdtContent>
                                   <w:p>
                                     <w:pPr>
@@ -356,7 +359,7 @@
               </mc:Choice>
               <mc:Fallback>
                 <w:pict>
-                  <v:shapetype id="_x0000_t202" coordsize="21600,21600" o:spt="202" path="m,l,21600r21600,l21600,xe">
+                  <v:shapetype w14:anchorId="657D4760" id="_x0000_t202" coordsize="21600,21600" o:spt="202" path="m,l,21600r21600,l21600,xe">
                     <v:stroke joinstyle="miter"/>
                     <v:path gradientshapeok="t" o:connecttype="rect"/>
                   </v:shapetype>
@@ -373,6 +376,7 @@
                               <w:calendar w:val="gregorian"/>
                             </w:date>
                           </w:sdtPr>
+                          <w:sdtEndPr/>
                           <w:sdtContent>
                             <w:p>
                               <w:pPr>
@@ -399,6 +403,7 @@
           <w:r>
             <w:rPr>
               <w:noProof/>
+              <w:lang w:val="en-US"/>
             </w:rPr>
             <mc:AlternateContent>
               <mc:Choice Requires="wps">
@@ -463,7 +468,7 @@
               </mc:Choice>
               <mc:Fallback>
                 <w:pict>
-                  <v:rect id="Rectangle 54" o:spid="_x0000_s1026" style="position:absolute;margin-left:0;margin-top:0;width:468pt;height:162pt;z-index:251660288;visibility:visible;mso-wrap-style:square;mso-width-percent:1000;mso-height-percent:250;mso-wrap-distance-left:9pt;mso-wrap-distance-top:0;mso-wrap-distance-right:9pt;mso-wrap-distance-bottom:0;mso-position-horizontal:center;mso-position-horizontal-relative:page;mso-position-vertical:top;mso-position-vertical-relative:page;mso-width-percent:1000;mso-height-percent:250;mso-width-relative:margin;mso-height-relative:margin;v-text-anchor:middle" o:gfxdata="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" fillcolor="#4f81bd [3204]" stroked="f" strokeweight="2pt">
+                  <v:rect w14:anchorId="4EB434B7" id="Rectangle 54" o:spid="_x0000_s1026" style="position:absolute;margin-left:0;margin-top:0;width:468pt;height:162pt;z-index:251660288;visibility:visible;mso-wrap-style:square;mso-width-percent:1000;mso-height-percent:250;mso-wrap-distance-left:9pt;mso-wrap-distance-top:0;mso-wrap-distance-right:9pt;mso-wrap-distance-bottom:0;mso-position-horizontal:center;mso-position-horizontal-relative:page;mso-position-vertical:top;mso-position-vertical-relative:page;mso-width-percent:1000;mso-height-percent:250;mso-width-relative:margin;mso-height-relative:margin;v-text-anchor:middle" o:gfxdata="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" fillcolor="#4f81bd [3204]" stroked="f" strokeweight="2pt">
                     <w10:wrap anchorx="page" anchory="page"/>
                   </v:rect>
                 </w:pict>
@@ -473,6 +478,7 @@
           <w:r>
             <w:rPr>
               <w:noProof/>
+              <w:lang w:val="en-US"/>
             </w:rPr>
             <mc:AlternateContent>
               <mc:Choice Requires="wps">
@@ -537,7 +543,7 @@
               </mc:Choice>
               <mc:Fallback>
                 <w:pict>
-                  <v:rect id="Rectangle 55" o:spid="_x0000_s1026" style="position:absolute;margin-left:0;margin-top:0;width:468pt;height:2.85pt;z-index:251662336;visibility:visible;mso-wrap-style:square;mso-width-percent:1000;mso-height-percent:0;mso-wrap-distance-left:9pt;mso-wrap-distance-top:0;mso-wrap-distance-right:9pt;mso-wrap-distance-bottom:0;mso-position-horizontal:center;mso-position-horizontal-relative:margin;mso-position-vertical:bottom;mso-position-vertical-relative:margin;mso-width-percent:1000;mso-height-percent:0;mso-width-relative:margin;mso-height-relative:margin;v-text-anchor:middle" o:gfxdata="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" fillcolor="#4f81bd [3204]" stroked="f" strokeweight="2pt">
+                  <v:rect w14:anchorId="41976444" id="Rectangle 55" o:spid="_x0000_s1026" style="position:absolute;margin-left:0;margin-top:0;width:468pt;height:2.85pt;z-index:251662336;visibility:visible;mso-wrap-style:square;mso-width-percent:1000;mso-height-percent:0;mso-wrap-distance-left:9pt;mso-wrap-distance-top:0;mso-wrap-distance-right:9pt;mso-wrap-distance-bottom:0;mso-position-horizontal:center;mso-position-horizontal-relative:margin;mso-position-vertical:bottom;mso-position-vertical-relative:margin;mso-width-percent:1000;mso-height-percent:0;mso-width-relative:margin;mso-height-relative:margin;v-text-anchor:middle" o:gfxdata="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" fillcolor="#4f81bd [3204]" stroked="f" strokeweight="2pt">
                     <w10:wrap anchorx="margin" anchory="margin"/>
                   </v:rect>
                 </w:pict>
@@ -553,7 +559,13 @@
     <w:sdt>
       <w:sdtPr>
         <w:rPr>
-          <w:lang w:val="fr-FR"/>
+          <w:rFonts w:asciiTheme="minorHAnsi" w:eastAsiaTheme="minorHAnsi" w:hAnsiTheme="minorHAnsi" w:cstheme="minorBidi"/>
+          <w:b w:val="0"/>
+          <w:bCs w:val="0"/>
+          <w:color w:val="auto"/>
+          <w:sz w:val="22"/>
+          <w:szCs w:val="22"/>
+          <w:lang w:val="fr-FR" w:eastAsia="en-US"/>
         </w:rPr>
         <w:id w:val="1153647278"/>
         <w:docPartObj>
@@ -561,15 +573,7 @@
           <w:docPartUnique/>
         </w:docPartObj>
       </w:sdtPr>
-      <w:sdtEndPr>
-        <w:rPr>
-          <w:rFonts w:asciiTheme="minorHAnsi" w:eastAsiaTheme="minorHAnsi" w:hAnsiTheme="minorHAnsi" w:cstheme="minorBidi"/>
-          <w:color w:val="auto"/>
-          <w:sz w:val="22"/>
-          <w:szCs w:val="22"/>
-          <w:lang w:eastAsia="en-US"/>
-        </w:rPr>
-      </w:sdtEndPr>
+      <w:sdtEndPr/>
       <w:sdtContent>
         <w:p>
           <w:pPr>
@@ -589,7 +593,9 @@
               <w:tab w:val="right" w:leader="dot" w:pos="8630"/>
             </w:tabs>
             <w:rPr>
+              <w:rFonts w:eastAsiaTheme="minorEastAsia"/>
               <w:noProof/>
+              <w:lang w:val="en-US"/>
             </w:rPr>
           </w:pPr>
           <w:r>
@@ -601,7 +607,7 @@
           <w:r>
             <w:fldChar w:fldCharType="separate"/>
           </w:r>
-          <w:hyperlink w:anchor="_Toc445291192" w:history="1">
+          <w:hyperlink w:anchor="_Toc445486743" w:history="1">
             <w:r>
               <w:rPr>
                 <w:rStyle w:val="Lienhypertexte"/>
@@ -628,7 +634,7 @@
                 <w:noProof/>
                 <w:webHidden/>
               </w:rPr>
-              <w:instrText xml:space="preserve"> PAGEREF _Toc445291192 \h </w:instrText>
+              <w:instrText xml:space="preserve"> PAGEREF _Toc445486743 \h </w:instrText>
             </w:r>
             <w:r>
               <w:rPr>
@@ -666,10 +672,12 @@
               <w:tab w:val="right" w:leader="dot" w:pos="8630"/>
             </w:tabs>
             <w:rPr>
+              <w:rFonts w:eastAsiaTheme="minorEastAsia"/>
               <w:noProof/>
+              <w:lang w:val="en-US"/>
             </w:rPr>
           </w:pPr>
-          <w:hyperlink w:anchor="_Toc445291193" w:history="1">
+          <w:hyperlink w:anchor="_Toc445486744" w:history="1">
             <w:r>
               <w:rPr>
                 <w:rStyle w:val="Lienhypertexte"/>
@@ -696,7 +704,7 @@
                 <w:noProof/>
                 <w:webHidden/>
               </w:rPr>
-              <w:instrText xml:space="preserve"> PAGEREF _Toc445291193 \h </w:instrText>
+              <w:instrText xml:space="preserve"> PAGEREF _Toc445486744 \h </w:instrText>
             </w:r>
             <w:r>
               <w:rPr>
@@ -734,10 +742,12 @@
               <w:tab w:val="right" w:leader="dot" w:pos="8630"/>
             </w:tabs>
             <w:rPr>
+              <w:rFonts w:eastAsiaTheme="minorEastAsia"/>
               <w:noProof/>
+              <w:lang w:val="en-US"/>
             </w:rPr>
           </w:pPr>
-          <w:hyperlink w:anchor="_Toc445291194" w:history="1">
+          <w:hyperlink w:anchor="_Toc445486745" w:history="1">
             <w:r>
               <w:rPr>
                 <w:rStyle w:val="Lienhypertexte"/>
@@ -764,7 +774,7 @@
                 <w:noProof/>
                 <w:webHidden/>
               </w:rPr>
-              <w:instrText xml:space="preserve"> PAGEREF _Toc445291194 \h </w:instrText>
+              <w:instrText xml:space="preserve"> PAGEREF _Toc445486745 \h </w:instrText>
             </w:r>
             <w:r>
               <w:rPr>
@@ -802,10 +812,12 @@
               <w:tab w:val="right" w:leader="dot" w:pos="8630"/>
             </w:tabs>
             <w:rPr>
+              <w:rFonts w:eastAsiaTheme="minorEastAsia"/>
               <w:noProof/>
+              <w:lang w:val="en-US"/>
             </w:rPr>
           </w:pPr>
-          <w:hyperlink w:anchor="_Toc445291195" w:history="1">
+          <w:hyperlink w:anchor="_Toc445486746" w:history="1">
             <w:r>
               <w:rPr>
                 <w:rStyle w:val="Lienhypertexte"/>
@@ -832,7 +844,7 @@
                 <w:noProof/>
                 <w:webHidden/>
               </w:rPr>
-              <w:instrText xml:space="preserve"> PAGEREF _Toc445291195 \h </w:instrText>
+              <w:instrText xml:space="preserve"> PAGEREF _Toc445486746 \h </w:instrText>
             </w:r>
             <w:r>
               <w:rPr>
@@ -870,10 +882,12 @@
               <w:tab w:val="right" w:leader="dot" w:pos="8630"/>
             </w:tabs>
             <w:rPr>
+              <w:rFonts w:eastAsiaTheme="minorEastAsia"/>
               <w:noProof/>
+              <w:lang w:val="en-US"/>
             </w:rPr>
           </w:pPr>
-          <w:hyperlink w:anchor="_Toc445291196" w:history="1">
+          <w:hyperlink w:anchor="_Toc445486747" w:history="1">
             <w:r>
               <w:rPr>
                 <w:rStyle w:val="Lienhypertexte"/>
@@ -900,7 +914,7 @@
                 <w:noProof/>
                 <w:webHidden/>
               </w:rPr>
-              <w:instrText xml:space="preserve"> PAGEREF _Toc445291196 \h </w:instrText>
+              <w:instrText xml:space="preserve"> PAGEREF _Toc445486747 \h </w:instrText>
             </w:r>
             <w:r>
               <w:rPr>
@@ -938,10 +952,12 @@
               <w:tab w:val="right" w:leader="dot" w:pos="8630"/>
             </w:tabs>
             <w:rPr>
+              <w:rFonts w:eastAsiaTheme="minorEastAsia"/>
               <w:noProof/>
+              <w:lang w:val="en-US"/>
             </w:rPr>
           </w:pPr>
-          <w:hyperlink w:anchor="_Toc445291197" w:history="1">
+          <w:hyperlink w:anchor="_Toc445486748" w:history="1">
             <w:r>
               <w:rPr>
                 <w:rStyle w:val="Lienhypertexte"/>
@@ -968,7 +984,7 @@
                 <w:noProof/>
                 <w:webHidden/>
               </w:rPr>
-              <w:instrText xml:space="preserve"> PAGEREF _Toc445291197 \h </w:instrText>
+              <w:instrText xml:space="preserve"> PAGEREF _Toc445486748 \h </w:instrText>
             </w:r>
             <w:r>
               <w:rPr>
@@ -1000,6 +1016,151 @@
           </w:hyperlink>
         </w:p>
         <w:p>
+          <w:pPr>
+            <w:pStyle w:val="TM2"/>
+            <w:tabs>
+              <w:tab w:val="right" w:leader="dot" w:pos="8630"/>
+            </w:tabs>
+            <w:rPr>
+              <w:rFonts w:eastAsiaTheme="minorEastAsia"/>
+              <w:noProof/>
+              <w:lang w:val="en-US"/>
+            </w:rPr>
+          </w:pPr>
+          <w:hyperlink w:anchor="_Toc445486749" w:history="1">
+            <w:r>
+              <w:rPr>
+                <w:rStyle w:val="Lienhypertexte"/>
+                <w:noProof/>
+              </w:rPr>
+              <w:t>Procédure d’installation</w:t>
+            </w:r>
+            <w:r>
+              <w:rPr>
+                <w:noProof/>
+                <w:webHidden/>
+              </w:rPr>
+              <w:tab/>
+            </w:r>
+            <w:r>
+              <w:rPr>
+                <w:noProof/>
+                <w:webHidden/>
+              </w:rPr>
+              <w:fldChar w:fldCharType="begin"/>
+            </w:r>
+            <w:r>
+              <w:rPr>
+                <w:noProof/>
+                <w:webHidden/>
+              </w:rPr>
+              <w:instrText xml:space="preserve"> PAGEREF _Toc445486749 \h </w:instrText>
+            </w:r>
+            <w:r>
+              <w:rPr>
+                <w:noProof/>
+                <w:webHidden/>
+              </w:rPr>
+            </w:r>
+            <w:r>
+              <w:rPr>
+                <w:noProof/>
+                <w:webHidden/>
+              </w:rPr>
+              <w:fldChar w:fldCharType="separate"/>
+            </w:r>
+            <w:r>
+              <w:rPr>
+                <w:noProof/>
+                <w:webHidden/>
+              </w:rPr>
+              <w:t>6</w:t>
+            </w:r>
+            <w:r>
+              <w:rPr>
+                <w:noProof/>
+                <w:webHidden/>
+              </w:rPr>
+              <w:fldChar w:fldCharType="end"/>
+            </w:r>
+          </w:hyperlink>
+        </w:p>
+        <w:p>
+          <w:pPr>
+            <w:pStyle w:val="TM2"/>
+            <w:tabs>
+              <w:tab w:val="right" w:leader="dot" w:pos="8630"/>
+            </w:tabs>
+            <w:rPr>
+              <w:rFonts w:eastAsiaTheme="minorEastAsia"/>
+              <w:noProof/>
+              <w:lang w:val="en-US"/>
+            </w:rPr>
+          </w:pPr>
+          <w:hyperlink w:anchor="_Toc445486750" w:history="1">
+            <w:r>
+              <w:rPr>
+                <w:rStyle w:val="Lienhypertexte"/>
+                <w:noProof/>
+              </w:rPr>
+              <w:t>Mise en place du site web</w:t>
+            </w:r>
+            <w:r>
+              <w:rPr>
+                <w:noProof/>
+                <w:webHidden/>
+              </w:rPr>
+              <w:tab/>
+            </w:r>
+            <w:r>
+              <w:rPr>
+                <w:noProof/>
+                <w:webHidden/>
+              </w:rPr>
+              <w:fldChar w:fldCharType="begin"/>
+            </w:r>
+            <w:r>
+              <w:rPr>
+                <w:noProof/>
+                <w:webHidden/>
+              </w:rPr>
+              <w:instrText xml:space="preserve"> PAGEREF _Toc445486750 \h </w:instrText>
+            </w:r>
+            <w:r>
+              <w:rPr>
+                <w:noProof/>
+                <w:webHidden/>
+              </w:rPr>
+            </w:r>
+            <w:r>
+              <w:rPr>
+                <w:noProof/>
+                <w:webHidden/>
+              </w:rPr>
+              <w:fldChar w:fldCharType="separate"/>
+            </w:r>
+            <w:r>
+              <w:rPr>
+                <w:noProof/>
+                <w:webHidden/>
+              </w:rPr>
+              <w:t>8</w:t>
+            </w:r>
+            <w:r>
+              <w:rPr>
+                <w:noProof/>
+                <w:webHidden/>
+              </w:rPr>
+              <w:fldChar w:fldCharType="end"/>
+            </w:r>
+          </w:hyperlink>
+        </w:p>
+        <w:p>
+          <w:pPr>
+            <w:tabs>
+              <w:tab w:val="left" w:pos="7755"/>
+            </w:tabs>
+          </w:pPr>
           <w:r>
             <w:rPr>
               <w:b/>
@@ -1008,6 +1169,14 @@
             </w:rPr>
             <w:fldChar w:fldCharType="end"/>
           </w:r>
+          <w:r>
+            <w:rPr>
+              <w:b/>
+              <w:bCs/>
+              <w:lang w:val="fr-FR"/>
+            </w:rPr>
+            <w:tab/>
+          </w:r>
         </w:p>
       </w:sdtContent>
     </w:sdt>
@@ -1030,7 +1199,7 @@
       <w:pPr>
         <w:pStyle w:val="Titre2"/>
       </w:pPr>
-      <w:bookmarkStart w:id="0" w:name="_Toc445291192"/>
+      <w:bookmarkStart w:id="0" w:name="_Toc445486743"/>
       <w:r>
         <w:lastRenderedPageBreak/>
         <w:t>Logiciels utilisés</w:t>
@@ -1100,6 +1269,30 @@
     </w:p>
     <w:p>
       <w:pPr>
+        <w:pStyle w:val="Paragraphedeliste"/>
+        <w:numPr>
+          <w:ilvl w:val="0"/>
+          <w:numId w:val="1"/>
+        </w:numPr>
+      </w:pPr>
+      <w:r>
+        <w:t>SSMTP</w:t>
+      </w:r>
+    </w:p>
+    <w:p>
+      <w:pPr>
+        <w:pStyle w:val="Paragraphedeliste"/>
+        <w:numPr>
+          <w:ilvl w:val="0"/>
+          <w:numId w:val="1"/>
+        </w:numPr>
+      </w:pPr>
+      <w:r>
+        <w:t>Apache2</w:t>
+      </w:r>
+    </w:p>
+    <w:p>
+      <w:pPr>
         <w:pStyle w:val="Titre2"/>
       </w:pPr>
     </w:p>
@@ -1112,7 +1305,7 @@
       <w:pPr>
         <w:pStyle w:val="Titre2"/>
       </w:pPr>
-      <w:bookmarkStart w:id="1" w:name="_Toc445291193"/>
+      <w:bookmarkStart w:id="1" w:name="_Toc445486744"/>
       <w:r>
         <w:t>Matériels utilisés</w:t>
       </w:r>
@@ -1131,24 +1324,12 @@
         <w:t>RPI</w:t>
       </w:r>
     </w:p>
-    <w:p>
-      <w:pPr>
-        <w:pStyle w:val="Paragraphedeliste"/>
-        <w:numPr>
-          <w:ilvl w:val="0"/>
-          <w:numId w:val="2"/>
-        </w:numPr>
-      </w:pPr>
-      <w:r>
-        <w:t>Serveur apache</w:t>
-      </w:r>
-    </w:p>
     <w:p/>
     <w:p>
       <w:pPr>
         <w:pStyle w:val="Titre2"/>
       </w:pPr>
-      <w:bookmarkStart w:id="2" w:name="_Toc445291194"/>
+      <w:bookmarkStart w:id="2" w:name="_Toc445486745"/>
       <w:r>
         <w:t>Contraintes</w:t>
       </w:r>
@@ -1189,7 +1370,7 @@
       <w:pPr>
         <w:pStyle w:val="Titre2"/>
       </w:pPr>
-      <w:bookmarkStart w:id="3" w:name="_Toc445291195"/>
+      <w:bookmarkStart w:id="3" w:name="_Toc445486746"/>
       <w:r>
         <w:lastRenderedPageBreak/>
         <w:t xml:space="preserve">Page de </w:t>
@@ -1206,10 +1387,10 @@
       <w:r>
         <w:rPr>
           <w:noProof/>
-          <w:lang w:eastAsia="fr-CA"/>
+          <w:lang w:val="en-US"/>
         </w:rPr>
         <w:drawing>
-          <wp:anchor distT="0" distB="0" distL="114300" distR="114300" simplePos="0" relativeHeight="251663360" behindDoc="0" locked="0" layoutInCell="1" allowOverlap="1" wp14:anchorId="3477B81B" wp14:editId="6FDEADE9">
+          <wp:anchor distT="0" distB="0" distL="114300" distR="114300" simplePos="0" relativeHeight="251663360" behindDoc="0" locked="0" layoutInCell="1" allowOverlap="1" wp14:anchorId="65EBD793" wp14:editId="23BA1B0A">
             <wp:simplePos x="0" y="0"/>
             <wp:positionH relativeFrom="margin">
               <wp:posOffset>2503170</wp:posOffset>
@@ -1234,7 +1415,7 @@
                     </pic:cNvPicPr>
                   </pic:nvPicPr>
                   <pic:blipFill>
-                    <a:blip r:embed="rId10">
+                    <a:blip r:embed="rId9">
                       <a:extLst>
                         <a:ext uri="{28A0092B-C50C-407E-A947-70E740481C1C}">
                           <a14:useLocalDpi xmlns:a14="http://schemas.microsoft.com/office/drawing/2010/main" val="0"/>
@@ -1295,10 +1476,10 @@
       <w:r>
         <w:rPr>
           <w:noProof/>
-          <w:lang w:eastAsia="fr-CA"/>
+          <w:lang w:val="en-US"/>
         </w:rPr>
         <w:drawing>
-          <wp:anchor distT="0" distB="0" distL="114300" distR="114300" simplePos="0" relativeHeight="251664384" behindDoc="0" locked="0" layoutInCell="1" allowOverlap="1" wp14:anchorId="48383C23" wp14:editId="3067EC33">
+          <wp:anchor distT="0" distB="0" distL="114300" distR="114300" simplePos="0" relativeHeight="251664384" behindDoc="0" locked="0" layoutInCell="1" allowOverlap="1" wp14:anchorId="35AC130B" wp14:editId="2563609E">
             <wp:simplePos x="0" y="0"/>
             <wp:positionH relativeFrom="column">
               <wp:posOffset>2505075</wp:posOffset>
@@ -1323,7 +1504,7 @@
                     </pic:cNvPicPr>
                   </pic:nvPicPr>
                   <pic:blipFill>
-                    <a:blip r:embed="rId11">
+                    <a:blip r:embed="rId10">
                       <a:extLst>
                         <a:ext uri="{28A0092B-C50C-407E-A947-70E740481C1C}">
                           <a14:useLocalDpi xmlns:a14="http://schemas.microsoft.com/office/drawing/2010/main" val="0"/>
@@ -1378,7 +1559,7 @@
       <w:pPr>
         <w:pStyle w:val="Titre2"/>
       </w:pPr>
-      <w:bookmarkStart w:id="4" w:name="_Toc445291196"/>
+      <w:bookmarkStart w:id="4" w:name="_Toc445486747"/>
       <w:r>
         <w:lastRenderedPageBreak/>
         <w:t>Contrôle des portes</w:t>
@@ -1389,10 +1570,10 @@
       <w:r>
         <w:rPr>
           <w:noProof/>
-          <w:lang w:eastAsia="fr-CA"/>
+          <w:lang w:val="en-US"/>
         </w:rPr>
         <w:drawing>
-          <wp:anchor distT="0" distB="0" distL="114300" distR="114300" simplePos="0" relativeHeight="251665408" behindDoc="0" locked="0" layoutInCell="1" allowOverlap="1" wp14:anchorId="5FFF0446" wp14:editId="5553CC77">
+          <wp:anchor distT="0" distB="0" distL="114300" distR="114300" simplePos="0" relativeHeight="251665408" behindDoc="0" locked="0" layoutInCell="1" allowOverlap="1" wp14:anchorId="707E5C25" wp14:editId="3AA1F3F9">
             <wp:simplePos x="0" y="0"/>
             <wp:positionH relativeFrom="column">
               <wp:posOffset>1838325</wp:posOffset>
@@ -1417,7 +1598,7 @@
                     </pic:cNvPicPr>
                   </pic:nvPicPr>
                   <pic:blipFill>
-                    <a:blip r:embed="rId12">
+                    <a:blip r:embed="rId11">
                       <a:extLst>
                         <a:ext uri="{28A0092B-C50C-407E-A947-70E740481C1C}">
                           <a14:useLocalDpi xmlns:a14="http://schemas.microsoft.com/office/drawing/2010/main" val="0"/>
@@ -1492,7 +1673,7 @@
       <w:pPr>
         <w:pStyle w:val="Titre2"/>
       </w:pPr>
-      <w:bookmarkStart w:id="5" w:name="_Toc445291197"/>
+      <w:bookmarkStart w:id="5" w:name="_Toc445486748"/>
       <w:r>
         <w:lastRenderedPageBreak/>
         <w:t>Page administration</w:t>
@@ -1503,19 +1684,19 @@
       <w:r>
         <w:rPr>
           <w:noProof/>
-          <w:lang w:eastAsia="fr-CA"/>
+          <w:lang w:val="en-US"/>
         </w:rPr>
         <w:drawing>
-          <wp:anchor distT="0" distB="0" distL="114300" distR="114300" simplePos="0" relativeHeight="251666432" behindDoc="0" locked="0" layoutInCell="1" allowOverlap="1" wp14:anchorId="729E8184" wp14:editId="45DB969F">
+          <wp:anchor distT="0" distB="0" distL="114300" distR="114300" simplePos="0" relativeHeight="251666432" behindDoc="0" locked="0" layoutInCell="1" allowOverlap="1" wp14:anchorId="72196D19" wp14:editId="547B4986">
             <wp:simplePos x="0" y="0"/>
             <wp:positionH relativeFrom="column">
-              <wp:posOffset>1866900</wp:posOffset>
+              <wp:posOffset>1998345</wp:posOffset>
             </wp:positionH>
             <wp:positionV relativeFrom="paragraph">
               <wp:posOffset>253365</wp:posOffset>
             </wp:positionV>
-            <wp:extent cx="4095750" cy="8001000"/>
-            <wp:effectExtent l="0" t="0" r="0" b="0"/>
+            <wp:extent cx="3963670" cy="7743825"/>
+            <wp:effectExtent l="0" t="0" r="0" b="9525"/>
             <wp:wrapSquare wrapText="bothSides"/>
             <wp:docPr id="5" name="Image 5" descr="C:\Users\1111668\Desktop\Capture4.PNG"/>
             <wp:cNvGraphicFramePr>
@@ -1531,7 +1712,7 @@
                     </pic:cNvPicPr>
                   </pic:nvPicPr>
                   <pic:blipFill>
-                    <a:blip r:embed="rId13">
+                    <a:blip r:embed="rId12">
                       <a:extLst>
                         <a:ext uri="{28A0092B-C50C-407E-A947-70E740481C1C}">
                           <a14:useLocalDpi xmlns:a14="http://schemas.microsoft.com/office/drawing/2010/main" val="0"/>
@@ -1546,7 +1727,7 @@
                   <pic:spPr bwMode="auto">
                     <a:xfrm>
                       <a:off x="0" y="0"/>
-                      <a:ext cx="4095750" cy="8001000"/>
+                      <a:ext cx="3963670" cy="7743825"/>
                     </a:xfrm>
                     <a:prstGeom prst="rect">
                       <a:avLst/>
@@ -1657,8 +1838,20 @@
     <w:p>
       <w:pPr>
         <w:pStyle w:val="Paragraphedeliste"/>
-        <w:ind w:left="1425"/>
-      </w:pPr>
+        <w:numPr>
+          <w:ilvl w:val="0"/>
+          <w:numId w:val="4"/>
+        </w:numPr>
+      </w:pPr>
+      <w:r>
+        <w:t xml:space="preserve">Ajouter un </w:t>
+      </w:r>
+      <w:r>
+        <w:t>nouvel entré</w:t>
+      </w:r>
+      <w:r>
+        <w:t xml:space="preserve"> de GPIO</w:t>
+      </w:r>
     </w:p>
     <w:p>
       <w:pPr>
@@ -1669,24 +1862,13 @@
         </w:numPr>
       </w:pPr>
       <w:r>
-        <w:t>Ajouter un nouvel  entré</w:t>
-      </w:r>
-      <w:r>
-        <w:t xml:space="preserve"> de GPIO</w:t>
-      </w:r>
-    </w:p>
-    <w:p>
-      <w:pPr>
-        <w:pStyle w:val="Paragraphedeliste"/>
-      </w:pPr>
-    </w:p>
-    <w:p>
-      <w:pPr>
-        <w:pStyle w:val="Paragraphedeliste"/>
-        <w:ind w:left="1425"/>
-      </w:pPr>
+        <w:t>Modification de GP</w:t>
+      </w:r>
       <w:bookmarkStart w:id="6" w:name="_GoBack"/>
       <w:bookmarkEnd w:id="6"/>
+      <w:r>
+        <w:t>IO existant</w:t>
+      </w:r>
     </w:p>
     <w:p>
       <w:pPr>
@@ -1697,9 +1879,1709 @@
         </w:numPr>
       </w:pPr>
       <w:r>
-        <w:t>Modification de GPIO existant</w:t>
-      </w:r>
-    </w:p>
+        <w:t>Gestion des distributeurs lors d’</w:t>
+      </w:r>
+      <w:r>
+        <w:t>envoi</w:t>
+      </w:r>
+      <w:r>
+        <w:t xml:space="preserve"> de courriel/sms</w:t>
+      </w:r>
+    </w:p>
+    <w:p>
+      <w:pPr>
+        <w:rPr>
+          <w:rFonts w:asciiTheme="majorHAnsi" w:eastAsiaTheme="majorEastAsia" w:hAnsiTheme="majorHAnsi" w:cstheme="majorBidi"/>
+          <w:b/>
+          <w:bCs/>
+          <w:color w:val="4F81BD" w:themeColor="accent1"/>
+          <w:sz w:val="26"/>
+          <w:szCs w:val="26"/>
+        </w:rPr>
+      </w:pPr>
+      <w:bookmarkStart w:id="7" w:name="_Toc445486749"/>
+      <w:r>
+        <w:br w:type="page"/>
+      </w:r>
+    </w:p>
+    <w:p>
+      <w:pPr>
+        <w:pStyle w:val="Titre2"/>
+      </w:pPr>
+      <w:r>
+        <w:lastRenderedPageBreak/>
+        <w:t>Procédure d’installation</w:t>
+      </w:r>
+      <w:bookmarkEnd w:id="7"/>
+    </w:p>
+    <w:p/>
+    <w:p>
+      <w:r>
+        <w:rPr>
+          <w:highlight w:val="yellow"/>
+        </w:rPr>
+        <w:t>Note : Tous les ligne</w:t>
+      </w:r>
+      <w:r>
+        <w:rPr>
+          <w:highlight w:val="yellow"/>
+        </w:rPr>
+        <w:t>s</w:t>
+      </w:r>
+      <w:r>
+        <w:rPr>
+          <w:highlight w:val="yellow"/>
+        </w:rPr>
+        <w:t xml:space="preserve"> de commande son effectué avec le terminal que l’on retrouve dans les </w:t>
+      </w:r>
+      <w:r>
+        <w:rPr>
+          <w:highlight w:val="yellow"/>
+        </w:rPr>
+        <w:t>outils</w:t>
+      </w:r>
+      <w:r>
+        <w:rPr>
+          <w:highlight w:val="yellow"/>
+        </w:rPr>
+        <w:t xml:space="preserve"> du </w:t>
+      </w:r>
+      <w:proofErr w:type="spellStart"/>
+      <w:r>
+        <w:rPr>
+          <w:highlight w:val="yellow"/>
+        </w:rPr>
+        <w:t>Raspberry</w:t>
+      </w:r>
+      <w:proofErr w:type="spellEnd"/>
+    </w:p>
+    <w:p>
+      <w:pPr>
+        <w:rPr>
+          <w:b/>
+        </w:rPr>
+      </w:pPr>
+      <w:r>
+        <w:rPr>
+          <w:b/>
+        </w:rPr>
+        <w:t xml:space="preserve">Mise à jour du </w:t>
+      </w:r>
+      <w:proofErr w:type="spellStart"/>
+      <w:r>
+        <w:rPr>
+          <w:b/>
+        </w:rPr>
+        <w:t>Raspberry</w:t>
+      </w:r>
+      <w:proofErr w:type="spellEnd"/>
+    </w:p>
+    <w:p>
+      <w:r>
+        <w:t xml:space="preserve">Avant d’installer le serveur, assurons nous d’avoir une machine bien à jour. Pour ce faire nous devons posséder les droits administrateurs, soit en étant connecté en </w:t>
+      </w:r>
+      <w:proofErr w:type="spellStart"/>
+      <w:r>
+        <w:t>root</w:t>
+      </w:r>
+      <w:proofErr w:type="spellEnd"/>
+      <w:r>
+        <w:t xml:space="preserve">, soit via la commande </w:t>
+      </w:r>
+      <w:proofErr w:type="spellStart"/>
+      <w:r>
+        <w:t>sudo</w:t>
+      </w:r>
+      <w:proofErr w:type="spellEnd"/>
+      <w:r>
+        <w:t>.</w:t>
+      </w:r>
+    </w:p>
+    <w:p>
+      <w:pPr>
+        <w:rPr>
+          <w:rFonts w:ascii="Courier New" w:hAnsi="Courier New" w:cs="Courier New"/>
+          <w:color w:val="DCDCDC"/>
+          <w:shd w:val="clear" w:color="auto" w:fill="3F3F3F"/>
+          <w:lang w:val="en-US"/>
+        </w:rPr>
+      </w:pPr>
+      <w:proofErr w:type="spellStart"/>
+      <w:r>
+        <w:rPr>
+          <w:rFonts w:ascii="Courier New" w:hAnsi="Courier New" w:cs="Courier New"/>
+          <w:color w:val="DCDCDC"/>
+          <w:shd w:val="clear" w:color="auto" w:fill="3F3F3F"/>
+          <w:lang w:val="en-US"/>
+        </w:rPr>
+        <w:t>Sudo</w:t>
+      </w:r>
+      <w:proofErr w:type="spellEnd"/>
+      <w:r>
+        <w:rPr>
+          <w:rFonts w:ascii="Courier New" w:hAnsi="Courier New" w:cs="Courier New"/>
+          <w:color w:val="DCDCDC"/>
+          <w:shd w:val="clear" w:color="auto" w:fill="3F3F3F"/>
+          <w:lang w:val="en-US"/>
+        </w:rPr>
+        <w:t xml:space="preserve"> apt-get update</w:t>
+      </w:r>
+    </w:p>
+    <w:p>
+      <w:pPr>
+        <w:rPr>
+          <w:lang w:val="en-US"/>
+        </w:rPr>
+      </w:pPr>
+      <w:proofErr w:type="spellStart"/>
+      <w:r>
+        <w:rPr>
+          <w:rFonts w:ascii="Courier New" w:hAnsi="Courier New" w:cs="Courier New"/>
+          <w:color w:val="DCDCDC"/>
+          <w:shd w:val="clear" w:color="auto" w:fill="3F3F3F"/>
+          <w:lang w:val="en-US"/>
+        </w:rPr>
+        <w:t>Sudo</w:t>
+      </w:r>
+      <w:proofErr w:type="spellEnd"/>
+      <w:r>
+        <w:rPr>
+          <w:rFonts w:ascii="Courier New" w:hAnsi="Courier New" w:cs="Courier New"/>
+          <w:color w:val="DCDCDC"/>
+          <w:shd w:val="clear" w:color="auto" w:fill="3F3F3F"/>
+          <w:lang w:val="en-US"/>
+        </w:rPr>
+        <w:t xml:space="preserve"> apt-get upgrade</w:t>
+      </w:r>
+    </w:p>
+    <w:p>
+      <w:pPr>
+        <w:rPr>
+          <w:lang w:val="en-US"/>
+        </w:rPr>
+      </w:pPr>
+    </w:p>
+    <w:p>
+      <w:pPr>
+        <w:rPr>
+          <w:b/>
+        </w:rPr>
+      </w:pPr>
+      <w:r>
+        <w:rPr>
+          <w:b/>
+        </w:rPr>
+        <w:t>Apache</w:t>
+      </w:r>
+    </w:p>
+    <w:p>
+      <w:pPr>
+        <w:rPr>
+          <w:rFonts w:ascii="Arial" w:hAnsi="Arial" w:cs="Arial"/>
+          <w:color w:val="212121"/>
+          <w:shd w:val="clear" w:color="auto" w:fill="FFFFFF"/>
+        </w:rPr>
+      </w:pPr>
+      <w:r>
+        <w:br/>
+      </w:r>
+      <w:r>
+        <w:rPr>
+          <w:rFonts w:ascii="Arial" w:hAnsi="Arial" w:cs="Arial"/>
+          <w:color w:val="212121"/>
+          <w:shd w:val="clear" w:color="auto" w:fill="FFFFFF"/>
+        </w:rPr>
+        <w:t>I</w:t>
+      </w:r>
+      <w:r>
+        <w:rPr>
+          <w:rFonts w:ascii="Arial" w:hAnsi="Arial" w:cs="Arial"/>
+          <w:color w:val="212121"/>
+          <w:shd w:val="clear" w:color="auto" w:fill="FFFFFF"/>
+        </w:rPr>
+        <w:t>nstallez d'abord le paquet apache2 en tapant la commande suivante dans le Terminal :</w:t>
+      </w:r>
+    </w:p>
+    <w:p>
+      <w:pPr>
+        <w:rPr>
+          <w:rFonts w:ascii="Courier New" w:hAnsi="Courier New" w:cs="Courier New"/>
+          <w:color w:val="DCDCDC"/>
+          <w:shd w:val="clear" w:color="auto" w:fill="3F3F3F"/>
+          <w:lang w:val="en-US"/>
+        </w:rPr>
+      </w:pPr>
+      <w:proofErr w:type="spellStart"/>
+      <w:r>
+        <w:rPr>
+          <w:rFonts w:ascii="Courier New" w:hAnsi="Courier New" w:cs="Courier New"/>
+          <w:color w:val="DCDCDC"/>
+          <w:shd w:val="clear" w:color="auto" w:fill="3F3F3F"/>
+          <w:lang w:val="en-US"/>
+        </w:rPr>
+        <w:t>Sudo</w:t>
+      </w:r>
+      <w:proofErr w:type="spellEnd"/>
+      <w:r>
+        <w:rPr>
+          <w:rFonts w:ascii="Courier New" w:hAnsi="Courier New" w:cs="Courier New"/>
+          <w:color w:val="DCDCDC"/>
+          <w:shd w:val="clear" w:color="auto" w:fill="3F3F3F"/>
+          <w:lang w:val="en-US"/>
+        </w:rPr>
+        <w:t xml:space="preserve"> apt-get install apache2 </w:t>
+      </w:r>
+    </w:p>
+    <w:p>
+      <w:pPr>
+        <w:rPr>
+          <w:rFonts w:ascii="Courier New" w:hAnsi="Courier New" w:cs="Courier New"/>
+          <w:color w:val="DCDCDC"/>
+          <w:shd w:val="clear" w:color="auto" w:fill="3F3F3F"/>
+          <w:lang w:val="en-US"/>
+        </w:rPr>
+      </w:pPr>
+    </w:p>
+    <w:p>
+      <w:pPr>
+        <w:rPr>
+          <w:b/>
+          <w:lang w:val="en-US"/>
+        </w:rPr>
+      </w:pPr>
+      <w:r>
+        <w:rPr>
+          <w:b/>
+          <w:lang w:val="en-US"/>
+        </w:rPr>
+        <w:t>PHP</w:t>
+      </w:r>
+    </w:p>
+    <w:p>
+      <w:r>
+        <w:t xml:space="preserve">Pour permettre à votre serveur Apache </w:t>
+      </w:r>
+      <w:r>
+        <w:t>de</w:t>
+      </w:r>
+      <w:r>
+        <w:t xml:space="preserve"> traiter les fichiers PHP, vous aurez besoin d'installer PHP5 et le module PHP5 pour Apache. Tapez la commande suivante pour </w:t>
+      </w:r>
+      <w:r>
+        <w:t>effectuer l’installation</w:t>
+      </w:r>
+      <w:r>
+        <w:t xml:space="preserve"> :</w:t>
+      </w:r>
+    </w:p>
+    <w:p>
+      <w:pPr>
+        <w:rPr>
+          <w:rFonts w:ascii="Courier New" w:hAnsi="Courier New" w:cs="Courier New"/>
+          <w:color w:val="DCDCDC"/>
+          <w:shd w:val="clear" w:color="auto" w:fill="3F3F3F"/>
+        </w:rPr>
+      </w:pPr>
+      <w:proofErr w:type="spellStart"/>
+      <w:r>
+        <w:rPr>
+          <w:rFonts w:ascii="Courier New" w:hAnsi="Courier New" w:cs="Courier New"/>
+          <w:color w:val="DCDCDC"/>
+          <w:shd w:val="clear" w:color="auto" w:fill="3F3F3F"/>
+        </w:rPr>
+        <w:t>Sudo</w:t>
+      </w:r>
+      <w:proofErr w:type="spellEnd"/>
+      <w:r>
+        <w:rPr>
+          <w:rFonts w:ascii="Courier New" w:hAnsi="Courier New" w:cs="Courier New"/>
+          <w:color w:val="DCDCDC"/>
+          <w:shd w:val="clear" w:color="auto" w:fill="3F3F3F"/>
+        </w:rPr>
+        <w:t xml:space="preserve"> </w:t>
+      </w:r>
+      <w:proofErr w:type="spellStart"/>
+      <w:r>
+        <w:rPr>
+          <w:rFonts w:ascii="Courier New" w:hAnsi="Courier New" w:cs="Courier New"/>
+          <w:color w:val="DCDCDC"/>
+          <w:shd w:val="clear" w:color="auto" w:fill="3F3F3F"/>
+        </w:rPr>
+        <w:t>apt-get</w:t>
+      </w:r>
+      <w:proofErr w:type="spellEnd"/>
+      <w:r>
+        <w:rPr>
+          <w:rFonts w:ascii="Courier New" w:hAnsi="Courier New" w:cs="Courier New"/>
+          <w:color w:val="DCDCDC"/>
+          <w:shd w:val="clear" w:color="auto" w:fill="3F3F3F"/>
+        </w:rPr>
+        <w:t xml:space="preserve"> </w:t>
+      </w:r>
+      <w:proofErr w:type="spellStart"/>
+      <w:r>
+        <w:rPr>
+          <w:rFonts w:ascii="Courier New" w:hAnsi="Courier New" w:cs="Courier New"/>
+          <w:color w:val="DCDCDC"/>
+          <w:shd w:val="clear" w:color="auto" w:fill="3F3F3F"/>
+        </w:rPr>
+        <w:t>install</w:t>
+      </w:r>
+      <w:proofErr w:type="spellEnd"/>
+      <w:r>
+        <w:rPr>
+          <w:rFonts w:ascii="Courier New" w:hAnsi="Courier New" w:cs="Courier New"/>
+          <w:color w:val="DCDCDC"/>
+          <w:shd w:val="clear" w:color="auto" w:fill="3F3F3F"/>
+        </w:rPr>
+        <w:t xml:space="preserve"> php5</w:t>
+      </w:r>
+    </w:p>
+    <w:p>
+      <w:pPr>
+        <w:rPr>
+          <w:rFonts w:ascii="Courier New" w:hAnsi="Courier New" w:cs="Courier New"/>
+          <w:color w:val="DCDCDC"/>
+          <w:shd w:val="clear" w:color="auto" w:fill="3F3F3F"/>
+        </w:rPr>
+      </w:pPr>
+    </w:p>
+    <w:p>
+      <w:pPr>
+        <w:rPr>
+          <w:b/>
+        </w:rPr>
+      </w:pPr>
+    </w:p>
+    <w:p>
+      <w:pPr>
+        <w:rPr>
+          <w:b/>
+        </w:rPr>
+      </w:pPr>
+    </w:p>
+    <w:p>
+      <w:pPr>
+        <w:rPr>
+          <w:b/>
+        </w:rPr>
+      </w:pPr>
+    </w:p>
+    <w:p>
+      <w:pPr>
+        <w:rPr>
+          <w:b/>
+        </w:rPr>
+      </w:pPr>
+    </w:p>
+    <w:p>
+      <w:pPr>
+        <w:rPr>
+          <w:b/>
+        </w:rPr>
+      </w:pPr>
+    </w:p>
+    <w:p>
+      <w:pPr>
+        <w:rPr>
+          <w:b/>
+        </w:rPr>
+      </w:pPr>
+    </w:p>
+    <w:p>
+      <w:pPr>
+        <w:rPr>
+          <w:b/>
+        </w:rPr>
+      </w:pPr>
+      <w:r>
+        <w:rPr>
+          <w:b/>
+        </w:rPr>
+        <w:lastRenderedPageBreak/>
+        <w:t>Lancer Apache2</w:t>
+      </w:r>
+    </w:p>
+    <w:p>
+      <w:r>
+        <w:t xml:space="preserve">Nous allons maintenant mettre </w:t>
+      </w:r>
+      <w:r>
+        <w:t xml:space="preserve">en marche notre serveur apache. Vous pourrez ainsi essayer si votre serveur est fonctionnel en visitant la page </w:t>
+      </w:r>
+      <w:proofErr w:type="spellStart"/>
+      <w:r>
+        <w:t>localhost</w:t>
+      </w:r>
+      <w:proofErr w:type="spellEnd"/>
+      <w:r>
+        <w:t xml:space="preserve"> directement de votre navigateur web choisi.</w:t>
+      </w:r>
+    </w:p>
+    <w:p>
+      <w:r>
+        <w:t>Pour partir les services Apache2</w:t>
+      </w:r>
+    </w:p>
+    <w:p>
+      <w:pPr>
+        <w:rPr>
+          <w:rFonts w:ascii="Courier New" w:hAnsi="Courier New" w:cs="Courier New"/>
+          <w:color w:val="DCDCDC"/>
+          <w:shd w:val="clear" w:color="auto" w:fill="3F3F3F"/>
+        </w:rPr>
+      </w:pPr>
+      <w:proofErr w:type="spellStart"/>
+      <w:r>
+        <w:rPr>
+          <w:rFonts w:ascii="Courier New" w:hAnsi="Courier New" w:cs="Courier New"/>
+          <w:color w:val="DCDCDC"/>
+          <w:shd w:val="clear" w:color="auto" w:fill="3F3F3F"/>
+        </w:rPr>
+        <w:t>Sudo</w:t>
+      </w:r>
+      <w:proofErr w:type="spellEnd"/>
+      <w:r>
+        <w:rPr>
+          <w:rFonts w:ascii="Courier New" w:hAnsi="Courier New" w:cs="Courier New"/>
+          <w:color w:val="DCDCDC"/>
+          <w:shd w:val="clear" w:color="auto" w:fill="3F3F3F"/>
+        </w:rPr>
+        <w:t xml:space="preserve"> service apache2 </w:t>
+      </w:r>
+      <w:proofErr w:type="spellStart"/>
+      <w:r>
+        <w:rPr>
+          <w:rFonts w:ascii="Courier New" w:hAnsi="Courier New" w:cs="Courier New"/>
+          <w:color w:val="DCDCDC"/>
+          <w:shd w:val="clear" w:color="auto" w:fill="3F3F3F"/>
+        </w:rPr>
+        <w:t>start</w:t>
+      </w:r>
+      <w:proofErr w:type="spellEnd"/>
+    </w:p>
+    <w:p>
+      <w:pPr>
+        <w:rPr>
+          <w:rFonts w:ascii="Courier New" w:hAnsi="Courier New" w:cs="Courier New"/>
+          <w:color w:val="DCDCDC"/>
+          <w:shd w:val="clear" w:color="auto" w:fill="3F3F3F"/>
+        </w:rPr>
+      </w:pPr>
+      <w:r>
+        <w:t>Pour arrêter les services Apache2</w:t>
+      </w:r>
+    </w:p>
+    <w:p>
+      <w:pPr>
+        <w:rPr>
+          <w:rFonts w:ascii="Courier New" w:hAnsi="Courier New" w:cs="Courier New"/>
+          <w:color w:val="DCDCDC"/>
+          <w:shd w:val="clear" w:color="auto" w:fill="3F3F3F"/>
+        </w:rPr>
+      </w:pPr>
+      <w:proofErr w:type="spellStart"/>
+      <w:r>
+        <w:rPr>
+          <w:rFonts w:ascii="Courier New" w:hAnsi="Courier New" w:cs="Courier New"/>
+          <w:color w:val="DCDCDC"/>
+          <w:shd w:val="clear" w:color="auto" w:fill="3F3F3F"/>
+        </w:rPr>
+        <w:t>Sudo</w:t>
+      </w:r>
+      <w:proofErr w:type="spellEnd"/>
+      <w:r>
+        <w:rPr>
+          <w:rFonts w:ascii="Courier New" w:hAnsi="Courier New" w:cs="Courier New"/>
+          <w:color w:val="DCDCDC"/>
+          <w:shd w:val="clear" w:color="auto" w:fill="3F3F3F"/>
+        </w:rPr>
+        <w:t xml:space="preserve"> service apache2 stop</w:t>
+      </w:r>
+    </w:p>
+    <w:p>
+      <w:r>
+        <w:t>Pour redémarrer les services Apache2</w:t>
+      </w:r>
+    </w:p>
+    <w:p>
+      <w:pPr>
+        <w:rPr>
+          <w:rFonts w:ascii="Courier New" w:hAnsi="Courier New" w:cs="Courier New"/>
+          <w:color w:val="DCDCDC"/>
+          <w:shd w:val="clear" w:color="auto" w:fill="3F3F3F"/>
+        </w:rPr>
+      </w:pPr>
+      <w:proofErr w:type="spellStart"/>
+      <w:r>
+        <w:rPr>
+          <w:rFonts w:ascii="Courier New" w:hAnsi="Courier New" w:cs="Courier New"/>
+          <w:color w:val="DCDCDC"/>
+          <w:shd w:val="clear" w:color="auto" w:fill="3F3F3F"/>
+        </w:rPr>
+        <w:t>Sudo</w:t>
+      </w:r>
+      <w:proofErr w:type="spellEnd"/>
+      <w:r>
+        <w:rPr>
+          <w:rFonts w:ascii="Courier New" w:hAnsi="Courier New" w:cs="Courier New"/>
+          <w:color w:val="DCDCDC"/>
+          <w:shd w:val="clear" w:color="auto" w:fill="3F3F3F"/>
+        </w:rPr>
+        <w:t xml:space="preserve"> service apache2 restart</w:t>
+      </w:r>
+    </w:p>
+    <w:p>
+      <w:pPr>
+        <w:rPr>
+          <w:b/>
+        </w:rPr>
+      </w:pPr>
+    </w:p>
+    <w:p>
+      <w:pPr>
+        <w:rPr>
+          <w:b/>
+        </w:rPr>
+      </w:pPr>
+      <w:r>
+        <w:rPr>
+          <w:b/>
+        </w:rPr>
+        <w:t>Installation SSMTP</w:t>
+      </w:r>
+    </w:p>
+    <w:p>
+      <w:r>
+        <w:t xml:space="preserve">Pour permettre au site web d’envoyer des courriels, il faut tout d’abord configurer un service SSMTP. Pour se faire, installer les </w:t>
+      </w:r>
+      <w:proofErr w:type="spellStart"/>
+      <w:r>
+        <w:t>packets</w:t>
+      </w:r>
+      <w:proofErr w:type="spellEnd"/>
+      <w:r>
+        <w:t xml:space="preserve"> suivant :</w:t>
+      </w:r>
+    </w:p>
+    <w:p>
+      <w:pPr>
+        <w:rPr>
+          <w:rFonts w:ascii="Courier New" w:hAnsi="Courier New" w:cs="Courier New"/>
+          <w:color w:val="DCDCDC"/>
+          <w:shd w:val="clear" w:color="auto" w:fill="3F3F3F"/>
+        </w:rPr>
+      </w:pPr>
+      <w:r>
+        <w:t xml:space="preserve"> </w:t>
+      </w:r>
+      <w:proofErr w:type="spellStart"/>
+      <w:r>
+        <w:rPr>
+          <w:rFonts w:ascii="Courier New" w:hAnsi="Courier New" w:cs="Courier New"/>
+          <w:color w:val="DCDCDC"/>
+          <w:shd w:val="clear" w:color="auto" w:fill="3F3F3F"/>
+        </w:rPr>
+        <w:t>Sudo</w:t>
+      </w:r>
+      <w:proofErr w:type="spellEnd"/>
+      <w:r>
+        <w:rPr>
+          <w:rFonts w:ascii="Courier New" w:hAnsi="Courier New" w:cs="Courier New"/>
+          <w:color w:val="DCDCDC"/>
+          <w:shd w:val="clear" w:color="auto" w:fill="3F3F3F"/>
+        </w:rPr>
+        <w:t xml:space="preserve"> aptitude </w:t>
+      </w:r>
+      <w:proofErr w:type="spellStart"/>
+      <w:r>
+        <w:rPr>
+          <w:rFonts w:ascii="Courier New" w:hAnsi="Courier New" w:cs="Courier New"/>
+          <w:color w:val="DCDCDC"/>
+          <w:shd w:val="clear" w:color="auto" w:fill="3F3F3F"/>
+        </w:rPr>
+        <w:t>install</w:t>
+      </w:r>
+      <w:proofErr w:type="spellEnd"/>
+      <w:r>
+        <w:rPr>
+          <w:rFonts w:ascii="Courier New" w:hAnsi="Courier New" w:cs="Courier New"/>
+          <w:color w:val="DCDCDC"/>
+          <w:shd w:val="clear" w:color="auto" w:fill="3F3F3F"/>
+        </w:rPr>
+        <w:t xml:space="preserve"> </w:t>
+      </w:r>
+      <w:proofErr w:type="spellStart"/>
+      <w:r>
+        <w:rPr>
+          <w:rFonts w:ascii="Courier New" w:hAnsi="Courier New" w:cs="Courier New"/>
+          <w:color w:val="DCDCDC"/>
+          <w:shd w:val="clear" w:color="auto" w:fill="3F3F3F"/>
+        </w:rPr>
+        <w:t>ssmtp</w:t>
+      </w:r>
+      <w:proofErr w:type="spellEnd"/>
+    </w:p>
+    <w:p>
+      <w:pPr>
+        <w:spacing w:after="160" w:line="259" w:lineRule="auto"/>
+        <w:rPr>
+          <w:rFonts w:ascii="Courier New" w:hAnsi="Courier New" w:cs="Courier New"/>
+          <w:color w:val="DCDCDC"/>
+          <w:shd w:val="clear" w:color="auto" w:fill="3F3F3F"/>
+        </w:rPr>
+      </w:pPr>
+    </w:p>
+    <w:p>
+      <w:r>
+        <w:t>Il nous reste qu’à configurer les fichiers de configuration pour envoyer des courriers depuis notre adresse désirée. Pour ce faire, il y a deux fichiers que nous allons modifier</w:t>
+      </w:r>
+      <w:r>
+        <w:t>.</w:t>
+      </w:r>
+      <w:r>
+        <w:t xml:space="preserve"> Cet exemple est tiré d’un utilisateur Gmail.</w:t>
+      </w:r>
+    </w:p>
+    <w:p>
+      <w:r>
+        <w:t xml:space="preserve"> Le premier </w:t>
+      </w:r>
+      <w:r>
+        <w:rPr>
+          <w:b/>
+        </w:rPr>
+        <w:t>/</w:t>
+      </w:r>
+      <w:proofErr w:type="spellStart"/>
+      <w:r>
+        <w:rPr>
+          <w:b/>
+        </w:rPr>
+        <w:t>etc</w:t>
+      </w:r>
+      <w:proofErr w:type="spellEnd"/>
+      <w:r>
+        <w:rPr>
+          <w:b/>
+        </w:rPr>
+        <w:t>/</w:t>
+      </w:r>
+      <w:proofErr w:type="spellStart"/>
+      <w:r>
+        <w:rPr>
+          <w:b/>
+        </w:rPr>
+        <w:t>ssmtp</w:t>
+      </w:r>
+      <w:proofErr w:type="spellEnd"/>
+      <w:r>
+        <w:rPr>
+          <w:b/>
+        </w:rPr>
+        <w:t>/</w:t>
+      </w:r>
+      <w:proofErr w:type="spellStart"/>
+      <w:r>
+        <w:rPr>
+          <w:b/>
+        </w:rPr>
+        <w:t>ssmtp.conf</w:t>
+      </w:r>
+      <w:proofErr w:type="spellEnd"/>
+      <w:r>
+        <w:t xml:space="preserve"> pour la configuration :</w:t>
+      </w:r>
+    </w:p>
+    <w:p>
+      <w:pPr>
+        <w:shd w:val="clear" w:color="auto" w:fill="F5F5F5"/>
+        <w:tabs>
+          <w:tab w:val="left" w:pos="916"/>
+          <w:tab w:val="left" w:pos="1832"/>
+          <w:tab w:val="left" w:pos="2748"/>
+          <w:tab w:val="left" w:pos="3664"/>
+          <w:tab w:val="left" w:pos="4580"/>
+          <w:tab w:val="left" w:pos="5496"/>
+          <w:tab w:val="left" w:pos="6412"/>
+          <w:tab w:val="left" w:pos="7328"/>
+          <w:tab w:val="left" w:pos="8244"/>
+          <w:tab w:val="left" w:pos="9160"/>
+          <w:tab w:val="left" w:pos="10076"/>
+          <w:tab w:val="left" w:pos="10992"/>
+          <w:tab w:val="left" w:pos="11908"/>
+          <w:tab w:val="left" w:pos="12824"/>
+          <w:tab w:val="left" w:pos="13740"/>
+          <w:tab w:val="left" w:pos="14656"/>
+        </w:tabs>
+        <w:spacing w:after="0" w:line="240" w:lineRule="auto"/>
+        <w:textAlignment w:val="baseline"/>
+        <w:rPr>
+          <w:rFonts w:ascii="Consolas" w:eastAsia="Times New Roman" w:hAnsi="Consolas" w:cs="Courier New"/>
+          <w:color w:val="000000"/>
+          <w:sz w:val="20"/>
+          <w:szCs w:val="20"/>
+          <w:bdr w:val="none" w:sz="0" w:space="0" w:color="auto" w:frame="1"/>
+          <w:shd w:val="clear" w:color="auto" w:fill="F5F5F5"/>
+          <w:lang w:val="en-US"/>
+        </w:rPr>
+      </w:pPr>
+      <w:r>
+        <w:rPr>
+          <w:rFonts w:ascii="Consolas" w:eastAsia="Times New Roman" w:hAnsi="Consolas" w:cs="Courier New"/>
+          <w:color w:val="000000"/>
+          <w:sz w:val="20"/>
+          <w:szCs w:val="20"/>
+          <w:bdr w:val="none" w:sz="0" w:space="0" w:color="auto" w:frame="1"/>
+          <w:shd w:val="clear" w:color="auto" w:fill="F5F5F5"/>
+          <w:lang w:val="en-US"/>
+        </w:rPr>
+        <w:t>mailhub=smtp.gmail.com:</w:t>
+      </w:r>
+      <w:r>
+        <w:rPr>
+          <w:rFonts w:ascii="inherit" w:eastAsia="Times New Roman" w:hAnsi="inherit" w:cs="Courier New"/>
+          <w:color w:val="000000"/>
+          <w:sz w:val="27"/>
+          <w:szCs w:val="27"/>
+          <w:bdr w:val="none" w:sz="0" w:space="0" w:color="auto" w:frame="1"/>
+          <w:shd w:val="clear" w:color="auto" w:fill="F5F5F5"/>
+          <w:lang w:val="en-US"/>
+        </w:rPr>
+        <w:t>587</w:t>
+      </w:r>
+    </w:p>
+    <w:p>
+      <w:pPr>
+        <w:shd w:val="clear" w:color="auto" w:fill="F5F5F5"/>
+        <w:tabs>
+          <w:tab w:val="left" w:pos="916"/>
+          <w:tab w:val="left" w:pos="1832"/>
+          <w:tab w:val="left" w:pos="2748"/>
+          <w:tab w:val="left" w:pos="3664"/>
+          <w:tab w:val="left" w:pos="4580"/>
+          <w:tab w:val="left" w:pos="5496"/>
+          <w:tab w:val="left" w:pos="6412"/>
+          <w:tab w:val="left" w:pos="7328"/>
+          <w:tab w:val="left" w:pos="8244"/>
+          <w:tab w:val="left" w:pos="9160"/>
+          <w:tab w:val="left" w:pos="10076"/>
+          <w:tab w:val="left" w:pos="10992"/>
+          <w:tab w:val="left" w:pos="11908"/>
+          <w:tab w:val="left" w:pos="12824"/>
+          <w:tab w:val="left" w:pos="13740"/>
+          <w:tab w:val="left" w:pos="14656"/>
+        </w:tabs>
+        <w:spacing w:after="0" w:line="240" w:lineRule="auto"/>
+        <w:textAlignment w:val="baseline"/>
+        <w:rPr>
+          <w:rFonts w:ascii="Consolas" w:eastAsia="Times New Roman" w:hAnsi="Consolas" w:cs="Courier New"/>
+          <w:color w:val="000000"/>
+          <w:sz w:val="20"/>
+          <w:szCs w:val="20"/>
+          <w:bdr w:val="none" w:sz="0" w:space="0" w:color="auto" w:frame="1"/>
+          <w:shd w:val="clear" w:color="auto" w:fill="F5F5F5"/>
+          <w:lang w:val="en-US"/>
+        </w:rPr>
+      </w:pPr>
+      <w:proofErr w:type="spellStart"/>
+      <w:r>
+        <w:rPr>
+          <w:rFonts w:ascii="Consolas" w:eastAsia="Times New Roman" w:hAnsi="Consolas" w:cs="Courier New"/>
+          <w:color w:val="000000"/>
+          <w:sz w:val="20"/>
+          <w:szCs w:val="20"/>
+          <w:bdr w:val="none" w:sz="0" w:space="0" w:color="auto" w:frame="1"/>
+          <w:shd w:val="clear" w:color="auto" w:fill="F5F5F5"/>
+          <w:lang w:val="en-US"/>
+        </w:rPr>
+        <w:t>UseSTARTTLS</w:t>
+      </w:r>
+      <w:proofErr w:type="spellEnd"/>
+      <w:r>
+        <w:rPr>
+          <w:rFonts w:ascii="Consolas" w:eastAsia="Times New Roman" w:hAnsi="Consolas" w:cs="Courier New"/>
+          <w:color w:val="000000"/>
+          <w:sz w:val="20"/>
+          <w:szCs w:val="20"/>
+          <w:bdr w:val="none" w:sz="0" w:space="0" w:color="auto" w:frame="1"/>
+          <w:shd w:val="clear" w:color="auto" w:fill="F5F5F5"/>
+          <w:lang w:val="en-US"/>
+        </w:rPr>
+        <w:t>=YES</w:t>
+      </w:r>
+    </w:p>
+    <w:p>
+      <w:pPr>
+        <w:shd w:val="clear" w:color="auto" w:fill="F5F5F5"/>
+        <w:tabs>
+          <w:tab w:val="left" w:pos="916"/>
+          <w:tab w:val="left" w:pos="1832"/>
+          <w:tab w:val="left" w:pos="2748"/>
+          <w:tab w:val="left" w:pos="3664"/>
+          <w:tab w:val="left" w:pos="4580"/>
+          <w:tab w:val="left" w:pos="5496"/>
+          <w:tab w:val="left" w:pos="6412"/>
+          <w:tab w:val="left" w:pos="7328"/>
+          <w:tab w:val="left" w:pos="8244"/>
+          <w:tab w:val="left" w:pos="9160"/>
+          <w:tab w:val="left" w:pos="10076"/>
+          <w:tab w:val="left" w:pos="10992"/>
+          <w:tab w:val="left" w:pos="11908"/>
+          <w:tab w:val="left" w:pos="12824"/>
+          <w:tab w:val="left" w:pos="13740"/>
+          <w:tab w:val="left" w:pos="14656"/>
+        </w:tabs>
+        <w:spacing w:after="0" w:line="240" w:lineRule="auto"/>
+        <w:textAlignment w:val="baseline"/>
+        <w:rPr>
+          <w:rFonts w:ascii="Consolas" w:eastAsia="Times New Roman" w:hAnsi="Consolas" w:cs="Courier New"/>
+          <w:color w:val="000000"/>
+          <w:sz w:val="20"/>
+          <w:szCs w:val="20"/>
+          <w:bdr w:val="none" w:sz="0" w:space="0" w:color="auto" w:frame="1"/>
+          <w:shd w:val="clear" w:color="auto" w:fill="F5F5F5"/>
+          <w:lang w:val="en-US"/>
+        </w:rPr>
+      </w:pPr>
+      <w:proofErr w:type="spellStart"/>
+      <w:r>
+        <w:rPr>
+          <w:rFonts w:ascii="Consolas" w:eastAsia="Times New Roman" w:hAnsi="Consolas" w:cs="Courier New"/>
+          <w:color w:val="000000"/>
+          <w:sz w:val="20"/>
+          <w:szCs w:val="20"/>
+          <w:bdr w:val="none" w:sz="0" w:space="0" w:color="auto" w:frame="1"/>
+          <w:shd w:val="clear" w:color="auto" w:fill="F5F5F5"/>
+          <w:lang w:val="en-US"/>
+        </w:rPr>
+        <w:t>FromLineOverride</w:t>
+      </w:r>
+      <w:proofErr w:type="spellEnd"/>
+      <w:r>
+        <w:rPr>
+          <w:rFonts w:ascii="Consolas" w:eastAsia="Times New Roman" w:hAnsi="Consolas" w:cs="Courier New"/>
+          <w:color w:val="000000"/>
+          <w:sz w:val="20"/>
+          <w:szCs w:val="20"/>
+          <w:bdr w:val="none" w:sz="0" w:space="0" w:color="auto" w:frame="1"/>
+          <w:shd w:val="clear" w:color="auto" w:fill="F5F5F5"/>
+          <w:lang w:val="en-US"/>
+        </w:rPr>
+        <w:t>=YES</w:t>
+      </w:r>
+    </w:p>
+    <w:p>
+      <w:pPr>
+        <w:shd w:val="clear" w:color="auto" w:fill="F5F5F5"/>
+        <w:tabs>
+          <w:tab w:val="left" w:pos="916"/>
+          <w:tab w:val="left" w:pos="1832"/>
+          <w:tab w:val="left" w:pos="2748"/>
+          <w:tab w:val="left" w:pos="3664"/>
+          <w:tab w:val="left" w:pos="4580"/>
+          <w:tab w:val="left" w:pos="5496"/>
+          <w:tab w:val="left" w:pos="6412"/>
+          <w:tab w:val="left" w:pos="7328"/>
+          <w:tab w:val="left" w:pos="8244"/>
+          <w:tab w:val="left" w:pos="9160"/>
+          <w:tab w:val="left" w:pos="10076"/>
+          <w:tab w:val="left" w:pos="10992"/>
+          <w:tab w:val="left" w:pos="11908"/>
+          <w:tab w:val="left" w:pos="12824"/>
+          <w:tab w:val="left" w:pos="13740"/>
+          <w:tab w:val="left" w:pos="14656"/>
+        </w:tabs>
+        <w:spacing w:after="0" w:line="240" w:lineRule="auto"/>
+        <w:textAlignment w:val="baseline"/>
+        <w:rPr>
+          <w:rFonts w:ascii="Consolas" w:eastAsia="Times New Roman" w:hAnsi="Consolas" w:cs="Courier New"/>
+          <w:color w:val="000000"/>
+          <w:sz w:val="20"/>
+          <w:szCs w:val="20"/>
+          <w:bdr w:val="none" w:sz="0" w:space="0" w:color="auto" w:frame="1"/>
+          <w:shd w:val="clear" w:color="auto" w:fill="F5F5F5"/>
+          <w:lang w:val="en-US"/>
+        </w:rPr>
+      </w:pPr>
+      <w:proofErr w:type="spellStart"/>
+      <w:r>
+        <w:rPr>
+          <w:rFonts w:ascii="Consolas" w:eastAsia="Times New Roman" w:hAnsi="Consolas" w:cs="Courier New"/>
+          <w:color w:val="000000"/>
+          <w:sz w:val="20"/>
+          <w:szCs w:val="20"/>
+          <w:bdr w:val="none" w:sz="0" w:space="0" w:color="auto" w:frame="1"/>
+          <w:shd w:val="clear" w:color="auto" w:fill="F5F5F5"/>
+          <w:lang w:val="en-US"/>
+        </w:rPr>
+        <w:t>AuthUser</w:t>
+      </w:r>
+      <w:proofErr w:type="spellEnd"/>
+      <w:r>
+        <w:rPr>
+          <w:rFonts w:ascii="Consolas" w:eastAsia="Times New Roman" w:hAnsi="Consolas" w:cs="Courier New"/>
+          <w:color w:val="000000"/>
+          <w:sz w:val="20"/>
+          <w:szCs w:val="20"/>
+          <w:bdr w:val="none" w:sz="0" w:space="0" w:color="auto" w:frame="1"/>
+          <w:shd w:val="clear" w:color="auto" w:fill="F5F5F5"/>
+          <w:lang w:val="en-US"/>
+        </w:rPr>
+        <w:t>=</w:t>
+      </w:r>
+      <w:proofErr w:type="spellStart"/>
+      <w:r>
+        <w:rPr>
+          <w:rFonts w:ascii="Consolas" w:eastAsia="Times New Roman" w:hAnsi="Consolas" w:cs="Courier New"/>
+          <w:color w:val="000000"/>
+          <w:sz w:val="20"/>
+          <w:szCs w:val="20"/>
+          <w:bdr w:val="none" w:sz="0" w:space="0" w:color="auto" w:frame="1"/>
+          <w:shd w:val="clear" w:color="auto" w:fill="F5F5F5"/>
+          <w:lang w:val="en-US"/>
+        </w:rPr>
+        <w:t>login_gmail</w:t>
+      </w:r>
+      <w:proofErr w:type="spellEnd"/>
+    </w:p>
+    <w:p>
+      <w:pPr>
+        <w:shd w:val="clear" w:color="auto" w:fill="F5F5F5"/>
+        <w:tabs>
+          <w:tab w:val="left" w:pos="916"/>
+          <w:tab w:val="left" w:pos="1832"/>
+          <w:tab w:val="left" w:pos="2748"/>
+          <w:tab w:val="left" w:pos="3664"/>
+          <w:tab w:val="left" w:pos="4580"/>
+          <w:tab w:val="left" w:pos="5496"/>
+          <w:tab w:val="left" w:pos="6412"/>
+          <w:tab w:val="left" w:pos="7328"/>
+          <w:tab w:val="left" w:pos="8244"/>
+          <w:tab w:val="left" w:pos="9160"/>
+          <w:tab w:val="left" w:pos="10076"/>
+          <w:tab w:val="left" w:pos="10992"/>
+          <w:tab w:val="left" w:pos="11908"/>
+          <w:tab w:val="left" w:pos="12824"/>
+          <w:tab w:val="left" w:pos="13740"/>
+          <w:tab w:val="left" w:pos="14656"/>
+        </w:tabs>
+        <w:wordWrap w:val="0"/>
+        <w:spacing w:after="0" w:line="240" w:lineRule="auto"/>
+        <w:textAlignment w:val="baseline"/>
+        <w:rPr>
+          <w:rFonts w:ascii="Consolas" w:eastAsia="Times New Roman" w:hAnsi="Consolas" w:cs="Courier New"/>
+          <w:color w:val="000000"/>
+          <w:sz w:val="20"/>
+          <w:szCs w:val="20"/>
+          <w:bdr w:val="none" w:sz="0" w:space="0" w:color="auto" w:frame="1"/>
+          <w:shd w:val="clear" w:color="auto" w:fill="F5F5F5"/>
+          <w:lang w:val="en-US"/>
+        </w:rPr>
+      </w:pPr>
+      <w:proofErr w:type="spellStart"/>
+      <w:r>
+        <w:rPr>
+          <w:rFonts w:ascii="Consolas" w:eastAsia="Times New Roman" w:hAnsi="Consolas" w:cs="Courier New"/>
+          <w:color w:val="000000"/>
+          <w:sz w:val="20"/>
+          <w:szCs w:val="20"/>
+          <w:bdr w:val="none" w:sz="0" w:space="0" w:color="auto" w:frame="1"/>
+          <w:shd w:val="clear" w:color="auto" w:fill="F5F5F5"/>
+          <w:lang w:val="en-US"/>
+        </w:rPr>
+        <w:t>AuthPass</w:t>
+      </w:r>
+      <w:proofErr w:type="spellEnd"/>
+      <w:r>
+        <w:rPr>
+          <w:rFonts w:ascii="Consolas" w:eastAsia="Times New Roman" w:hAnsi="Consolas" w:cs="Courier New"/>
+          <w:color w:val="000000"/>
+          <w:sz w:val="20"/>
+          <w:szCs w:val="20"/>
+          <w:bdr w:val="none" w:sz="0" w:space="0" w:color="auto" w:frame="1"/>
+          <w:shd w:val="clear" w:color="auto" w:fill="F5F5F5"/>
+          <w:lang w:val="en-US"/>
+        </w:rPr>
+        <w:t>=</w:t>
+      </w:r>
+      <w:proofErr w:type="spellStart"/>
+      <w:r>
+        <w:rPr>
+          <w:rFonts w:ascii="Consolas" w:eastAsia="Times New Roman" w:hAnsi="Consolas" w:cs="Courier New"/>
+          <w:color w:val="000000"/>
+          <w:sz w:val="20"/>
+          <w:szCs w:val="20"/>
+          <w:bdr w:val="none" w:sz="0" w:space="0" w:color="auto" w:frame="1"/>
+          <w:shd w:val="clear" w:color="auto" w:fill="F5F5F5"/>
+          <w:lang w:val="en-US"/>
+        </w:rPr>
+        <w:t>password_gmail</w:t>
+      </w:r>
+      <w:proofErr w:type="spellEnd"/>
+    </w:p>
+    <w:p>
+      <w:pPr>
+        <w:shd w:val="clear" w:color="auto" w:fill="F5F5F5"/>
+        <w:tabs>
+          <w:tab w:val="left" w:pos="916"/>
+          <w:tab w:val="left" w:pos="1832"/>
+          <w:tab w:val="left" w:pos="2748"/>
+          <w:tab w:val="left" w:pos="3664"/>
+          <w:tab w:val="left" w:pos="4580"/>
+          <w:tab w:val="left" w:pos="5496"/>
+          <w:tab w:val="left" w:pos="6412"/>
+          <w:tab w:val="left" w:pos="7328"/>
+          <w:tab w:val="left" w:pos="8244"/>
+          <w:tab w:val="left" w:pos="9160"/>
+          <w:tab w:val="left" w:pos="10076"/>
+          <w:tab w:val="left" w:pos="10992"/>
+          <w:tab w:val="left" w:pos="11908"/>
+          <w:tab w:val="left" w:pos="12824"/>
+          <w:tab w:val="left" w:pos="13740"/>
+          <w:tab w:val="left" w:pos="14656"/>
+        </w:tabs>
+        <w:wordWrap w:val="0"/>
+        <w:spacing w:after="0" w:line="240" w:lineRule="auto"/>
+        <w:textAlignment w:val="baseline"/>
+        <w:rPr>
+          <w:rFonts w:ascii="Consolas" w:eastAsia="Times New Roman" w:hAnsi="Consolas" w:cs="Courier New"/>
+          <w:color w:val="000000"/>
+          <w:sz w:val="20"/>
+          <w:szCs w:val="20"/>
+          <w:bdr w:val="none" w:sz="0" w:space="0" w:color="auto" w:frame="1"/>
+          <w:shd w:val="clear" w:color="auto" w:fill="F5F5F5"/>
+          <w:lang w:val="en-US"/>
+        </w:rPr>
+      </w:pPr>
+    </w:p>
+    <w:p>
+      <w:pPr>
+        <w:rPr>
+          <w:lang w:val="en-US"/>
+        </w:rPr>
+      </w:pPr>
+    </w:p>
+    <w:p>
+      <w:r>
+        <w:t xml:space="preserve">Et le deuxième, </w:t>
+      </w:r>
+      <w:r>
+        <w:rPr>
+          <w:b/>
+        </w:rPr>
+        <w:t>/</w:t>
+      </w:r>
+      <w:proofErr w:type="spellStart"/>
+      <w:r>
+        <w:rPr>
+          <w:b/>
+        </w:rPr>
+        <w:t>etc</w:t>
+      </w:r>
+      <w:proofErr w:type="spellEnd"/>
+      <w:r>
+        <w:rPr>
+          <w:b/>
+        </w:rPr>
+        <w:t>/</w:t>
+      </w:r>
+      <w:proofErr w:type="spellStart"/>
+      <w:r>
+        <w:rPr>
+          <w:b/>
+        </w:rPr>
+        <w:t>ssmtp</w:t>
+      </w:r>
+      <w:proofErr w:type="spellEnd"/>
+      <w:r>
+        <w:rPr>
+          <w:b/>
+        </w:rPr>
+        <w:t>/</w:t>
+      </w:r>
+      <w:proofErr w:type="spellStart"/>
+      <w:r>
+        <w:rPr>
+          <w:b/>
+        </w:rPr>
+        <w:t>revaliases</w:t>
+      </w:r>
+      <w:proofErr w:type="spellEnd"/>
+      <w:r>
+        <w:t xml:space="preserve"> afin de spécifier quel compte SMTP doit être utilisé pour tel ou tel utilisateur sur la machine :</w:t>
+      </w:r>
+    </w:p>
+    <w:p>
+      <w:pPr>
+        <w:shd w:val="clear" w:color="auto" w:fill="F5F5F5"/>
+        <w:tabs>
+          <w:tab w:val="left" w:pos="916"/>
+          <w:tab w:val="left" w:pos="1832"/>
+          <w:tab w:val="left" w:pos="2748"/>
+          <w:tab w:val="left" w:pos="3664"/>
+          <w:tab w:val="left" w:pos="4580"/>
+          <w:tab w:val="left" w:pos="5496"/>
+          <w:tab w:val="left" w:pos="6412"/>
+          <w:tab w:val="left" w:pos="7328"/>
+          <w:tab w:val="left" w:pos="8244"/>
+          <w:tab w:val="left" w:pos="9160"/>
+          <w:tab w:val="left" w:pos="10076"/>
+          <w:tab w:val="left" w:pos="10992"/>
+          <w:tab w:val="left" w:pos="11908"/>
+          <w:tab w:val="left" w:pos="12824"/>
+          <w:tab w:val="left" w:pos="13740"/>
+          <w:tab w:val="left" w:pos="14656"/>
+        </w:tabs>
+        <w:wordWrap w:val="0"/>
+        <w:spacing w:after="0" w:line="240" w:lineRule="auto"/>
+        <w:textAlignment w:val="baseline"/>
+        <w:rPr>
+          <w:rFonts w:ascii="Courier New" w:eastAsia="Times New Roman" w:hAnsi="Courier New" w:cs="Courier New"/>
+          <w:color w:val="333333"/>
+          <w:sz w:val="27"/>
+          <w:szCs w:val="27"/>
+        </w:rPr>
+      </w:pPr>
+    </w:p>
+    <w:p>
+      <w:pPr>
+        <w:shd w:val="clear" w:color="auto" w:fill="F5F5F5"/>
+        <w:tabs>
+          <w:tab w:val="left" w:pos="916"/>
+          <w:tab w:val="left" w:pos="1832"/>
+          <w:tab w:val="left" w:pos="2748"/>
+          <w:tab w:val="left" w:pos="3664"/>
+          <w:tab w:val="left" w:pos="4580"/>
+          <w:tab w:val="left" w:pos="5496"/>
+          <w:tab w:val="left" w:pos="6412"/>
+          <w:tab w:val="left" w:pos="7328"/>
+          <w:tab w:val="left" w:pos="8244"/>
+          <w:tab w:val="left" w:pos="9160"/>
+          <w:tab w:val="left" w:pos="10076"/>
+          <w:tab w:val="left" w:pos="10992"/>
+          <w:tab w:val="left" w:pos="11908"/>
+          <w:tab w:val="left" w:pos="12824"/>
+          <w:tab w:val="left" w:pos="13740"/>
+          <w:tab w:val="left" w:pos="14656"/>
+        </w:tabs>
+        <w:wordWrap w:val="0"/>
+        <w:spacing w:after="0" w:line="240" w:lineRule="auto"/>
+        <w:textAlignment w:val="baseline"/>
+        <w:rPr>
+          <w:rFonts w:ascii="Courier New" w:eastAsia="Times New Roman" w:hAnsi="Courier New" w:cs="Courier New"/>
+          <w:color w:val="333333"/>
+          <w:sz w:val="27"/>
+          <w:szCs w:val="27"/>
+        </w:rPr>
+      </w:pPr>
+      <w:proofErr w:type="gramStart"/>
+      <w:r>
+        <w:rPr>
+          <w:rFonts w:ascii="Courier New" w:eastAsia="Times New Roman" w:hAnsi="Courier New" w:cs="Courier New"/>
+          <w:color w:val="333333"/>
+          <w:sz w:val="27"/>
+          <w:szCs w:val="27"/>
+        </w:rPr>
+        <w:t>root:username@gmail.com:smtp.gmail.com:</w:t>
+      </w:r>
+      <w:proofErr w:type="gramEnd"/>
+      <w:r>
+        <w:rPr>
+          <w:rFonts w:ascii="Courier New" w:eastAsia="Times New Roman" w:hAnsi="Courier New" w:cs="Courier New"/>
+          <w:color w:val="333333"/>
+          <w:sz w:val="27"/>
+          <w:szCs w:val="27"/>
+        </w:rPr>
+        <w:t>587</w:t>
+      </w:r>
+    </w:p>
+    <w:p>
+      <w:pPr>
+        <w:shd w:val="clear" w:color="auto" w:fill="F5F5F5"/>
+        <w:tabs>
+          <w:tab w:val="left" w:pos="916"/>
+          <w:tab w:val="left" w:pos="1832"/>
+          <w:tab w:val="left" w:pos="2748"/>
+          <w:tab w:val="left" w:pos="3664"/>
+          <w:tab w:val="left" w:pos="4580"/>
+          <w:tab w:val="left" w:pos="5496"/>
+          <w:tab w:val="left" w:pos="6412"/>
+          <w:tab w:val="left" w:pos="7328"/>
+          <w:tab w:val="left" w:pos="8244"/>
+          <w:tab w:val="left" w:pos="9160"/>
+          <w:tab w:val="left" w:pos="10076"/>
+          <w:tab w:val="left" w:pos="10992"/>
+          <w:tab w:val="left" w:pos="11908"/>
+          <w:tab w:val="left" w:pos="12824"/>
+          <w:tab w:val="left" w:pos="13740"/>
+          <w:tab w:val="left" w:pos="14656"/>
+        </w:tabs>
+        <w:wordWrap w:val="0"/>
+        <w:spacing w:after="0" w:line="240" w:lineRule="auto"/>
+        <w:textAlignment w:val="baseline"/>
+        <w:rPr>
+          <w:rFonts w:ascii="Courier New" w:eastAsia="Times New Roman" w:hAnsi="Courier New" w:cs="Courier New"/>
+          <w:color w:val="333333"/>
+          <w:sz w:val="27"/>
+          <w:szCs w:val="27"/>
+        </w:rPr>
+      </w:pPr>
+      <w:r>
+        <w:rPr>
+          <w:rFonts w:ascii="Courier New" w:eastAsia="Times New Roman" w:hAnsi="Courier New" w:cs="Courier New"/>
+          <w:color w:val="333333"/>
+          <w:sz w:val="27"/>
+          <w:szCs w:val="27"/>
+        </w:rPr>
+        <w:t>Julien:username@gmail.com:smtp.gmail.com:587</w:t>
+      </w:r>
+      <w:r>
+        <w:br w:type="page"/>
+      </w:r>
+    </w:p>
+    <w:p>
+      <w:pPr>
+        <w:pStyle w:val="Titre2"/>
+      </w:pPr>
+      <w:bookmarkStart w:id="8" w:name="_Toc445486750"/>
+      <w:r>
+        <w:lastRenderedPageBreak/>
+        <w:t>Mise en place du site web</w:t>
+      </w:r>
+      <w:bookmarkEnd w:id="8"/>
+    </w:p>
+    <w:p/>
+    <w:p>
+      <w:pPr>
+        <w:rPr>
+          <w:b/>
+        </w:rPr>
+      </w:pPr>
+      <w:r>
+        <w:rPr>
+          <w:b/>
+        </w:rPr>
+        <w:t>Copie du projet</w:t>
+      </w:r>
+    </w:p>
+    <w:p>
+      <w:r>
+        <w:t xml:space="preserve">Pour commencer, copier le dossier </w:t>
+      </w:r>
+      <w:proofErr w:type="spellStart"/>
+      <w:r>
+        <w:rPr>
+          <w:b/>
+        </w:rPr>
+        <w:t>ProjetGarage</w:t>
+      </w:r>
+      <w:proofErr w:type="spellEnd"/>
+      <w:r>
+        <w:t xml:space="preserve"> du projet dans le répertoire </w:t>
+      </w:r>
+      <w:r>
+        <w:rPr>
+          <w:b/>
+        </w:rPr>
+        <w:t>/var/www</w:t>
+      </w:r>
+    </w:p>
+    <w:p>
+      <w:pPr>
+        <w:rPr>
+          <w:b/>
+        </w:rPr>
+      </w:pPr>
+      <w:r>
+        <w:t xml:space="preserve">Note : Vous devez copier le dossier au complet afin d’avoir le chemin suivant : </w:t>
+      </w:r>
+      <w:r>
+        <w:rPr>
+          <w:b/>
+        </w:rPr>
+        <w:t>/var/www/</w:t>
+      </w:r>
+      <w:proofErr w:type="spellStart"/>
+      <w:r>
+        <w:rPr>
+          <w:b/>
+        </w:rPr>
+        <w:t>ProjetGarage</w:t>
+      </w:r>
+      <w:proofErr w:type="spellEnd"/>
+    </w:p>
+    <w:p>
+      <w:pPr>
+        <w:rPr>
+          <w:b/>
+        </w:rPr>
+      </w:pPr>
+    </w:p>
+    <w:p>
+      <w:pPr>
+        <w:rPr>
+          <w:b/>
+        </w:rPr>
+      </w:pPr>
+      <w:r>
+        <w:rPr>
+          <w:b/>
+        </w:rPr>
+        <w:t>Modification des fichier apache</w:t>
+      </w:r>
+    </w:p>
+    <w:p>
+      <w:r>
+        <w:t>Pour faire pointer apache sur notre projet, il va falloir modifier quelque fichier de configuration d’Apache. Pour ce faire, vous utiliserez le terminal.</w:t>
+      </w:r>
+    </w:p>
+    <w:p>
+      <w:r>
+        <w:t xml:space="preserve">Naviguer jusqu’au répertoire Apache2 qui se trouve dans le dossier </w:t>
+      </w:r>
+      <w:proofErr w:type="spellStart"/>
+      <w:r>
+        <w:t>etc</w:t>
+      </w:r>
+      <w:proofErr w:type="spellEnd"/>
+      <w:r>
+        <w:t>, à l’aide de la commande</w:t>
+      </w:r>
+      <w:r>
+        <w:rPr>
+          <w:b/>
+        </w:rPr>
+        <w:t xml:space="preserve"> CD</w:t>
+      </w:r>
+    </w:p>
+    <w:p>
+      <w:pPr>
+        <w:rPr>
+          <w:rFonts w:ascii="Courier New" w:hAnsi="Courier New" w:cs="Courier New"/>
+          <w:color w:val="DCDCDC"/>
+          <w:shd w:val="clear" w:color="auto" w:fill="3F3F3F"/>
+        </w:rPr>
+      </w:pPr>
+      <w:r>
+        <w:rPr>
+          <w:rFonts w:ascii="Courier New" w:hAnsi="Courier New" w:cs="Courier New"/>
+          <w:color w:val="DCDCDC"/>
+          <w:shd w:val="clear" w:color="auto" w:fill="3F3F3F"/>
+        </w:rPr>
+        <w:t>Cd /</w:t>
+      </w:r>
+      <w:proofErr w:type="spellStart"/>
+      <w:r>
+        <w:rPr>
+          <w:rFonts w:ascii="Courier New" w:hAnsi="Courier New" w:cs="Courier New"/>
+          <w:color w:val="DCDCDC"/>
+          <w:shd w:val="clear" w:color="auto" w:fill="3F3F3F"/>
+        </w:rPr>
+        <w:t>etc</w:t>
+      </w:r>
+      <w:proofErr w:type="spellEnd"/>
+      <w:r>
+        <w:rPr>
+          <w:rFonts w:ascii="Courier New" w:hAnsi="Courier New" w:cs="Courier New"/>
+          <w:color w:val="DCDCDC"/>
+          <w:shd w:val="clear" w:color="auto" w:fill="3F3F3F"/>
+        </w:rPr>
+        <w:t>/apache2</w:t>
+      </w:r>
+      <w:r>
+        <w:rPr>
+          <w:rFonts w:ascii="Courier New" w:hAnsi="Courier New" w:cs="Courier New"/>
+          <w:color w:val="DCDCDC"/>
+          <w:shd w:val="clear" w:color="auto" w:fill="3F3F3F"/>
+        </w:rPr>
+        <w:t>/sites-</w:t>
+      </w:r>
+      <w:proofErr w:type="spellStart"/>
+      <w:r>
+        <w:rPr>
+          <w:rFonts w:ascii="Courier New" w:hAnsi="Courier New" w:cs="Courier New"/>
+          <w:color w:val="DCDCDC"/>
+          <w:shd w:val="clear" w:color="auto" w:fill="3F3F3F"/>
+        </w:rPr>
+        <w:t>available</w:t>
+      </w:r>
+      <w:proofErr w:type="spellEnd"/>
+    </w:p>
+    <w:p>
+      <w:r>
+        <w:t>Maintenant nous allons modifier notre premier fichier de configuration « default-</w:t>
+      </w:r>
+      <w:proofErr w:type="spellStart"/>
+      <w:proofErr w:type="gramStart"/>
+      <w:r>
+        <w:t>ssl.conf</w:t>
+      </w:r>
+      <w:proofErr w:type="spellEnd"/>
+      <w:proofErr w:type="gramEnd"/>
+      <w:r>
+        <w:t> ». Je vous suggère d’utiliser l’éditeur de texte pico, mais n’importe quel peut être utilisé.</w:t>
+      </w:r>
+    </w:p>
+    <w:p>
+      <w:pPr>
+        <w:rPr>
+          <w:rFonts w:ascii="Courier New" w:hAnsi="Courier New" w:cs="Courier New"/>
+          <w:color w:val="DCDCDC"/>
+          <w:shd w:val="clear" w:color="auto" w:fill="3F3F3F"/>
+        </w:rPr>
+      </w:pPr>
+      <w:proofErr w:type="spellStart"/>
+      <w:r>
+        <w:rPr>
+          <w:rFonts w:ascii="Courier New" w:hAnsi="Courier New" w:cs="Courier New"/>
+          <w:color w:val="DCDCDC"/>
+          <w:shd w:val="clear" w:color="auto" w:fill="3F3F3F"/>
+        </w:rPr>
+        <w:t>Sudo</w:t>
+      </w:r>
+      <w:proofErr w:type="spellEnd"/>
+      <w:r>
+        <w:rPr>
+          <w:rFonts w:ascii="Courier New" w:hAnsi="Courier New" w:cs="Courier New"/>
+          <w:color w:val="DCDCDC"/>
+          <w:shd w:val="clear" w:color="auto" w:fill="3F3F3F"/>
+        </w:rPr>
+        <w:t xml:space="preserve"> pico default-</w:t>
+      </w:r>
+      <w:proofErr w:type="spellStart"/>
+      <w:proofErr w:type="gramStart"/>
+      <w:r>
+        <w:rPr>
+          <w:rFonts w:ascii="Courier New" w:hAnsi="Courier New" w:cs="Courier New"/>
+          <w:color w:val="DCDCDC"/>
+          <w:shd w:val="clear" w:color="auto" w:fill="3F3F3F"/>
+        </w:rPr>
+        <w:t>ssl.conf</w:t>
+      </w:r>
+      <w:proofErr w:type="spellEnd"/>
+      <w:proofErr w:type="gramEnd"/>
+    </w:p>
+    <w:p>
+      <w:r>
+        <w:t xml:space="preserve">Modifier le fichier pour qu’il ressemble à ceci et </w:t>
+      </w:r>
+      <w:r>
+        <w:rPr>
+          <w:b/>
+        </w:rPr>
+        <w:t>redémarrer le serveur apache</w:t>
+      </w:r>
+      <w:r>
+        <w:t xml:space="preserve"> avec la commande vu plus haut :</w:t>
+      </w:r>
+    </w:p>
+    <w:p>
+      <w:pPr>
+        <w:pBdr>
+          <w:top w:val="single" w:sz="4" w:space="1" w:color="auto"/>
+          <w:left w:val="single" w:sz="4" w:space="4" w:color="auto"/>
+          <w:bottom w:val="single" w:sz="4" w:space="1" w:color="auto"/>
+          <w:right w:val="single" w:sz="4" w:space="4" w:color="auto"/>
+        </w:pBdr>
+        <w:rPr>
+          <w:lang w:val="en-US"/>
+        </w:rPr>
+      </w:pPr>
+      <w:r>
+        <w:rPr>
+          <w:lang w:val="en-US"/>
+        </w:rPr>
+        <w:t>&lt;</w:t>
+      </w:r>
+      <w:proofErr w:type="spellStart"/>
+      <w:r>
+        <w:rPr>
+          <w:lang w:val="en-US"/>
+        </w:rPr>
+        <w:t>VirtualHost</w:t>
+      </w:r>
+      <w:proofErr w:type="spellEnd"/>
+      <w:r>
+        <w:rPr>
+          <w:lang w:val="en-US"/>
+        </w:rPr>
+        <w:t xml:space="preserve"> *:80&gt;</w:t>
+      </w:r>
+    </w:p>
+    <w:p>
+      <w:pPr>
+        <w:pBdr>
+          <w:top w:val="single" w:sz="4" w:space="1" w:color="auto"/>
+          <w:left w:val="single" w:sz="4" w:space="4" w:color="auto"/>
+          <w:bottom w:val="single" w:sz="4" w:space="1" w:color="auto"/>
+          <w:right w:val="single" w:sz="4" w:space="4" w:color="auto"/>
+        </w:pBdr>
+        <w:rPr>
+          <w:lang w:val="en-US"/>
+        </w:rPr>
+      </w:pPr>
+      <w:r>
+        <w:rPr>
+          <w:lang w:val="en-US"/>
+        </w:rPr>
+        <w:t xml:space="preserve">    </w:t>
+      </w:r>
+      <w:r>
+        <w:rPr>
+          <w:lang w:val="en-US"/>
+        </w:rPr>
+        <w:tab/>
+      </w:r>
+      <w:proofErr w:type="spellStart"/>
+      <w:r>
+        <w:rPr>
+          <w:lang w:val="en-US"/>
+        </w:rPr>
+        <w:t>DocumentRoot</w:t>
+      </w:r>
+      <w:proofErr w:type="spellEnd"/>
+      <w:r>
+        <w:rPr>
+          <w:lang w:val="en-US"/>
+        </w:rPr>
+        <w:t xml:space="preserve"> </w:t>
+      </w:r>
+      <w:r>
+        <w:rPr>
+          <w:lang w:val="en-US"/>
+        </w:rPr>
+        <w:t>/</w:t>
+      </w:r>
+      <w:proofErr w:type="spellStart"/>
+      <w:r>
+        <w:rPr>
+          <w:lang w:val="en-US"/>
+        </w:rPr>
+        <w:t>var</w:t>
+      </w:r>
+      <w:proofErr w:type="spellEnd"/>
+      <w:r>
+        <w:rPr>
+          <w:lang w:val="en-US"/>
+        </w:rPr>
+        <w:t>/www/</w:t>
+      </w:r>
+      <w:proofErr w:type="spellStart"/>
+      <w:r>
+        <w:rPr>
+          <w:lang w:val="en-US"/>
+        </w:rPr>
+        <w:t>ProjetGarage</w:t>
+      </w:r>
+      <w:proofErr w:type="spellEnd"/>
+      <w:r>
+        <w:rPr>
+          <w:lang w:val="en-US"/>
+        </w:rPr>
+        <w:t>/public</w:t>
+      </w:r>
+    </w:p>
+    <w:p>
+      <w:pPr>
+        <w:pBdr>
+          <w:top w:val="single" w:sz="4" w:space="1" w:color="auto"/>
+          <w:left w:val="single" w:sz="4" w:space="4" w:color="auto"/>
+          <w:bottom w:val="single" w:sz="4" w:space="1" w:color="auto"/>
+          <w:right w:val="single" w:sz="4" w:space="4" w:color="auto"/>
+        </w:pBdr>
+        <w:rPr>
+          <w:lang w:val="en-US"/>
+        </w:rPr>
+      </w:pPr>
+      <w:r>
+        <w:rPr>
+          <w:lang w:val="en-US"/>
+        </w:rPr>
+        <w:t xml:space="preserve">    </w:t>
+      </w:r>
+      <w:r>
+        <w:rPr>
+          <w:lang w:val="en-US"/>
+        </w:rPr>
+        <w:tab/>
+      </w:r>
+      <w:proofErr w:type="spellStart"/>
+      <w:r>
+        <w:rPr>
+          <w:lang w:val="en-US"/>
+        </w:rPr>
+        <w:t>ServerName</w:t>
+      </w:r>
+      <w:proofErr w:type="spellEnd"/>
+      <w:r>
+        <w:rPr>
+          <w:lang w:val="en-US"/>
+        </w:rPr>
+        <w:t xml:space="preserve"> localhost</w:t>
+      </w:r>
+    </w:p>
+    <w:p>
+      <w:pPr>
+        <w:pBdr>
+          <w:top w:val="single" w:sz="4" w:space="1" w:color="auto"/>
+          <w:left w:val="single" w:sz="4" w:space="4" w:color="auto"/>
+          <w:bottom w:val="single" w:sz="4" w:space="1" w:color="auto"/>
+          <w:right w:val="single" w:sz="4" w:space="4" w:color="auto"/>
+        </w:pBdr>
+        <w:rPr>
+          <w:lang w:val="en-US"/>
+        </w:rPr>
+      </w:pPr>
+      <w:r>
+        <w:rPr>
+          <w:lang w:val="en-US"/>
+        </w:rPr>
+        <w:t>&lt;/</w:t>
+      </w:r>
+      <w:proofErr w:type="spellStart"/>
+      <w:r>
+        <w:rPr>
+          <w:lang w:val="en-US"/>
+        </w:rPr>
+        <w:t>VirtualHost</w:t>
+      </w:r>
+      <w:proofErr w:type="spellEnd"/>
+      <w:r>
+        <w:rPr>
+          <w:lang w:val="en-US"/>
+        </w:rPr>
+        <w:t>&gt;</w:t>
+      </w:r>
+    </w:p>
+    <w:p>
+      <w:r>
+        <w:br/>
+      </w:r>
+      <w:r>
+        <w:t xml:space="preserve">Le site web est maintenant accessible. </w:t>
+      </w:r>
+      <w:r>
+        <w:t xml:space="preserve">Pour le vérifier, ouvrir votre navigateur web et ouvrez la </w:t>
+      </w:r>
+      <w:proofErr w:type="gramStart"/>
+      <w:r>
+        <w:t>page</w:t>
+      </w:r>
+      <w:proofErr w:type="gramEnd"/>
+      <w:r>
+        <w:t xml:space="preserve"> </w:t>
+      </w:r>
+      <w:proofErr w:type="spellStart"/>
+      <w:r>
+        <w:t>localhost</w:t>
+      </w:r>
+      <w:proofErr w:type="spellEnd"/>
+      <w:r>
+        <w:t>.</w:t>
+      </w:r>
+    </w:p>
+    <w:p/>
     <w:sectPr>
       <w:pgSz w:w="12240" w:h="15840"/>
       <w:pgMar w:top="1440" w:right="1800" w:bottom="1440" w:left="1800" w:header="708" w:footer="708" w:gutter="0"/>
@@ -1713,8 +3595,8 @@
 </file>
 
 <file path=word/numbering.xml><?xml version="1.0" encoding="utf-8"?>
-<w:numbering xmlns:wpc="http://schemas.microsoft.com/office/word/2010/wordprocessingCanvas" xmlns:mc="http://schemas.openxmlformats.org/markup-compatibility/2006" xmlns:o="urn:schemas-microsoft-com:office:office" xmlns:r="http://schemas.openxmlformats.org/officeDocument/2006/relationships" xmlns:m="http://schemas.openxmlformats.org/officeDocument/2006/math" xmlns:v="urn:schemas-microsoft-com:vml" xmlns:wp14="http://schemas.microsoft.com/office/word/2010/wordprocessingDrawing" xmlns:wp="http://schemas.openxmlformats.org/drawingml/2006/wordprocessingDrawing" xmlns:w10="urn:schemas-microsoft-com:office:word" xmlns:w="http://schemas.openxmlformats.org/wordprocessingml/2006/main" xmlns:w14="http://schemas.microsoft.com/office/word/2010/wordml" xmlns:wpg="http://schemas.microsoft.com/office/word/2010/wordprocessingGroup" xmlns:wpi="http://schemas.microsoft.com/office/word/2010/wordprocessingInk" xmlns:wne="http://schemas.microsoft.com/office/word/2006/wordml" xmlns:wps="http://schemas.microsoft.com/office/word/2010/wordprocessingShape" mc:Ignorable="w14 wp14">
-  <w:abstractNum w:abstractNumId="0">
+<w:numbering xmlns:wpc="http://schemas.microsoft.com/office/word/2010/wordprocessingCanvas" xmlns:cx="http://schemas.microsoft.com/office/drawing/2014/chartex" xmlns:cx1="http://schemas.microsoft.com/office/drawing/2015/9/8/chartex" xmlns:mc="http://schemas.openxmlformats.org/markup-compatibility/2006" xmlns:o="urn:schemas-microsoft-com:office:office" xmlns:r="http://schemas.openxmlformats.org/officeDocument/2006/relationships" xmlns:m="http://schemas.openxmlformats.org/officeDocument/2006/math" xmlns:v="urn:schemas-microsoft-com:vml" xmlns:wp14="http://schemas.microsoft.com/office/word/2010/wordprocessingDrawing" xmlns:wp="http://schemas.openxmlformats.org/drawingml/2006/wordprocessingDrawing" xmlns:w10="urn:schemas-microsoft-com:office:word" xmlns:w="http://schemas.openxmlformats.org/wordprocessingml/2006/main" xmlns:w14="http://schemas.microsoft.com/office/word/2010/wordml" xmlns:w15="http://schemas.microsoft.com/office/word/2012/wordml" xmlns:w16se="http://schemas.microsoft.com/office/word/2015/wordml/symex" xmlns:wpg="http://schemas.microsoft.com/office/word/2010/wordprocessingGroup" xmlns:wpi="http://schemas.microsoft.com/office/word/2010/wordprocessingInk" xmlns:wne="http://schemas.microsoft.com/office/word/2006/wordml" xmlns:wps="http://schemas.microsoft.com/office/word/2010/wordprocessingShape" mc:Ignorable="w14 w15 w16se wp14">
+  <w:abstractNum w:abstractNumId="0" w15:restartNumberingAfterBreak="0">
     <w:nsid w:val="014862CB"/>
     <w:multiLevelType w:val="hybridMultilevel"/>
     <w:tmpl w:val="A46EA6D6"/>
@@ -1827,7 +3709,7 @@
       </w:rPr>
     </w:lvl>
   </w:abstractNum>
-  <w:abstractNum w:abstractNumId="1">
+  <w:abstractNum w:abstractNumId="1" w15:restartNumberingAfterBreak="0">
     <w:nsid w:val="0B45070F"/>
     <w:multiLevelType w:val="hybridMultilevel"/>
     <w:tmpl w:val="DE40B78E"/>
@@ -1940,7 +3822,7 @@
       </w:rPr>
     </w:lvl>
   </w:abstractNum>
-  <w:abstractNum w:abstractNumId="2">
+  <w:abstractNum w:abstractNumId="2" w15:restartNumberingAfterBreak="0">
     <w:nsid w:val="415A59E4"/>
     <w:multiLevelType w:val="hybridMultilevel"/>
     <w:tmpl w:val="8772B926"/>
@@ -2053,7 +3935,7 @@
       </w:rPr>
     </w:lvl>
   </w:abstractNum>
-  <w:abstractNum w:abstractNumId="3">
+  <w:abstractNum w:abstractNumId="3" w15:restartNumberingAfterBreak="0">
     <w:nsid w:val="6B1B334C"/>
     <w:multiLevelType w:val="hybridMultilevel"/>
     <w:tmpl w:val="7228C6B2"/>
@@ -2182,7 +4064,7 @@
 </file>
 
 <file path=word/styles.xml><?xml version="1.0" encoding="utf-8"?>
-<w:styles xmlns:mc="http://schemas.openxmlformats.org/markup-compatibility/2006" xmlns:r="http://schemas.openxmlformats.org/officeDocument/2006/relationships" xmlns:w="http://schemas.openxmlformats.org/wordprocessingml/2006/main" xmlns:w14="http://schemas.microsoft.com/office/word/2010/wordml" mc:Ignorable="w14">
+<w:styles xmlns:mc="http://schemas.openxmlformats.org/markup-compatibility/2006" xmlns:r="http://schemas.openxmlformats.org/officeDocument/2006/relationships" xmlns:w="http://schemas.openxmlformats.org/wordprocessingml/2006/main" xmlns:w14="http://schemas.microsoft.com/office/word/2010/wordml" xmlns:w15="http://schemas.microsoft.com/office/word/2012/wordml" xmlns:w16se="http://schemas.microsoft.com/office/word/2015/wordml/symex" mc:Ignorable="w14 w15 w16se">
   <w:docDefaults>
     <w:rPrDefault>
       <w:rPr>
@@ -2198,574 +4080,378 @@
       </w:pPr>
     </w:pPrDefault>
   </w:docDefaults>
-  <w:latentStyles w:defLockedState="0" w:defUIPriority="99" w:defSemiHidden="1" w:defUnhideWhenUsed="1" w:defQFormat="0" w:count="267">
-    <w:lsdException w:name="Normal" w:semiHidden="0" w:uiPriority="0" w:unhideWhenUsed="0" w:qFormat="1"/>
-    <w:lsdException w:name="heading 1" w:semiHidden="0" w:uiPriority="9" w:unhideWhenUsed="0" w:qFormat="1"/>
-    <w:lsdException w:name="heading 2" w:uiPriority="9" w:qFormat="1"/>
-    <w:lsdException w:name="heading 3" w:uiPriority="9" w:qFormat="1"/>
-    <w:lsdException w:name="heading 4" w:uiPriority="9" w:qFormat="1"/>
-    <w:lsdException w:name="heading 5" w:uiPriority="9" w:qFormat="1"/>
-    <w:lsdException w:name="heading 6" w:uiPriority="9" w:qFormat="1"/>
-    <w:lsdException w:name="heading 7" w:uiPriority="9" w:qFormat="1"/>
-    <w:lsdException w:name="heading 8" w:uiPriority="9" w:qFormat="1"/>
-    <w:lsdException w:name="heading 9" w:uiPriority="9" w:qFormat="1"/>
-    <w:lsdException w:name="toc 1" w:uiPriority="39"/>
-    <w:lsdException w:name="toc 2" w:uiPriority="39"/>
-    <w:lsdException w:name="toc 3" w:uiPriority="39"/>
-    <w:lsdException w:name="toc 4" w:uiPriority="39"/>
-    <w:lsdException w:name="toc 5" w:uiPriority="39"/>
-    <w:lsdException w:name="toc 6" w:uiPriority="39"/>
-    <w:lsdException w:name="toc 7" w:uiPriority="39"/>
-    <w:lsdException w:name="toc 8" w:uiPriority="39"/>
-    <w:lsdException w:name="toc 9" w:uiPriority="39"/>
-    <w:lsdException w:name="caption" w:uiPriority="35" w:qFormat="1"/>
-    <w:lsdException w:name="Title" w:semiHidden="0" w:uiPriority="10" w:unhideWhenUsed="0" w:qFormat="1"/>
-    <w:lsdException w:name="Default Paragraph Font" w:uiPriority="1"/>
-    <w:lsdException w:name="Subtitle" w:semiHidden="0" w:uiPriority="11" w:unhideWhenUsed="0" w:qFormat="1"/>
-    <w:lsdException w:name="Strong" w:semiHidden="0" w:uiPriority="22" w:unhideWhenUsed="0" w:qFormat="1"/>
-    <w:lsdException w:name="Emphasis" w:semiHidden="0" w:uiPriority="20" w:unhideWhenUsed="0" w:qFormat="1"/>
-    <w:lsdException w:name="Table Grid" w:semiHidden="0" w:uiPriority="59" w:unhideWhenUsed="0"/>
-    <w:lsdException w:name="Placeholder Text" w:unhideWhenUsed="0"/>
-    <w:lsdException w:name="No Spacing" w:semiHidden="0" w:uiPriority="1" w:unhideWhenUsed="0" w:qFormat="1"/>
-    <w:lsdException w:name="Light Shading" w:semiHidden="0" w:uiPriority="60" w:unhideWhenUsed="0"/>
-    <w:lsdException w:name="Light List" w:semiHidden="0" w:uiPriority="61" w:unhideWhenUsed="0"/>
-    <w:lsdException w:name="Light Grid" w:semiHidden="0" w:uiPriority="62" w:unhideWhenUsed="0"/>
-    <w:lsdException w:name="Medium Shading 1" w:semiHidden="0" w:uiPriority="63" w:unhideWhenUsed="0"/>
-    <w:lsdException w:name="Medium Shading 2" w:semiHidden="0" w:uiPriority="64" w:unhideWhenUsed="0"/>
-    <w:lsdException w:name="Medium List 1" w:semiHidden="0" w:uiPriority="65" w:unhideWhenUsed="0"/>
-    <w:lsdException w:name="Medium List 2" w:semiHidden="0" w:uiPriority="66" w:unhideWhenUsed="0"/>
-    <w:lsdException w:name="Medium Grid 1" w:semiHidden="0" w:uiPriority="67" w:unhideWhenUsed="0"/>
-    <w:lsdException w:name="Medium Grid 2" w:semiHidden="0" w:uiPriority="68" w:unhideWhenUsed="0"/>
-    <w:lsdException w:name="Medium Grid 3" w:semiHidden="0" w:uiPriority="69" w:unhideWhenUsed="0"/>
-    <w:lsdException w:name="Dark List" w:semiHidden="0" w:uiPriority="70" w:unhideWhenUsed="0"/>
-    <w:lsdException w:name="Colorful Shading" w:semiHidden="0" w:uiPriority="71" w:unhideWhenUsed="0"/>
-    <w:lsdException w:name="Colorful List" w:semiHidden="0" w:uiPriority="72" w:unhideWhenUsed="0"/>
-    <w:lsdException w:name="Colorful Grid" w:semiHidden="0" w:uiPriority="73" w:unhideWhenUsed="0"/>
-    <w:lsdException w:name="Light Shading Accent 1" w:semiHidden="0" w:uiPriority="60" w:unhideWhenUsed="0"/>
-    <w:lsdException w:name="Light List Accent 1" w:semiHidden="0" w:uiPriority="61" w:unhideWhenUsed="0"/>
-    <w:lsdException w:name="Light Grid Accent 1" w:semiHidden="0" w:uiPriority="62" w:unhideWhenUsed="0"/>
-    <w:lsdException w:name="Medium Shading 1 Accent 1" w:semiHidden="0" w:uiPriority="63" w:unhideWhenUsed="0"/>
-    <w:lsdException w:name="Medium Shading 2 Accent 1" w:semiHidden="0" w:uiPriority="64" w:unhideWhenUsed="0"/>
-    <w:lsdException w:name="Medium List 1 Accent 1" w:semiHidden="0" w:uiPriority="65" w:unhideWhenUsed="0"/>
-    <w:lsdException w:name="Revision" w:unhideWhenUsed="0"/>
-    <w:lsdException w:name="List Paragraph" w:semiHidden="0" w:uiPriority="34" w:unhideWhenUsed="0" w:qFormat="1"/>
-    <w:lsdException w:name="Quote" w:semiHidden="0" w:uiPriority="29" w:unhideWhenUsed="0" w:qFormat="1"/>
-    <w:lsdException w:name="Intense Quote" w:semiHidden="0" w:uiPriority="30" w:unhideWhenUsed="0" w:qFormat="1"/>
-    <w:lsdException w:name="Medium List 2 Accent 1" w:semiHidden="0" w:uiPriority="66" w:unhideWhenUsed="0"/>
-    <w:lsdException w:name="Medium Grid 1 Accent 1" w:semiHidden="0" w:uiPriority="67" w:unhideWhenUsed="0"/>
-    <w:lsdException w:name="Medium Grid 2 Accent 1" w:semiHidden="0" w:uiPriority="68" w:unhideWhenUsed="0"/>
-    <w:lsdException w:name="Medium Grid 3 Accent 1" w:semiHidden="0" w:uiPriority="69" w:unhideWhenUsed="0"/>
-    <w:lsdException w:name="Dark List Accent 1" w:semiHidden="0" w:uiPriority="70" w:unhideWhenUsed="0"/>
-    <w:lsdException w:name="Colorful Shading Accent 1" w:semiHidden="0" w:uiPriority="71" w:unhideWhenUsed="0"/>
-    <w:lsdException w:name="Colorful List Accent 1" w:semiHidden="0" w:uiPriority="72" w:unhideWhenUsed="0"/>
-    <w:lsdException w:name="Colorful Grid Accent 1" w:semiHidden="0" w:uiPriority="73" w:unhideWhenUsed="0"/>
-    <w:lsdException w:name="Light Shading Accent 2" w:semiHidden="0" w:uiPriority="60" w:unhideWhenUsed="0"/>
-    <w:lsdException w:name="Light List Accent 2" w:semiHidden="0" w:uiPriority="61" w:unhideWhenUsed="0"/>
-    <w:lsdException w:name="Light Grid Accent 2" w:semiHidden="0" w:uiPriority="62" w:unhideWhenUsed="0"/>
-    <w:lsdException w:name="Medium Shading 1 Accent 2" w:semiHidden="0" w:uiPriority="63" w:unhideWhenUsed="0"/>
-    <w:lsdException w:name="Medium Shading 2 Accent 2" w:semiHidden="0" w:uiPriority="64" w:unhideWhenUsed="0"/>
-    <w:lsdException w:name="Medium List 1 Accent 2" w:semiHidden="0" w:uiPriority="65" w:unhideWhenUsed="0"/>
-    <w:lsdException w:name="Medium List 2 Accent 2" w:semiHidden="0" w:uiPriority="66" w:unhideWhenUsed="0"/>
-    <w:lsdException w:name="Medium Grid 1 Accent 2" w:semiHidden="0" w:uiPriority="67" w:unhideWhenUsed="0"/>
-    <w:lsdException w:name="Medium Grid 2 Accent 2" w:semiHidden="0" w:uiPriority="68" w:unhideWhenUsed="0"/>
-    <w:lsdException w:name="Medium Grid 3 Accent 2" w:semiHidden="0" w:uiPriority="69" w:unhideWhenUsed="0"/>
-    <w:lsdException w:name="Dark List Accent 2" w:semiHidden="0" w:uiPriority="70" w:unhideWhenUsed="0"/>
-    <w:lsdException w:name="Colorful Shading Accent 2" w:semiHidden="0" w:uiPriority="71" w:unhideWhenUsed="0"/>
-    <w:lsdException w:name="Colorful List Accent 2" w:semiHidden="0" w:uiPriority="72" w:unhideWhenUsed="0"/>
-    <w:lsdException w:name="Colorful Grid Accent 2" w:semiHidden="0" w:uiPriority="73" w:unhideWhenUsed="0"/>
-    <w:lsdException w:name="Light Shading Accent 3" w:semiHidden="0" w:uiPriority="60" w:unhideWhenUsed="0"/>
-    <w:lsdException w:name="Light List Accent 3" w:semiHidden="0" w:uiPriority="61" w:unhideWhenUsed="0"/>
-    <w:lsdException w:name="Light Grid Accent 3" w:semiHidden="0" w:uiPriority="62" w:unhideWhenUsed="0"/>
-    <w:lsdException w:name="Medium Shading 1 Accent 3" w:semiHidden="0" w:uiPriority="63" w:unhideWhenUsed="0"/>
-    <w:lsdException w:name="Medium Shading 2 Accent 3" w:semiHidden="0" w:uiPriority="64" w:unhideWhenUsed="0"/>
-    <w:lsdException w:name="Medium List 1 Accent 3" w:semiHidden="0" w:uiPriority="65" w:unhideWhenUsed="0"/>
-    <w:lsdException w:name="Medium List 2 Accent 3" w:semiHidden="0" w:uiPriority="66" w:unhideWhenUsed="0"/>
-    <w:lsdException w:name="Medium Grid 1 Accent 3" w:semiHidden="0" w:uiPriority="67" w:unhideWhenUsed="0"/>
-    <w:lsdException w:name="Medium Grid 2 Accent 3" w:semiHidden="0" w:uiPriority="68" w:unhideWhenUsed="0"/>
-    <w:lsdException w:name="Medium Grid 3 Accent 3" w:semiHidden="0" w:uiPriority="69" w:unhideWhenUsed="0"/>
-    <w:lsdException w:name="Dark List Accent 3" w:semiHidden="0" w:uiPriority="70" w:unhideWhenUsed="0"/>
-    <w:lsdException w:name="Colorful Shading Accent 3" w:semiHidden="0" w:uiPriority="71" w:unhideWhenUsed="0"/>
-    <w:lsdException w:name="Colorful List Accent 3" w:semiHidden="0" w:uiPriority="72" w:unhideWhenUsed="0"/>
-    <w:lsdException w:name="Colorful Grid Accent 3" w:semiHidden="0" w:uiPriority="73" w:unhideWhenUsed="0"/>
-    <w:lsdException w:name="Light Shading Accent 4" w:semiHidden="0" w:uiPriority="60" w:unhideWhenUsed="0"/>
-    <w:lsdException w:name="Light List Accent 4" w:semiHidden="0" w:uiPriority="61" w:unhideWhenUsed="0"/>
-    <w:lsdException w:name="Light Grid Accent 4" w:semiHidden="0" w:uiPriority="62" w:unhideWhenUsed="0"/>
-    <w:lsdException w:name="Medium Shading 1 Accent 4" w:semiHidden="0" w:uiPriority="63" w:unhideWhenUsed="0"/>
-    <w:lsdException w:name="Medium Shading 2 Accent 4" w:semiHidden="0" w:uiPriority="64" w:unhideWhenUsed="0"/>
-    <w:lsdException w:name="Medium List 1 Accent 4" w:semiHidden="0" w:uiPriority="65" w:unhideWhenUsed="0"/>
-    <w:lsdException w:name="Medium List 2 Accent 4" w:semiHidden="0" w:uiPriority="66" w:unhideWhenUsed="0"/>
-    <w:lsdException w:name="Medium Grid 1 Accent 4" w:semiHidden="0" w:uiPriority="67" w:unhideWhenUsed="0"/>
-    <w:lsdException w:name="Medium Grid 2 Accent 4" w:semiHidden="0" w:uiPriority="68" w:unhideWhenUsed="0"/>
-    <w:lsdException w:name="Medium Grid 3 Accent 4" w:semiHidden="0" w:uiPriority="69" w:unhideWhenUsed="0"/>
-    <w:lsdException w:name="Dark List Accent 4" w:semiHidden="0" w:uiPriority="70" w:unhideWhenUsed="0"/>
-    <w:lsdException w:name="Colorful Shading Accent 4" w:semiHidden="0" w:uiPriority="71" w:unhideWhenUsed="0"/>
-    <w:lsdException w:name="Colorful List Accent 4" w:semiHidden="0" w:uiPriority="72" w:unhideWhenUsed="0"/>
-    <w:lsdException w:name="Colorful Grid Accent 4" w:semiHidden="0" w:uiPriority="73" w:unhideWhenUsed="0"/>
-    <w:lsdException w:name="Light Shading Accent 5" w:semiHidden="0" w:uiPriority="60" w:unhideWhenUsed="0"/>
-    <w:lsdException w:name="Light List Accent 5" w:semiHidden="0" w:uiPriority="61" w:unhideWhenUsed="0"/>
-    <w:lsdException w:name="Light Grid Accent 5" w:semiHidden="0" w:uiPriority="62" w:unhideWhenUsed="0"/>
-    <w:lsdException w:name="Medium Shading 1 Accent 5" w:semiHidden="0" w:uiPriority="63" w:unhideWhenUsed="0"/>
-    <w:lsdException w:name="Medium Shading 2 Accent 5" w:semiHidden="0" w:uiPriority="64" w:unhideWhenUsed="0"/>
-    <w:lsdException w:name="Medium List 1 Accent 5" w:semiHidden="0" w:uiPriority="65" w:unhideWhenUsed="0"/>
-    <w:lsdException w:name="Medium List 2 Accent 5" w:semiHidden="0" w:uiPriority="66" w:unhideWhenUsed="0"/>
-    <w:lsdException w:name="Medium Grid 1 Accent 5" w:semiHidden="0" w:uiPriority="67" w:unhideWhenUsed="0"/>
-    <w:lsdException w:name="Medium Grid 2 Accent 5" w:semiHidden="0" w:uiPriority="68" w:unhideWhenUsed="0"/>
-    <w:lsdException w:name="Medium Grid 3 Accent 5" w:semiHidden="0" w:uiPriority="69" w:unhideWhenUsed="0"/>
-    <w:lsdException w:name="Dark List Accent 5" w:semiHidden="0" w:uiPriority="70" w:unhideWhenUsed="0"/>
-    <w:lsdException w:name="Colorful Shading Accent 5" w:semiHidden="0" w:uiPriority="71" w:unhideWhenUsed="0"/>
-    <w:lsdException w:name="Colorful List Accent 5" w:semiHidden="0" w:uiPriority="72" w:unhideWhenUsed="0"/>
-    <w:lsdException w:name="Colorful Grid Accent 5" w:semiHidden="0" w:uiPriority="73" w:unhideWhenUsed="0"/>
-    <w:lsdException w:name="Light Shading Accent 6" w:semiHidden="0" w:uiPriority="60" w:unhideWhenUsed="0"/>
-    <w:lsdException w:name="Light List Accent 6" w:semiHidden="0" w:uiPriority="61" w:unhideWhenUsed="0"/>
-    <w:lsdException w:name="Light Grid Accent 6" w:semiHidden="0" w:uiPriority="62" w:unhideWhenUsed="0"/>
-    <w:lsdException w:name="Medium Shading 1 Accent 6" w:semiHidden="0" w:uiPriority="63" w:unhideWhenUsed="0"/>
-    <w:lsdException w:name="Medium Shading 2 Accent 6" w:semiHidden="0" w:uiPriority="64" w:unhideWhenUsed="0"/>
-    <w:lsdException w:name="Medium List 1 Accent 6" w:semiHidden="0" w:uiPriority="65" w:unhideWhenUsed="0"/>
-    <w:lsdException w:name="Medium List 2 Accent 6" w:semiHidden="0" w:uiPriority="66" w:unhideWhenUsed="0"/>
-    <w:lsdException w:name="Medium Grid 1 Accent 6" w:semiHidden="0" w:uiPriority="67" w:unhideWhenUsed="0"/>
-    <w:lsdException w:name="Medium Grid 2 Accent 6" w:semiHidden="0" w:uiPriority="68" w:unhideWhenUsed="0"/>
-    <w:lsdException w:name="Medium Grid 3 Accent 6" w:semiHidden="0" w:uiPriority="69" w:unhideWhenUsed="0"/>
-    <w:lsdException w:name="Dark List Accent 6" w:semiHidden="0" w:uiPriority="70" w:unhideWhenUsed="0"/>
-    <w:lsdException w:name="Colorful Shading Accent 6" w:semiHidden="0" w:uiPriority="71" w:unhideWhenUsed="0"/>
-    <w:lsdException w:name="Colorful List Accent 6" w:semiHidden="0" w:uiPriority="72" w:unhideWhenUsed="0"/>
-    <w:lsdException w:name="Colorful Grid Accent 6" w:semiHidden="0" w:uiPriority="73" w:unhideWhenUsed="0"/>
-    <w:lsdException w:name="Subtle Emphasis" w:semiHidden="0" w:uiPriority="19" w:unhideWhenUsed="0" w:qFormat="1"/>
-    <w:lsdException w:name="Intense Emphasis" w:semiHidden="0" w:uiPriority="21" w:unhideWhenUsed="0" w:qFormat="1"/>
-    <w:lsdException w:name="Subtle Reference" w:semiHidden="0" w:uiPriority="31" w:unhideWhenUsed="0" w:qFormat="1"/>
-    <w:lsdException w:name="Intense Reference" w:semiHidden="0" w:uiPriority="32" w:unhideWhenUsed="0" w:qFormat="1"/>
-    <w:lsdException w:name="Book Title" w:semiHidden="0" w:uiPriority="33" w:unhideWhenUsed="0" w:qFormat="1"/>
-    <w:lsdException w:name="Bibliography" w:uiPriority="37"/>
-    <w:lsdException w:name="TOC Heading" w:uiPriority="39" w:qFormat="1"/>
-  </w:latentStyles>
-  <w:style w:type="paragraph" w:default="1" w:styleId="Normal">
-    <w:name w:val="Normal"/>
-    <w:qFormat/>
-  </w:style>
-  <w:style w:type="paragraph" w:styleId="Titre1">
-    <w:name w:val="heading 1"/>
-    <w:basedOn w:val="Normal"/>
-    <w:next w:val="Normal"/>
-    <w:link w:val="Titre1Car"/>
-    <w:uiPriority w:val="9"/>
-    <w:qFormat/>
-    <w:rsid w:val="00BB42AC"/>
-    <w:pPr>
-      <w:keepNext/>
-      <w:keepLines/>
-      <w:spacing w:before="480" w:after="0"/>
-      <w:outlineLvl w:val="0"/>
-    </w:pPr>
-    <w:rPr>
-      <w:rFonts w:asciiTheme="majorHAnsi" w:eastAsiaTheme="majorEastAsia" w:hAnsiTheme="majorHAnsi" w:cstheme="majorBidi"/>
-      <w:b/>
-      <w:bCs/>
-      <w:color w:val="365F91" w:themeColor="accent1" w:themeShade="BF"/>
-      <w:sz w:val="28"/>
-      <w:szCs w:val="28"/>
-    </w:rPr>
-  </w:style>
-  <w:style w:type="paragraph" w:styleId="Titre2">
-    <w:name w:val="heading 2"/>
-    <w:basedOn w:val="Normal"/>
-    <w:next w:val="Normal"/>
-    <w:link w:val="Titre2Car"/>
-    <w:uiPriority w:val="9"/>
-    <w:unhideWhenUsed/>
-    <w:qFormat/>
-    <w:rsid w:val="002A358E"/>
-    <w:pPr>
-      <w:keepNext/>
-      <w:keepLines/>
-      <w:spacing w:before="200" w:after="0"/>
-      <w:outlineLvl w:val="1"/>
-    </w:pPr>
-    <w:rPr>
-      <w:rFonts w:asciiTheme="majorHAnsi" w:eastAsiaTheme="majorEastAsia" w:hAnsiTheme="majorHAnsi" w:cstheme="majorBidi"/>
-      <w:b/>
-      <w:bCs/>
-      <w:color w:val="4F81BD" w:themeColor="accent1"/>
-      <w:sz w:val="26"/>
-      <w:szCs w:val="26"/>
-    </w:rPr>
-  </w:style>
-  <w:style w:type="character" w:default="1" w:styleId="Policepardfaut">
-    <w:name w:val="Default Paragraph Font"/>
-    <w:uiPriority w:val="1"/>
-    <w:semiHidden/>
-    <w:unhideWhenUsed/>
-  </w:style>
-  <w:style w:type="table" w:default="1" w:styleId="TableauNormal">
-    <w:name w:val="Normal Table"/>
-    <w:uiPriority w:val="99"/>
-    <w:semiHidden/>
-    <w:unhideWhenUsed/>
-    <w:tblPr>
-      <w:tblInd w:w="0" w:type="dxa"/>
-      <w:tblCellMar>
-        <w:top w:w="0" w:type="dxa"/>
-        <w:left w:w="108" w:type="dxa"/>
-        <w:bottom w:w="0" w:type="dxa"/>
-        <w:right w:w="108" w:type="dxa"/>
-      </w:tblCellMar>
-    </w:tblPr>
-  </w:style>
-  <w:style w:type="numbering" w:default="1" w:styleId="Aucuneliste">
-    <w:name w:val="No List"/>
-    <w:uiPriority w:val="99"/>
-    <w:semiHidden/>
-    <w:unhideWhenUsed/>
-  </w:style>
-  <w:style w:type="paragraph" w:styleId="Titre">
-    <w:name w:val="Title"/>
-    <w:basedOn w:val="Normal"/>
-    <w:next w:val="Normal"/>
-    <w:link w:val="TitreCar"/>
-    <w:uiPriority w:val="10"/>
-    <w:qFormat/>
-    <w:rsid w:val="002A358E"/>
-    <w:pPr>
-      <w:pBdr>
-        <w:bottom w:val="single" w:sz="8" w:space="4" w:color="4F81BD" w:themeColor="accent1"/>
-      </w:pBdr>
-      <w:spacing w:after="300" w:line="240" w:lineRule="auto"/>
-      <w:contextualSpacing/>
-    </w:pPr>
-    <w:rPr>
-      <w:rFonts w:asciiTheme="majorHAnsi" w:eastAsiaTheme="majorEastAsia" w:hAnsiTheme="majorHAnsi" w:cstheme="majorBidi"/>
-      <w:color w:val="17365D" w:themeColor="text2" w:themeShade="BF"/>
-      <w:spacing w:val="5"/>
-      <w:kern w:val="28"/>
-      <w:sz w:val="52"/>
-      <w:szCs w:val="52"/>
-      <w:lang w:eastAsia="fr-CA"/>
-    </w:rPr>
-  </w:style>
-  <w:style w:type="character" w:customStyle="1" w:styleId="TitreCar">
-    <w:name w:val="Titre Car"/>
-    <w:basedOn w:val="Policepardfaut"/>
-    <w:link w:val="Titre"/>
-    <w:uiPriority w:val="10"/>
-    <w:rsid w:val="002A358E"/>
-    <w:rPr>
-      <w:rFonts w:asciiTheme="majorHAnsi" w:eastAsiaTheme="majorEastAsia" w:hAnsiTheme="majorHAnsi" w:cstheme="majorBidi"/>
-      <w:color w:val="17365D" w:themeColor="text2" w:themeShade="BF"/>
-      <w:spacing w:val="5"/>
-      <w:kern w:val="28"/>
-      <w:sz w:val="52"/>
-      <w:szCs w:val="52"/>
-      <w:lang w:eastAsia="fr-CA"/>
-    </w:rPr>
-  </w:style>
-  <w:style w:type="paragraph" w:styleId="Sous-titre">
-    <w:name w:val="Subtitle"/>
-    <w:basedOn w:val="Normal"/>
-    <w:next w:val="Normal"/>
-    <w:link w:val="Sous-titreCar"/>
-    <w:uiPriority w:val="11"/>
-    <w:qFormat/>
-    <w:rsid w:val="002A358E"/>
-    <w:pPr>
-      <w:numPr>
-        <w:ilvl w:val="1"/>
-      </w:numPr>
-    </w:pPr>
-    <w:rPr>
-      <w:rFonts w:asciiTheme="majorHAnsi" w:eastAsiaTheme="majorEastAsia" w:hAnsiTheme="majorHAnsi" w:cstheme="majorBidi"/>
-      <w:i/>
-      <w:iCs/>
-      <w:color w:val="4F81BD" w:themeColor="accent1"/>
-      <w:spacing w:val="15"/>
-      <w:sz w:val="24"/>
-      <w:szCs w:val="24"/>
-      <w:lang w:eastAsia="fr-CA"/>
-    </w:rPr>
-  </w:style>
-  <w:style w:type="character" w:customStyle="1" w:styleId="Sous-titreCar">
-    <w:name w:val="Sous-titre Car"/>
-    <w:basedOn w:val="Policepardfaut"/>
-    <w:link w:val="Sous-titre"/>
-    <w:uiPriority w:val="11"/>
-    <w:rsid w:val="002A358E"/>
-    <w:rPr>
-      <w:rFonts w:asciiTheme="majorHAnsi" w:eastAsiaTheme="majorEastAsia" w:hAnsiTheme="majorHAnsi" w:cstheme="majorBidi"/>
-      <w:i/>
-      <w:iCs/>
-      <w:color w:val="4F81BD" w:themeColor="accent1"/>
-      <w:spacing w:val="15"/>
-      <w:sz w:val="24"/>
-      <w:szCs w:val="24"/>
-      <w:lang w:eastAsia="fr-CA"/>
-    </w:rPr>
-  </w:style>
-  <w:style w:type="paragraph" w:styleId="Textedebulles">
-    <w:name w:val="Balloon Text"/>
-    <w:basedOn w:val="Normal"/>
-    <w:link w:val="TextedebullesCar"/>
-    <w:uiPriority w:val="99"/>
-    <w:semiHidden/>
-    <w:unhideWhenUsed/>
-    <w:rsid w:val="002A358E"/>
-    <w:pPr>
-      <w:spacing w:after="0" w:line="240" w:lineRule="auto"/>
-    </w:pPr>
-    <w:rPr>
-      <w:rFonts w:ascii="Tahoma" w:hAnsi="Tahoma" w:cs="Tahoma"/>
-      <w:sz w:val="16"/>
-      <w:szCs w:val="16"/>
-    </w:rPr>
-  </w:style>
-  <w:style w:type="character" w:customStyle="1" w:styleId="TextedebullesCar">
-    <w:name w:val="Texte de bulles Car"/>
-    <w:basedOn w:val="Policepardfaut"/>
-    <w:link w:val="Textedebulles"/>
-    <w:uiPriority w:val="99"/>
-    <w:semiHidden/>
-    <w:rsid w:val="002A358E"/>
-    <w:rPr>
-      <w:rFonts w:ascii="Tahoma" w:hAnsi="Tahoma" w:cs="Tahoma"/>
-      <w:sz w:val="16"/>
-      <w:szCs w:val="16"/>
-    </w:rPr>
-  </w:style>
-  <w:style w:type="character" w:customStyle="1" w:styleId="Titre2Car">
-    <w:name w:val="Titre 2 Car"/>
-    <w:basedOn w:val="Policepardfaut"/>
-    <w:link w:val="Titre2"/>
-    <w:uiPriority w:val="9"/>
-    <w:rsid w:val="002A358E"/>
-    <w:rPr>
-      <w:rFonts w:asciiTheme="majorHAnsi" w:eastAsiaTheme="majorEastAsia" w:hAnsiTheme="majorHAnsi" w:cstheme="majorBidi"/>
-      <w:b/>
-      <w:bCs/>
-      <w:color w:val="4F81BD" w:themeColor="accent1"/>
-      <w:sz w:val="26"/>
-      <w:szCs w:val="26"/>
-    </w:rPr>
-  </w:style>
-  <w:style w:type="paragraph" w:styleId="Paragraphedeliste">
-    <w:name w:val="List Paragraph"/>
-    <w:basedOn w:val="Normal"/>
-    <w:uiPriority w:val="34"/>
-    <w:qFormat/>
-    <w:rsid w:val="002A358E"/>
-    <w:pPr>
-      <w:ind w:left="720"/>
-      <w:contextualSpacing/>
-    </w:pPr>
-  </w:style>
-  <w:style w:type="character" w:customStyle="1" w:styleId="Titre1Car">
-    <w:name w:val="Titre 1 Car"/>
-    <w:basedOn w:val="Policepardfaut"/>
-    <w:link w:val="Titre1"/>
-    <w:uiPriority w:val="9"/>
-    <w:rsid w:val="00BB42AC"/>
-    <w:rPr>
-      <w:rFonts w:asciiTheme="majorHAnsi" w:eastAsiaTheme="majorEastAsia" w:hAnsiTheme="majorHAnsi" w:cstheme="majorBidi"/>
-      <w:b/>
-      <w:bCs/>
-      <w:color w:val="365F91" w:themeColor="accent1" w:themeShade="BF"/>
-      <w:sz w:val="28"/>
-      <w:szCs w:val="28"/>
-    </w:rPr>
-  </w:style>
-  <w:style w:type="paragraph" w:styleId="En-ttedetabledesmatires">
-    <w:name w:val="TOC Heading"/>
-    <w:basedOn w:val="Titre1"/>
-    <w:next w:val="Normal"/>
-    <w:uiPriority w:val="39"/>
-    <w:semiHidden/>
-    <w:unhideWhenUsed/>
-    <w:qFormat/>
-    <w:rsid w:val="00637DA7"/>
-    <w:pPr>
-      <w:outlineLvl w:val="9"/>
-    </w:pPr>
-    <w:rPr>
-      <w:lang w:eastAsia="fr-CA"/>
-    </w:rPr>
-  </w:style>
-  <w:style w:type="paragraph" w:styleId="TM2">
-    <w:name w:val="toc 2"/>
-    <w:basedOn w:val="Normal"/>
-    <w:next w:val="Normal"/>
-    <w:autoRedefine/>
-    <w:uiPriority w:val="39"/>
-    <w:unhideWhenUsed/>
-    <w:rsid w:val="00637DA7"/>
-    <w:pPr>
-      <w:spacing w:after="100"/>
-      <w:ind w:left="220"/>
-    </w:pPr>
-  </w:style>
-  <w:style w:type="character" w:styleId="Lienhypertexte">
-    <w:name w:val="Hyperlink"/>
-    <w:basedOn w:val="Policepardfaut"/>
-    <w:uiPriority w:val="99"/>
-    <w:unhideWhenUsed/>
-    <w:rsid w:val="00637DA7"/>
-    <w:rPr>
-      <w:color w:val="0000FF" w:themeColor="hyperlink"/>
-      <w:u w:val="single"/>
-    </w:rPr>
-  </w:style>
-</w:styles>
-</file>
-
-<file path=word/stylesWithEffects.xml><?xml version="1.0" encoding="utf-8"?>
-<w:styles xmlns:wpc="http://schemas.microsoft.com/office/word/2010/wordprocessingCanvas" xmlns:mc="http://schemas.openxmlformats.org/markup-compatibility/2006" xmlns:o="urn:schemas-microsoft-com:office:office" xmlns:r="http://schemas.openxmlformats.org/officeDocument/2006/relationships" xmlns:m="http://schemas.openxmlformats.org/officeDocument/2006/math" xmlns:v="urn:schemas-microsoft-com:vml" xmlns:wp14="http://schemas.microsoft.com/office/word/2010/wordprocessingDrawing" xmlns:wp="http://schemas.openxmlformats.org/drawingml/2006/wordprocessingDrawing" xmlns:w10="urn:schemas-microsoft-com:office:word" xmlns:w="http://schemas.openxmlformats.org/wordprocessingml/2006/main" xmlns:w14="http://schemas.microsoft.com/office/word/2010/wordml" xmlns:wpg="http://schemas.microsoft.com/office/word/2010/wordprocessingGroup" xmlns:wpi="http://schemas.microsoft.com/office/word/2010/wordprocessingInk" xmlns:wne="http://schemas.microsoft.com/office/word/2006/wordml" xmlns:wps="http://schemas.microsoft.com/office/word/2010/wordprocessingShape" mc:Ignorable="w14 wp14">
-  <w:docDefaults>
-    <w:rPrDefault>
-      <w:rPr>
-        <w:rFonts w:asciiTheme="minorHAnsi" w:eastAsiaTheme="minorHAnsi" w:hAnsiTheme="minorHAnsi" w:cstheme="minorBidi"/>
-        <w:sz w:val="22"/>
-        <w:szCs w:val="22"/>
-        <w:lang w:val="fr-CA" w:eastAsia="en-US" w:bidi="ar-SA"/>
-      </w:rPr>
-    </w:rPrDefault>
-    <w:pPrDefault>
-      <w:pPr>
-        <w:spacing w:after="200" w:line="276" w:lineRule="auto"/>
-      </w:pPr>
-    </w:pPrDefault>
-  </w:docDefaults>
-  <w:latentStyles w:defLockedState="0" w:defUIPriority="99" w:defSemiHidden="1" w:defUnhideWhenUsed="1" w:defQFormat="0" w:count="267">
-    <w:lsdException w:name="Normal" w:semiHidden="0" w:uiPriority="0" w:unhideWhenUsed="0" w:qFormat="1"/>
-    <w:lsdException w:name="heading 1" w:semiHidden="0" w:uiPriority="9" w:unhideWhenUsed="0" w:qFormat="1"/>
-    <w:lsdException w:name="heading 2" w:uiPriority="9" w:qFormat="1"/>
-    <w:lsdException w:name="heading 3" w:uiPriority="9" w:qFormat="1"/>
-    <w:lsdException w:name="heading 4" w:uiPriority="9" w:qFormat="1"/>
-    <w:lsdException w:name="heading 5" w:uiPriority="9" w:qFormat="1"/>
-    <w:lsdException w:name="heading 6" w:uiPriority="9" w:qFormat="1"/>
-    <w:lsdException w:name="heading 7" w:uiPriority="9" w:qFormat="1"/>
-    <w:lsdException w:name="heading 8" w:uiPriority="9" w:qFormat="1"/>
-    <w:lsdException w:name="heading 9" w:uiPriority="9" w:qFormat="1"/>
-    <w:lsdException w:name="toc 1" w:uiPriority="39"/>
-    <w:lsdException w:name="toc 2" w:uiPriority="39"/>
-    <w:lsdException w:name="toc 3" w:uiPriority="39"/>
-    <w:lsdException w:name="toc 4" w:uiPriority="39"/>
-    <w:lsdException w:name="toc 5" w:uiPriority="39"/>
-    <w:lsdException w:name="toc 6" w:uiPriority="39"/>
-    <w:lsdException w:name="toc 7" w:uiPriority="39"/>
-    <w:lsdException w:name="toc 8" w:uiPriority="39"/>
-    <w:lsdException w:name="toc 9" w:uiPriority="39"/>
-    <w:lsdException w:name="caption" w:uiPriority="35" w:qFormat="1"/>
-    <w:lsdException w:name="Title" w:semiHidden="0" w:uiPriority="10" w:unhideWhenUsed="0" w:qFormat="1"/>
-    <w:lsdException w:name="Default Paragraph Font" w:uiPriority="1"/>
-    <w:lsdException w:name="Subtitle" w:semiHidden="0" w:uiPriority="11" w:unhideWhenUsed="0" w:qFormat="1"/>
-    <w:lsdException w:name="Strong" w:semiHidden="0" w:uiPriority="22" w:unhideWhenUsed="0" w:qFormat="1"/>
-    <w:lsdException w:name="Emphasis" w:semiHidden="0" w:uiPriority="20" w:unhideWhenUsed="0" w:qFormat="1"/>
-    <w:lsdException w:name="Table Grid" w:semiHidden="0" w:uiPriority="59" w:unhideWhenUsed="0"/>
-    <w:lsdException w:name="Placeholder Text" w:unhideWhenUsed="0"/>
-    <w:lsdException w:name="No Spacing" w:semiHidden="0" w:uiPriority="1" w:unhideWhenUsed="0" w:qFormat="1"/>
-    <w:lsdException w:name="Light Shading" w:semiHidden="0" w:uiPriority="60" w:unhideWhenUsed="0"/>
-    <w:lsdException w:name="Light List" w:semiHidden="0" w:uiPriority="61" w:unhideWhenUsed="0"/>
-    <w:lsdException w:name="Light Grid" w:semiHidden="0" w:uiPriority="62" w:unhideWhenUsed="0"/>
-    <w:lsdException w:name="Medium Shading 1" w:semiHidden="0" w:uiPriority="63" w:unhideWhenUsed="0"/>
-    <w:lsdException w:name="Medium Shading 2" w:semiHidden="0" w:uiPriority="64" w:unhideWhenUsed="0"/>
-    <w:lsdException w:name="Medium List 1" w:semiHidden="0" w:uiPriority="65" w:unhideWhenUsed="0"/>
-    <w:lsdException w:name="Medium List 2" w:semiHidden="0" w:uiPriority="66" w:unhideWhenUsed="0"/>
-    <w:lsdException w:name="Medium Grid 1" w:semiHidden="0" w:uiPriority="67" w:unhideWhenUsed="0"/>
-    <w:lsdException w:name="Medium Grid 2" w:semiHidden="0" w:uiPriority="68" w:unhideWhenUsed="0"/>
-    <w:lsdException w:name="Medium Grid 3" w:semiHidden="0" w:uiPriority="69" w:unhideWhenUsed="0"/>
-    <w:lsdException w:name="Dark List" w:semiHidden="0" w:uiPriority="70" w:unhideWhenUsed="0"/>
-    <w:lsdException w:name="Colorful Shading" w:semiHidden="0" w:uiPriority="71" w:unhideWhenUsed="0"/>
-    <w:lsdException w:name="Colorful List" w:semiHidden="0" w:uiPriority="72" w:unhideWhenUsed="0"/>
-    <w:lsdException w:name="Colorful Grid" w:semiHidden="0" w:uiPriority="73" w:unhideWhenUsed="0"/>
-    <w:lsdException w:name="Light Shading Accent 1" w:semiHidden="0" w:uiPriority="60" w:unhideWhenUsed="0"/>
-    <w:lsdException w:name="Light List Accent 1" w:semiHidden="0" w:uiPriority="61" w:unhideWhenUsed="0"/>
-    <w:lsdException w:name="Light Grid Accent 1" w:semiHidden="0" w:uiPriority="62" w:unhideWhenUsed="0"/>
-    <w:lsdException w:name="Medium Shading 1 Accent 1" w:semiHidden="0" w:uiPriority="63" w:unhideWhenUsed="0"/>
-    <w:lsdException w:name="Medium Shading 2 Accent 1" w:semiHidden="0" w:uiPriority="64" w:unhideWhenUsed="0"/>
-    <w:lsdException w:name="Medium List 1 Accent 1" w:semiHidden="0" w:uiPriority="65" w:unhideWhenUsed="0"/>
-    <w:lsdException w:name="Revision" w:unhideWhenUsed="0"/>
-    <w:lsdException w:name="List Paragraph" w:semiHidden="0" w:uiPriority="34" w:unhideWhenUsed="0" w:qFormat="1"/>
-    <w:lsdException w:name="Quote" w:semiHidden="0" w:uiPriority="29" w:unhideWhenUsed="0" w:qFormat="1"/>
-    <w:lsdException w:name="Intense Quote" w:semiHidden="0" w:uiPriority="30" w:unhideWhenUsed="0" w:qFormat="1"/>
-    <w:lsdException w:name="Medium List 2 Accent 1" w:semiHidden="0" w:uiPriority="66" w:unhideWhenUsed="0"/>
-    <w:lsdException w:name="Medium Grid 1 Accent 1" w:semiHidden="0" w:uiPriority="67" w:unhideWhenUsed="0"/>
-    <w:lsdException w:name="Medium Grid 2 Accent 1" w:semiHidden="0" w:uiPriority="68" w:unhideWhenUsed="0"/>
-    <w:lsdException w:name="Medium Grid 3 Accent 1" w:semiHidden="0" w:uiPriority="69" w:unhideWhenUsed="0"/>
-    <w:lsdException w:name="Dark List Accent 1" w:semiHidden="0" w:uiPriority="70" w:unhideWhenUsed="0"/>
-    <w:lsdException w:name="Colorful Shading Accent 1" w:semiHidden="0" w:uiPriority="71" w:unhideWhenUsed="0"/>
-    <w:lsdException w:name="Colorful List Accent 1" w:semiHidden="0" w:uiPriority="72" w:unhideWhenUsed="0"/>
-    <w:lsdException w:name="Colorful Grid Accent 1" w:semiHidden="0" w:uiPriority="73" w:unhideWhenUsed="0"/>
-    <w:lsdException w:name="Light Shading Accent 2" w:semiHidden="0" w:uiPriority="60" w:unhideWhenUsed="0"/>
-    <w:lsdException w:name="Light List Accent 2" w:semiHidden="0" w:uiPriority="61" w:unhideWhenUsed="0"/>
-    <w:lsdException w:name="Light Grid Accent 2" w:semiHidden="0" w:uiPriority="62" w:unhideWhenUsed="0"/>
-    <w:lsdException w:name="Medium Shading 1 Accent 2" w:semiHidden="0" w:uiPriority="63" w:unhideWhenUsed="0"/>
-    <w:lsdException w:name="Medium Shading 2 Accent 2" w:semiHidden="0" w:uiPriority="64" w:unhideWhenUsed="0"/>
-    <w:lsdException w:name="Medium List 1 Accent 2" w:semiHidden="0" w:uiPriority="65" w:unhideWhenUsed="0"/>
-    <w:lsdException w:name="Medium List 2 Accent 2" w:semiHidden="0" w:uiPriority="66" w:unhideWhenUsed="0"/>
-    <w:lsdException w:name="Medium Grid 1 Accent 2" w:semiHidden="0" w:uiPriority="67" w:unhideWhenUsed="0"/>
-    <w:lsdException w:name="Medium Grid 2 Accent 2" w:semiHidden="0" w:uiPriority="68" w:unhideWhenUsed="0"/>
-    <w:lsdException w:name="Medium Grid 3 Accent 2" w:semiHidden="0" w:uiPriority="69" w:unhideWhenUsed="0"/>
-    <w:lsdException w:name="Dark List Accent 2" w:semiHidden="0" w:uiPriority="70" w:unhideWhenUsed="0"/>
-    <w:lsdException w:name="Colorful Shading Accent 2" w:semiHidden="0" w:uiPriority="71" w:unhideWhenUsed="0"/>
-    <w:lsdException w:name="Colorful List Accent 2" w:semiHidden="0" w:uiPriority="72" w:unhideWhenUsed="0"/>
-    <w:lsdException w:name="Colorful Grid Accent 2" w:semiHidden="0" w:uiPriority="73" w:unhideWhenUsed="0"/>
-    <w:lsdException w:name="Light Shading Accent 3" w:semiHidden="0" w:uiPriority="60" w:unhideWhenUsed="0"/>
-    <w:lsdException w:name="Light List Accent 3" w:semiHidden="0" w:uiPriority="61" w:unhideWhenUsed="0"/>
-    <w:lsdException w:name="Light Grid Accent 3" w:semiHidden="0" w:uiPriority="62" w:unhideWhenUsed="0"/>
-    <w:lsdException w:name="Medium Shading 1 Accent 3" w:semiHidden="0" w:uiPriority="63" w:unhideWhenUsed="0"/>
-    <w:lsdException w:name="Medium Shading 2 Accent 3" w:semiHidden="0" w:uiPriority="64" w:unhideWhenUsed="0"/>
-    <w:lsdException w:name="Medium List 1 Accent 3" w:semiHidden="0" w:uiPriority="65" w:unhideWhenUsed="0"/>
-    <w:lsdException w:name="Medium List 2 Accent 3" w:semiHidden="0" w:uiPriority="66" w:unhideWhenUsed="0"/>
-    <w:lsdException w:name="Medium Grid 1 Accent 3" w:semiHidden="0" w:uiPriority="67" w:unhideWhenUsed="0"/>
-    <w:lsdException w:name="Medium Grid 2 Accent 3" w:semiHidden="0" w:uiPriority="68" w:unhideWhenUsed="0"/>
-    <w:lsdException w:name="Medium Grid 3 Accent 3" w:semiHidden="0" w:uiPriority="69" w:unhideWhenUsed="0"/>
-    <w:lsdException w:name="Dark List Accent 3" w:semiHidden="0" w:uiPriority="70" w:unhideWhenUsed="0"/>
-    <w:lsdException w:name="Colorful Shading Accent 3" w:semiHidden="0" w:uiPriority="71" w:unhideWhenUsed="0"/>
-    <w:lsdException w:name="Colorful List Accent 3" w:semiHidden="0" w:uiPriority="72" w:unhideWhenUsed="0"/>
-    <w:lsdException w:name="Colorful Grid Accent 3" w:semiHidden="0" w:uiPriority="73" w:unhideWhenUsed="0"/>
-    <w:lsdException w:name="Light Shading Accent 4" w:semiHidden="0" w:uiPriority="60" w:unhideWhenUsed="0"/>
-    <w:lsdException w:name="Light List Accent 4" w:semiHidden="0" w:uiPriority="61" w:unhideWhenUsed="0"/>
-    <w:lsdException w:name="Light Grid Accent 4" w:semiHidden="0" w:uiPriority="62" w:unhideWhenUsed="0"/>
-    <w:lsdException w:name="Medium Shading 1 Accent 4" w:semiHidden="0" w:uiPriority="63" w:unhideWhenUsed="0"/>
-    <w:lsdException w:name="Medium Shading 2 Accent 4" w:semiHidden="0" w:uiPriority="64" w:unhideWhenUsed="0"/>
-    <w:lsdException w:name="Medium List 1 Accent 4" w:semiHidden="0" w:uiPriority="65" w:unhideWhenUsed="0"/>
-    <w:lsdException w:name="Medium List 2 Accent 4" w:semiHidden="0" w:uiPriority="66" w:unhideWhenUsed="0"/>
-    <w:lsdException w:name="Medium Grid 1 Accent 4" w:semiHidden="0" w:uiPriority="67" w:unhideWhenUsed="0"/>
-    <w:lsdException w:name="Medium Grid 2 Accent 4" w:semiHidden="0" w:uiPriority="68" w:unhideWhenUsed="0"/>
-    <w:lsdException w:name="Medium Grid 3 Accent 4" w:semiHidden="0" w:uiPriority="69" w:unhideWhenUsed="0"/>
-    <w:lsdException w:name="Dark List Accent 4" w:semiHidden="0" w:uiPriority="70" w:unhideWhenUsed="0"/>
-    <w:lsdException w:name="Colorful Shading Accent 4" w:semiHidden="0" w:uiPriority="71" w:unhideWhenUsed="0"/>
-    <w:lsdException w:name="Colorful List Accent 4" w:semiHidden="0" w:uiPriority="72" w:unhideWhenUsed="0"/>
-    <w:lsdException w:name="Colorful Grid Accent 4" w:semiHidden="0" w:uiPriority="73" w:unhideWhenUsed="0"/>
-    <w:lsdException w:name="Light Shading Accent 5" w:semiHidden="0" w:uiPriority="60" w:unhideWhenUsed="0"/>
-    <w:lsdException w:name="Light List Accent 5" w:semiHidden="0" w:uiPriority="61" w:unhideWhenUsed="0"/>
-    <w:lsdException w:name="Light Grid Accent 5" w:semiHidden="0" w:uiPriority="62" w:unhideWhenUsed="0"/>
-    <w:lsdException w:name="Medium Shading 1 Accent 5" w:semiHidden="0" w:uiPriority="63" w:unhideWhenUsed="0"/>
-    <w:lsdException w:name="Medium Shading 2 Accent 5" w:semiHidden="0" w:uiPriority="64" w:unhideWhenUsed="0"/>
-    <w:lsdException w:name="Medium List 1 Accent 5" w:semiHidden="0" w:uiPriority="65" w:unhideWhenUsed="0"/>
-    <w:lsdException w:name="Medium List 2 Accent 5" w:semiHidden="0" w:uiPriority="66" w:unhideWhenUsed="0"/>
-    <w:lsdException w:name="Medium Grid 1 Accent 5" w:semiHidden="0" w:uiPriority="67" w:unhideWhenUsed="0"/>
-    <w:lsdException w:name="Medium Grid 2 Accent 5" w:semiHidden="0" w:uiPriority="68" w:unhideWhenUsed="0"/>
-    <w:lsdException w:name="Medium Grid 3 Accent 5" w:semiHidden="0" w:uiPriority="69" w:unhideWhenUsed="0"/>
-    <w:lsdException w:name="Dark List Accent 5" w:semiHidden="0" w:uiPriority="70" w:unhideWhenUsed="0"/>
-    <w:lsdException w:name="Colorful Shading Accent 5" w:semiHidden="0" w:uiPriority="71" w:unhideWhenUsed="0"/>
-    <w:lsdException w:name="Colorful List Accent 5" w:semiHidden="0" w:uiPriority="72" w:unhideWhenUsed="0"/>
-    <w:lsdException w:name="Colorful Grid Accent 5" w:semiHidden="0" w:uiPriority="73" w:unhideWhenUsed="0"/>
-    <w:lsdException w:name="Light Shading Accent 6" w:semiHidden="0" w:uiPriority="60" w:unhideWhenUsed="0"/>
-    <w:lsdException w:name="Light List Accent 6" w:semiHidden="0" w:uiPriority="61" w:unhideWhenUsed="0"/>
-    <w:lsdException w:name="Light Grid Accent 6" w:semiHidden="0" w:uiPriority="62" w:unhideWhenUsed="0"/>
-    <w:lsdException w:name="Medium Shading 1 Accent 6" w:semiHidden="0" w:uiPriority="63" w:unhideWhenUsed="0"/>
-    <w:lsdException w:name="Medium Shading 2 Accent 6" w:semiHidden="0" w:uiPriority="64" w:unhideWhenUsed="0"/>
-    <w:lsdException w:name="Medium List 1 Accent 6" w:semiHidden="0" w:uiPriority="65" w:unhideWhenUsed="0"/>
-    <w:lsdException w:name="Medium List 2 Accent 6" w:semiHidden="0" w:uiPriority="66" w:unhideWhenUsed="0"/>
-    <w:lsdException w:name="Medium Grid 1 Accent 6" w:semiHidden="0" w:uiPriority="67" w:unhideWhenUsed="0"/>
-    <w:lsdException w:name="Medium Grid 2 Accent 6" w:semiHidden="0" w:uiPriority="68" w:unhideWhenUsed="0"/>
-    <w:lsdException w:name="Medium Grid 3 Accent 6" w:semiHidden="0" w:uiPriority="69" w:unhideWhenUsed="0"/>
-    <w:lsdException w:name="Dark List Accent 6" w:semiHidden="0" w:uiPriority="70" w:unhideWhenUsed="0"/>
-    <w:lsdException w:name="Colorful Shading Accent 6" w:semiHidden="0" w:uiPriority="71" w:unhideWhenUsed="0"/>
-    <w:lsdException w:name="Colorful List Accent 6" w:semiHidden="0" w:uiPriority="72" w:unhideWhenUsed="0"/>
-    <w:lsdException w:name="Colorful Grid Accent 6" w:semiHidden="0" w:uiPriority="73" w:unhideWhenUsed="0"/>
-    <w:lsdException w:name="Subtle Emphasis" w:semiHidden="0" w:uiPriority="19" w:unhideWhenUsed="0" w:qFormat="1"/>
-    <w:lsdException w:name="Intense Emphasis" w:semiHidden="0" w:uiPriority="21" w:unhideWhenUsed="0" w:qFormat="1"/>
-    <w:lsdException w:name="Subtle Reference" w:semiHidden="0" w:uiPriority="31" w:unhideWhenUsed="0" w:qFormat="1"/>
-    <w:lsdException w:name="Intense Reference" w:semiHidden="0" w:uiPriority="32" w:unhideWhenUsed="0" w:qFormat="1"/>
-    <w:lsdException w:name="Book Title" w:semiHidden="0" w:uiPriority="33" w:unhideWhenUsed="0" w:qFormat="1"/>
-    <w:lsdException w:name="Bibliography" w:uiPriority="37"/>
-    <w:lsdException w:name="TOC Heading" w:uiPriority="39" w:qFormat="1"/>
+  <w:latentStyles w:defLockedState="0" w:defUIPriority="99" w:defSemiHidden="0" w:defUnhideWhenUsed="0" w:defQFormat="0" w:count="371">
+    <w:lsdException w:name="Normal" w:uiPriority="0" w:qFormat="1"/>
+    <w:lsdException w:name="heading 1" w:uiPriority="9" w:qFormat="1"/>
+    <w:lsdException w:name="heading 2" w:semiHidden="1" w:uiPriority="9" w:unhideWhenUsed="1" w:qFormat="1"/>
+    <w:lsdException w:name="heading 3" w:semiHidden="1" w:uiPriority="9" w:unhideWhenUsed="1" w:qFormat="1"/>
+    <w:lsdException w:name="heading 4" w:semiHidden="1" w:uiPriority="9" w:unhideWhenUsed="1" w:qFormat="1"/>
+    <w:lsdException w:name="heading 5" w:semiHidden="1" w:uiPriority="9" w:unhideWhenUsed="1" w:qFormat="1"/>
+    <w:lsdException w:name="heading 6" w:semiHidden="1" w:uiPriority="9" w:unhideWhenUsed="1" w:qFormat="1"/>
+    <w:lsdException w:name="heading 7" w:semiHidden="1" w:uiPriority="9" w:unhideWhenUsed="1" w:qFormat="1"/>
+    <w:lsdException w:name="heading 8" w:semiHidden="1" w:uiPriority="9" w:unhideWhenUsed="1" w:qFormat="1"/>
+    <w:lsdException w:name="heading 9" w:semiHidden="1" w:uiPriority="9" w:unhideWhenUsed="1" w:qFormat="1"/>
+    <w:lsdException w:name="index 1" w:semiHidden="1" w:unhideWhenUsed="1"/>
+    <w:lsdException w:name="index 2" w:semiHidden="1" w:unhideWhenUsed="1"/>
+    <w:lsdException w:name="index 3" w:semiHidden="1" w:unhideWhenUsed="1"/>
+    <w:lsdException w:name="index 4" w:semiHidden="1" w:unhideWhenUsed="1"/>
+    <w:lsdException w:name="index 5" w:semiHidden="1" w:unhideWhenUsed="1"/>
+    <w:lsdException w:name="index 6" w:semiHidden="1" w:unhideWhenUsed="1"/>
+    <w:lsdException w:name="index 7" w:semiHidden="1" w:unhideWhenUsed="1"/>
+    <w:lsdException w:name="index 8" w:semiHidden="1" w:unhideWhenUsed="1"/>
+    <w:lsdException w:name="index 9" w:semiHidden="1" w:unhideWhenUsed="1"/>
+    <w:lsdException w:name="toc 1" w:semiHidden="1" w:uiPriority="39" w:unhideWhenUsed="1"/>
+    <w:lsdException w:name="toc 2" w:semiHidden="1" w:uiPriority="39" w:unhideWhenUsed="1"/>
+    <w:lsdException w:name="toc 3" w:semiHidden="1" w:uiPriority="39" w:unhideWhenUsed="1"/>
+    <w:lsdException w:name="toc 4" w:semiHidden="1" w:uiPriority="39" w:unhideWhenUsed="1"/>
+    <w:lsdException w:name="toc 5" w:semiHidden="1" w:uiPriority="39" w:unhideWhenUsed="1"/>
+    <w:lsdException w:name="toc 6" w:semiHidden="1" w:uiPriority="39" w:unhideWhenUsed="1"/>
+    <w:lsdException w:name="toc 7" w:semiHidden="1" w:uiPriority="39" w:unhideWhenUsed="1"/>
+    <w:lsdException w:name="toc 8" w:semiHidden="1" w:uiPriority="39" w:unhideWhenUsed="1"/>
+    <w:lsdException w:name="toc 9" w:semiHidden="1" w:uiPriority="39" w:unhideWhenUsed="1"/>
+    <w:lsdException w:name="Normal Indent" w:semiHidden="1" w:unhideWhenUsed="1"/>
+    <w:lsdException w:name="footnote text" w:semiHidden="1" w:unhideWhenUsed="1"/>
+    <w:lsdException w:name="annotation text" w:semiHidden="1" w:unhideWhenUsed="1"/>
+    <w:lsdException w:name="header" w:semiHidden="1" w:unhideWhenUsed="1"/>
+    <w:lsdException w:name="footer" w:semiHidden="1" w:unhideWhenUsed="1"/>
+    <w:lsdException w:name="index heading" w:semiHidden="1" w:unhideWhenUsed="1"/>
+    <w:lsdException w:name="caption" w:semiHidden="1" w:uiPriority="35" w:unhideWhenUsed="1" w:qFormat="1"/>
+    <w:lsdException w:name="table of figures" w:semiHidden="1" w:unhideWhenUsed="1"/>
+    <w:lsdException w:name="envelope address" w:semiHidden="1" w:unhideWhenUsed="1"/>
+    <w:lsdException w:name="envelope return" w:semiHidden="1" w:unhideWhenUsed="1"/>
+    <w:lsdException w:name="footnote reference" w:semiHidden="1" w:unhideWhenUsed="1"/>
+    <w:lsdException w:name="annotation reference" w:semiHidden="1" w:unhideWhenUsed="1"/>
+    <w:lsdException w:name="line number" w:semiHidden="1" w:unhideWhenUsed="1"/>
+    <w:lsdException w:name="page number" w:semiHidden="1" w:unhideWhenUsed="1"/>
+    <w:lsdException w:name="endnote reference" w:semiHidden="1" w:unhideWhenUsed="1"/>
+    <w:lsdException w:name="endnote text" w:semiHidden="1" w:unhideWhenUsed="1"/>
+    <w:lsdException w:name="table of authorities" w:semiHidden="1" w:unhideWhenUsed="1"/>
+    <w:lsdException w:name="macro" w:semiHidden="1" w:unhideWhenUsed="1"/>
+    <w:lsdException w:name="toa heading" w:semiHidden="1" w:unhideWhenUsed="1"/>
+    <w:lsdException w:name="List" w:semiHidden="1" w:unhideWhenUsed="1"/>
+    <w:lsdException w:name="List Bullet" w:semiHidden="1" w:unhideWhenUsed="1"/>
+    <w:lsdException w:name="List Number" w:semiHidden="1" w:unhideWhenUsed="1"/>
+    <w:lsdException w:name="List 2" w:semiHidden="1" w:unhideWhenUsed="1"/>
+    <w:lsdException w:name="List 3" w:semiHidden="1" w:unhideWhenUsed="1"/>
+    <w:lsdException w:name="List 4" w:semiHidden="1" w:unhideWhenUsed="1"/>
+    <w:lsdException w:name="List 5" w:semiHidden="1" w:unhideWhenUsed="1"/>
+    <w:lsdException w:name="List Bullet 2" w:semiHidden="1" w:unhideWhenUsed="1"/>
+    <w:lsdException w:name="List Bullet 3" w:semiHidden="1" w:unhideWhenUsed="1"/>
+    <w:lsdException w:name="List Bullet 4" w:semiHidden="1" w:unhideWhenUsed="1"/>
+    <w:lsdException w:name="List Bullet 5" w:semiHidden="1" w:unhideWhenUsed="1"/>
+    <w:lsdException w:name="List Number 2" w:semiHidden="1" w:unhideWhenUsed="1"/>
+    <w:lsdException w:name="List Number 3" w:semiHidden="1" w:unhideWhenUsed="1"/>
+    <w:lsdException w:name="List Number 4" w:semiHidden="1" w:unhideWhenUsed="1"/>
+    <w:lsdException w:name="List Number 5" w:semiHidden="1" w:unhideWhenUsed="1"/>
+    <w:lsdException w:name="Title" w:uiPriority="10" w:qFormat="1"/>
+    <w:lsdException w:name="Closing" w:semiHidden="1" w:unhideWhenUsed="1"/>
+    <w:lsdException w:name="Signature" w:semiHidden="1" w:unhideWhenUsed="1"/>
+    <w:lsdException w:name="Default Paragraph Font" w:semiHidden="1" w:uiPriority="1" w:unhideWhenUsed="1"/>
+    <w:lsdException w:name="Body Text" w:semiHidden="1" w:unhideWhenUsed="1"/>
+    <w:lsdException w:name="Body Text Indent" w:semiHidden="1" w:unhideWhenUsed="1"/>
+    <w:lsdException w:name="List Continue" w:semiHidden="1" w:unhideWhenUsed="1"/>
+    <w:lsdException w:name="List Continue 2" w:semiHidden="1" w:unhideWhenUsed="1"/>
+    <w:lsdException w:name="List Continue 3" w:semiHidden="1" w:unhideWhenUsed="1"/>
+    <w:lsdException w:name="List Continue 4" w:semiHidden="1" w:unhideWhenUsed="1"/>
+    <w:lsdException w:name="List Continue 5" w:semiHidden="1" w:unhideWhenUsed="1"/>
+    <w:lsdException w:name="Message Header" w:semiHidden="1" w:unhideWhenUsed="1"/>
+    <w:lsdException w:name="Subtitle" w:uiPriority="11" w:qFormat="1"/>
+    <w:lsdException w:name="Salutation" w:semiHidden="1" w:unhideWhenUsed="1"/>
+    <w:lsdException w:name="Date" w:semiHidden="1" w:unhideWhenUsed="1"/>
+    <w:lsdException w:name="Body Text First Indent" w:semiHidden="1" w:unhideWhenUsed="1"/>
+    <w:lsdException w:name="Body Text First Indent 2" w:semiHidden="1" w:unhideWhenUsed="1"/>
+    <w:lsdException w:name="Note Heading" w:semiHidden="1" w:unhideWhenUsed="1"/>
+    <w:lsdException w:name="Body Text 2" w:semiHidden="1" w:unhideWhenUsed="1"/>
+    <w:lsdException w:name="Body Text 3" w:semiHidden="1" w:unhideWhenUsed="1"/>
+    <w:lsdException w:name="Body Text Indent 2" w:semiHidden="1" w:unhideWhenUsed="1"/>
+    <w:lsdException w:name="Body Text Indent 3" w:semiHidden="1" w:unhideWhenUsed="1"/>
+    <w:lsdException w:name="Block Text" w:semiHidden="1" w:unhideWhenUsed="1"/>
+    <w:lsdException w:name="Hyperlink" w:semiHidden="1" w:unhideWhenUsed="1"/>
+    <w:lsdException w:name="FollowedHyperlink" w:semiHidden="1" w:unhideWhenUsed="1"/>
+    <w:lsdException w:name="Strong" w:uiPriority="22" w:qFormat="1"/>
+    <w:lsdException w:name="Emphasis" w:uiPriority="20" w:qFormat="1"/>
+    <w:lsdException w:name="Document Map" w:semiHidden="1" w:unhideWhenUsed="1"/>
+    <w:lsdException w:name="Plain Text" w:semiHidden="1" w:unhideWhenUsed="1"/>
+    <w:lsdException w:name="E-mail Signature" w:semiHidden="1" w:unhideWhenUsed="1"/>
+    <w:lsdException w:name="HTML Top of Form" w:semiHidden="1" w:unhideWhenUsed="1"/>
+    <w:lsdException w:name="HTML Bottom of Form" w:semiHidden="1" w:unhideWhenUsed="1"/>
+    <w:lsdException w:name="Normal (Web)" w:semiHidden="1" w:unhideWhenUsed="1"/>
+    <w:lsdException w:name="HTML Acronym" w:semiHidden="1" w:unhideWhenUsed="1"/>
+    <w:lsdException w:name="HTML Address" w:semiHidden="1" w:unhideWhenUsed="1"/>
+    <w:lsdException w:name="HTML Cite" w:semiHidden="1" w:unhideWhenUsed="1"/>
+    <w:lsdException w:name="HTML Code" w:semiHidden="1" w:unhideWhenUsed="1"/>
+    <w:lsdException w:name="HTML Definition" w:semiHidden="1" w:unhideWhenUsed="1"/>
+    <w:lsdException w:name="HTML Keyboard" w:semiHidden="1" w:unhideWhenUsed="1"/>
+    <w:lsdException w:name="HTML Preformatted" w:semiHidden="1" w:unhideWhenUsed="1"/>
+    <w:lsdException w:name="HTML Sample" w:semiHidden="1" w:unhideWhenUsed="1"/>
+    <w:lsdException w:name="HTML Typewriter" w:semiHidden="1" w:unhideWhenUsed="1"/>
+    <w:lsdException w:name="HTML Variable" w:semiHidden="1" w:unhideWhenUsed="1"/>
+    <w:lsdException w:name="Normal Table" w:semiHidden="1" w:unhideWhenUsed="1"/>
+    <w:lsdException w:name="annotation subject" w:semiHidden="1" w:unhideWhenUsed="1"/>
+    <w:lsdException w:name="No List" w:semiHidden="1" w:unhideWhenUsed="1"/>
+    <w:lsdException w:name="Outline List 1" w:semiHidden="1" w:unhideWhenUsed="1"/>
+    <w:lsdException w:name="Outline List 2" w:semiHidden="1" w:unhideWhenUsed="1"/>
+    <w:lsdException w:name="Outline List 3" w:semiHidden="1" w:unhideWhenUsed="1"/>
+    <w:lsdException w:name="Table Simple 1" w:semiHidden="1" w:unhideWhenUsed="1"/>
+    <w:lsdException w:name="Table Simple 2" w:semiHidden="1" w:unhideWhenUsed="1"/>
+    <w:lsdException w:name="Table Simple 3" w:semiHidden="1" w:unhideWhenUsed="1"/>
+    <w:lsdException w:name="Table Classic 1" w:semiHidden="1" w:unhideWhenUsed="1"/>
+    <w:lsdException w:name="Table Classic 2" w:semiHidden="1" w:unhideWhenUsed="1"/>
+    <w:lsdException w:name="Table Classic 3" w:semiHidden="1" w:unhideWhenUsed="1"/>
+    <w:lsdException w:name="Table Classic 4" w:semiHidden="1" w:unhideWhenUsed="1"/>
+    <w:lsdException w:name="Table Colorful 1" w:semiHidden="1" w:unhideWhenUsed="1"/>
+    <w:lsdException w:name="Table Colorful 2" w:semiHidden="1" w:unhideWhenUsed="1"/>
+    <w:lsdException w:name="Table Colorful 3" w:semiHidden="1" w:unhideWhenUsed="1"/>
+    <w:lsdException w:name="Table Columns 1" w:semiHidden="1" w:unhideWhenUsed="1"/>
+    <w:lsdException w:name="Table Columns 2" w:semiHidden="1" w:unhideWhenUsed="1"/>
+    <w:lsdException w:name="Table Columns 3" w:semiHidden="1" w:unhideWhenUsed="1"/>
+    <w:lsdException w:name="Table Columns 4" w:semiHidden="1" w:unhideWhenUsed="1"/>
+    <w:lsdException w:name="Table Columns 5" w:semiHidden="1" w:unhideWhenUsed="1"/>
+    <w:lsdException w:name="Table Grid 1" w:semiHidden="1" w:unhideWhenUsed="1"/>
+    <w:lsdException w:name="Table Grid 2" w:semiHidden="1" w:unhideWhenUsed="1"/>
+    <w:lsdException w:name="Table Grid 3" w:semiHidden="1" w:unhideWhenUsed="1"/>
+    <w:lsdException w:name="Table Grid 4" w:semiHidden="1" w:unhideWhenUsed="1"/>
+    <w:lsdException w:name="Table Grid 5" w:semiHidden="1" w:unhideWhenUsed="1"/>
+    <w:lsdException w:name="Table Grid 6" w:semiHidden="1" w:unhideWhenUsed="1"/>
+    <w:lsdException w:name="Table Grid 7" w:semiHidden="1" w:unhideWhenUsed="1"/>
+    <w:lsdException w:name="Table Grid 8" w:semiHidden="1" w:unhideWhenUsed="1"/>
+    <w:lsdException w:name="Table List 1" w:semiHidden="1" w:unhideWhenUsed="1"/>
+    <w:lsdException w:name="Table List 2" w:semiHidden="1" w:unhideWhenUsed="1"/>
+    <w:lsdException w:name="Table List 3" w:semiHidden="1" w:unhideWhenUsed="1"/>
+    <w:lsdException w:name="Table List 4" w:semiHidden="1" w:unhideWhenUsed="1"/>
+    <w:lsdException w:name="Table List 5" w:semiHidden="1" w:unhideWhenUsed="1"/>
+    <w:lsdException w:name="Table List 6" w:semiHidden="1" w:unhideWhenUsed="1"/>
+    <w:lsdException w:name="Table List 7" w:semiHidden="1" w:unhideWhenUsed="1"/>
+    <w:lsdException w:name="Table List 8" w:semiHidden="1" w:unhideWhenUsed="1"/>
+    <w:lsdException w:name="Table 3D effects 1" w:semiHidden="1" w:unhideWhenUsed="1"/>
+    <w:lsdException w:name="Table 3D effects 2" w:semiHidden="1" w:unhideWhenUsed="1"/>
+    <w:lsdException w:name="Table 3D effects 3" w:semiHidden="1" w:unhideWhenUsed="1"/>
+    <w:lsdException w:name="Table Contemporary" w:semiHidden="1" w:unhideWhenUsed="1"/>
+    <w:lsdException w:name="Table Elegant" w:semiHidden="1" w:unhideWhenUsed="1"/>
+    <w:lsdException w:name="Table Professional" w:semiHidden="1" w:unhideWhenUsed="1"/>
+    <w:lsdException w:name="Table Subtle 1" w:semiHidden="1" w:unhideWhenUsed="1"/>
+    <w:lsdException w:name="Table Subtle 2" w:semiHidden="1" w:unhideWhenUsed="1"/>
+    <w:lsdException w:name="Table Web 1" w:semiHidden="1" w:unhideWhenUsed="1"/>
+    <w:lsdException w:name="Table Web 2" w:semiHidden="1" w:unhideWhenUsed="1"/>
+    <w:lsdException w:name="Table Web 3" w:semiHidden="1" w:unhideWhenUsed="1"/>
+    <w:lsdException w:name="Balloon Text" w:semiHidden="1" w:unhideWhenUsed="1"/>
+    <w:lsdException w:name="Table Grid" w:uiPriority="59"/>
+    <w:lsdException w:name="Table Theme" w:semiHidden="1" w:unhideWhenUsed="1"/>
+    <w:lsdException w:name="Placeholder Text" w:semiHidden="1"/>
+    <w:lsdException w:name="No Spacing" w:uiPriority="1" w:qFormat="1"/>
+    <w:lsdException w:name="Light Shading" w:uiPriority="60"/>
+    <w:lsdException w:name="Light List" w:uiPriority="61"/>
+    <w:lsdException w:name="Light Grid" w:uiPriority="62"/>
+    <w:lsdException w:name="Medium Shading 1" w:uiPriority="63"/>
+    <w:lsdException w:name="Medium Shading 2" w:uiPriority="64"/>
+    <w:lsdException w:name="Medium List 1" w:uiPriority="65"/>
+    <w:lsdException w:name="Medium List 2" w:uiPriority="66"/>
+    <w:lsdException w:name="Medium Grid 1" w:uiPriority="67"/>
+    <w:lsdException w:name="Medium Grid 2" w:uiPriority="68"/>
+    <w:lsdException w:name="Medium Grid 3" w:uiPriority="69"/>
+    <w:lsdException w:name="Dark List" w:uiPriority="70"/>
+    <w:lsdException w:name="Colorful Shading" w:uiPriority="71"/>
+    <w:lsdException w:name="Colorful List" w:uiPriority="72"/>
+    <w:lsdException w:name="Colorful Grid" w:uiPriority="73"/>
+    <w:lsdException w:name="Light Shading Accent 1" w:uiPriority="60"/>
+    <w:lsdException w:name="Light List Accent 1" w:uiPriority="61"/>
+    <w:lsdException w:name="Light Grid Accent 1" w:uiPriority="62"/>
+    <w:lsdException w:name="Medium Shading 1 Accent 1" w:uiPriority="63"/>
+    <w:lsdException w:name="Medium Shading 2 Accent 1" w:uiPriority="64"/>
+    <w:lsdException w:name="Medium List 1 Accent 1" w:uiPriority="65"/>
+    <w:lsdException w:name="Revision" w:semiHidden="1"/>
+    <w:lsdException w:name="List Paragraph" w:uiPriority="34" w:qFormat="1"/>
+    <w:lsdException w:name="Quote" w:uiPriority="29" w:qFormat="1"/>
+    <w:lsdException w:name="Intense Quote" w:uiPriority="30" w:qFormat="1"/>
+    <w:lsdException w:name="Medium List 2 Accent 1" w:uiPriority="66"/>
+    <w:lsdException w:name="Medium Grid 1 Accent 1" w:uiPriority="67"/>
+    <w:lsdException w:name="Medium Grid 2 Accent 1" w:uiPriority="68"/>
+    <w:lsdException w:name="Medium Grid 3 Accent 1" w:uiPriority="69"/>
+    <w:lsdException w:name="Dark List Accent 1" w:uiPriority="70"/>
+    <w:lsdException w:name="Colorful Shading Accent 1" w:uiPriority="71"/>
+    <w:lsdException w:name="Colorful List Accent 1" w:uiPriority="72"/>
+    <w:lsdException w:name="Colorful Grid Accent 1" w:uiPriority="73"/>
+    <w:lsdException w:name="Light Shading Accent 2" w:uiPriority="60"/>
+    <w:lsdException w:name="Light List Accent 2" w:uiPriority="61"/>
+    <w:lsdException w:name="Light Grid Accent 2" w:uiPriority="62"/>
+    <w:lsdException w:name="Medium Shading 1 Accent 2" w:uiPriority="63"/>
+    <w:lsdException w:name="Medium Shading 2 Accent 2" w:uiPriority="64"/>
+    <w:lsdException w:name="Medium List 1 Accent 2" w:uiPriority="65"/>
+    <w:lsdException w:name="Medium List 2 Accent 2" w:uiPriority="66"/>
+    <w:lsdException w:name="Medium Grid 1 Accent 2" w:uiPriority="67"/>
+    <w:lsdException w:name="Medium Grid 2 Accent 2" w:uiPriority="68"/>
+    <w:lsdException w:name="Medium Grid 3 Accent 2" w:uiPriority="69"/>
+    <w:lsdException w:name="Dark List Accent 2" w:uiPriority="70"/>
+    <w:lsdException w:name="Colorful Shading Accent 2" w:uiPriority="71"/>
+    <w:lsdException w:name="Colorful List Accent 2" w:uiPriority="72"/>
+    <w:lsdException w:name="Colorful Grid Accent 2" w:uiPriority="73"/>
+    <w:lsdException w:name="Light Shading Accent 3" w:uiPriority="60"/>
+    <w:lsdException w:name="Light List Accent 3" w:uiPriority="61"/>
+    <w:lsdException w:name="Light Grid Accent 3" w:uiPriority="62"/>
+    <w:lsdException w:name="Medium Shading 1 Accent 3" w:uiPriority="63"/>
+    <w:lsdException w:name="Medium Shading 2 Accent 3" w:uiPriority="64"/>
+    <w:lsdException w:name="Medium List 1 Accent 3" w:uiPriority="65"/>
+    <w:lsdException w:name="Medium List 2 Accent 3" w:uiPriority="66"/>
+    <w:lsdException w:name="Medium Grid 1 Accent 3" w:uiPriority="67"/>
+    <w:lsdException w:name="Medium Grid 2 Accent 3" w:uiPriority="68"/>
+    <w:lsdException w:name="Medium Grid 3 Accent 3" w:uiPriority="69"/>
+    <w:lsdException w:name="Dark List Accent 3" w:uiPriority="70"/>
+    <w:lsdException w:name="Colorful Shading Accent 3" w:uiPriority="71"/>
+    <w:lsdException w:name="Colorful List Accent 3" w:uiPriority="72"/>
+    <w:lsdException w:name="Colorful Grid Accent 3" w:uiPriority="73"/>
+    <w:lsdException w:name="Light Shading Accent 4" w:uiPriority="60"/>
+    <w:lsdException w:name="Light List Accent 4" w:uiPriority="61"/>
+    <w:lsdException w:name="Light Grid Accent 4" w:uiPriority="62"/>
+    <w:lsdException w:name="Medium Shading 1 Accent 4" w:uiPriority="63"/>
+    <w:lsdException w:name="Medium Shading 2 Accent 4" w:uiPriority="64"/>
+    <w:lsdException w:name="Medium List 1 Accent 4" w:uiPriority="65"/>
+    <w:lsdException w:name="Medium List 2 Accent 4" w:uiPriority="66"/>
+    <w:lsdException w:name="Medium Grid 1 Accent 4" w:uiPriority="67"/>
+    <w:lsdException w:name="Medium Grid 2 Accent 4" w:uiPriority="68"/>
+    <w:lsdException w:name="Medium Grid 3 Accent 4" w:uiPriority="69"/>
+    <w:lsdException w:name="Dark List Accent 4" w:uiPriority="70"/>
+    <w:lsdException w:name="Colorful Shading Accent 4" w:uiPriority="71"/>
+    <w:lsdException w:name="Colorful List Accent 4" w:uiPriority="72"/>
+    <w:lsdException w:name="Colorful Grid Accent 4" w:uiPriority="73"/>
+    <w:lsdException w:name="Light Shading Accent 5" w:uiPriority="60"/>
+    <w:lsdException w:name="Light List Accent 5" w:uiPriority="61"/>
+    <w:lsdException w:name="Light Grid Accent 5" w:uiPriority="62"/>
+    <w:lsdException w:name="Medium Shading 1 Accent 5" w:uiPriority="63"/>
+    <w:lsdException w:name="Medium Shading 2 Accent 5" w:uiPriority="64"/>
+    <w:lsdException w:name="Medium List 1 Accent 5" w:uiPriority="65"/>
+    <w:lsdException w:name="Medium List 2 Accent 5" w:uiPriority="66"/>
+    <w:lsdException w:name="Medium Grid 1 Accent 5" w:uiPriority="67"/>
+    <w:lsdException w:name="Medium Grid 2 Accent 5" w:uiPriority="68"/>
+    <w:lsdException w:name="Medium Grid 3 Accent 5" w:uiPriority="69"/>
+    <w:lsdException w:name="Dark List Accent 5" w:uiPriority="70"/>
+    <w:lsdException w:name="Colorful Shading Accent 5" w:uiPriority="71"/>
+    <w:lsdException w:name="Colorful List Accent 5" w:uiPriority="72"/>
+    <w:lsdException w:name="Colorful Grid Accent 5" w:uiPriority="73"/>
+    <w:lsdException w:name="Light Shading Accent 6" w:uiPriority="60"/>
+    <w:lsdException w:name="Light List Accent 6" w:uiPriority="61"/>
+    <w:lsdException w:name="Light Grid Accent 6" w:uiPriority="62"/>
+    <w:lsdException w:name="Medium Shading 1 Accent 6" w:uiPriority="63"/>
+    <w:lsdException w:name="Medium Shading 2 Accent 6" w:uiPriority="64"/>
+    <w:lsdException w:name="Medium List 1 Accent 6" w:uiPriority="65"/>
+    <w:lsdException w:name="Medium List 2 Accent 6" w:uiPriority="66"/>
+    <w:lsdException w:name="Medium Grid 1 Accent 6" w:uiPriority="67"/>
+    <w:lsdException w:name="Medium Grid 2 Accent 6" w:uiPriority="68"/>
+    <w:lsdException w:name="Medium Grid 3 Accent 6" w:uiPriority="69"/>
+    <w:lsdException w:name="Dark List Accent 6" w:uiPriority="70"/>
+    <w:lsdException w:name="Colorful Shading Accent 6" w:uiPriority="71"/>
+    <w:lsdException w:name="Colorful List Accent 6" w:uiPriority="72"/>
+    <w:lsdException w:name="Colorful Grid Accent 6" w:uiPriority="73"/>
+    <w:lsdException w:name="Subtle Emphasis" w:uiPriority="19" w:qFormat="1"/>
+    <w:lsdException w:name="Intense Emphasis" w:uiPriority="21" w:qFormat="1"/>
+    <w:lsdException w:name="Subtle Reference" w:uiPriority="31" w:qFormat="1"/>
+    <w:lsdException w:name="Intense Reference" w:uiPriority="32" w:qFormat="1"/>
+    <w:lsdException w:name="Book Title" w:uiPriority="33" w:qFormat="1"/>
+    <w:lsdException w:name="Bibliography" w:semiHidden="1" w:uiPriority="37" w:unhideWhenUsed="1"/>
+    <w:lsdException w:name="TOC Heading" w:semiHidden="1" w:uiPriority="39" w:unhideWhenUsed="1" w:qFormat="1"/>
+    <w:lsdException w:name="Plain Table 1" w:uiPriority="41"/>
+    <w:lsdException w:name="Plain Table 2" w:uiPriority="42"/>
+    <w:lsdException w:name="Plain Table 3" w:uiPriority="43"/>
+    <w:lsdException w:name="Plain Table 4" w:uiPriority="44"/>
+    <w:lsdException w:name="Plain Table 5" w:uiPriority="45"/>
+    <w:lsdException w:name="Grid Table Light" w:uiPriority="40"/>
+    <w:lsdException w:name="Grid Table 1 Light" w:uiPriority="46"/>
+    <w:lsdException w:name="Grid Table 2" w:uiPriority="47"/>
+    <w:lsdException w:name="Grid Table 3" w:uiPriority="48"/>
+    <w:lsdException w:name="Grid Table 4" w:uiPriority="49"/>
+    <w:lsdException w:name="Grid Table 5 Dark" w:uiPriority="50"/>
+    <w:lsdException w:name="Grid Table 6 Colorful" w:uiPriority="51"/>
+    <w:lsdException w:name="Grid Table 7 Colorful" w:uiPriority="52"/>
+    <w:lsdException w:name="Grid Table 1 Light Accent 1" w:uiPriority="46"/>
+    <w:lsdException w:name="Grid Table 2 Accent 1" w:uiPriority="47"/>
+    <w:lsdException w:name="Grid Table 3 Accent 1" w:uiPriority="48"/>
+    <w:lsdException w:name="Grid Table 4 Accent 1" w:uiPriority="49"/>
+    <w:lsdException w:name="Grid Table 5 Dark Accent 1" w:uiPriority="50"/>
+    <w:lsdException w:name="Grid Table 6 Colorful Accent 1" w:uiPriority="51"/>
+    <w:lsdException w:name="Grid Table 7 Colorful Accent 1" w:uiPriority="52"/>
+    <w:lsdException w:name="Grid Table 1 Light Accent 2" w:uiPriority="46"/>
+    <w:lsdException w:name="Grid Table 2 Accent 2" w:uiPriority="47"/>
+    <w:lsdException w:name="Grid Table 3 Accent 2" w:uiPriority="48"/>
+    <w:lsdException w:name="Grid Table 4 Accent 2" w:uiPriority="49"/>
+    <w:lsdException w:name="Grid Table 5 Dark Accent 2" w:uiPriority="50"/>
+    <w:lsdException w:name="Grid Table 6 Colorful Accent 2" w:uiPriority="51"/>
+    <w:lsdException w:name="Grid Table 7 Colorful Accent 2" w:uiPriority="52"/>
+    <w:lsdException w:name="Grid Table 1 Light Accent 3" w:uiPriority="46"/>
+    <w:lsdException w:name="Grid Table 2 Accent 3" w:uiPriority="47"/>
+    <w:lsdException w:name="Grid Table 3 Accent 3" w:uiPriority="48"/>
+    <w:lsdException w:name="Grid Table 4 Accent 3" w:uiPriority="49"/>
+    <w:lsdException w:name="Grid Table 5 Dark Accent 3" w:uiPriority="50"/>
+    <w:lsdException w:name="Grid Table 6 Colorful Accent 3" w:uiPriority="51"/>
+    <w:lsdException w:name="Grid Table 7 Colorful Accent 3" w:uiPriority="52"/>
+    <w:lsdException w:name="Grid Table 1 Light Accent 4" w:uiPriority="46"/>
+    <w:lsdException w:name="Grid Table 2 Accent 4" w:uiPriority="47"/>
+    <w:lsdException w:name="Grid Table 3 Accent 4" w:uiPriority="48"/>
+    <w:lsdException w:name="Grid Table 4 Accent 4" w:uiPriority="49"/>
+    <w:lsdException w:name="Grid Table 5 Dark Accent 4" w:uiPriority="50"/>
+    <w:lsdException w:name="Grid Table 6 Colorful Accent 4" w:uiPriority="51"/>
+    <w:lsdException w:name="Grid Table 7 Colorful Accent 4" w:uiPriority="52"/>
+    <w:lsdException w:name="Grid Table 1 Light Accent 5" w:uiPriority="46"/>
+    <w:lsdException w:name="Grid Table 2 Accent 5" w:uiPriority="47"/>
+    <w:lsdException w:name="Grid Table 3 Accent 5" w:uiPriority="48"/>
+    <w:lsdException w:name="Grid Table 4 Accent 5" w:uiPriority="49"/>
+    <w:lsdException w:name="Grid Table 5 Dark Accent 5" w:uiPriority="50"/>
+    <w:lsdException w:name="Grid Table 6 Colorful Accent 5" w:uiPriority="51"/>
+    <w:lsdException w:name="Grid Table 7 Colorful Accent 5" w:uiPriority="52"/>
+    <w:lsdException w:name="Grid Table 1 Light Accent 6" w:uiPriority="46"/>
+    <w:lsdException w:name="Grid Table 2 Accent 6" w:uiPriority="47"/>
+    <w:lsdException w:name="Grid Table 3 Accent 6" w:uiPriority="48"/>
+    <w:lsdException w:name="Grid Table 4 Accent 6" w:uiPriority="49"/>
+    <w:lsdException w:name="Grid Table 5 Dark Accent 6" w:uiPriority="50"/>
+    <w:lsdException w:name="Grid Table 6 Colorful Accent 6" w:uiPriority="51"/>
+    <w:lsdException w:name="Grid Table 7 Colorful Accent 6" w:uiPriority="52"/>
+    <w:lsdException w:name="List Table 1 Light" w:uiPriority="46"/>
+    <w:lsdException w:name="List Table 2" w:uiPriority="47"/>
+    <w:lsdException w:name="List Table 3" w:uiPriority="48"/>
+    <w:lsdException w:name="List Table 4" w:uiPriority="49"/>
+    <w:lsdException w:name="List Table 5 Dark" w:uiPriority="50"/>
+    <w:lsdException w:name="List Table 6 Colorful" w:uiPriority="51"/>
+    <w:lsdException w:name="List Table 7 Colorful" w:uiPriority="52"/>
+    <w:lsdException w:name="List Table 1 Light Accent 1" w:uiPriority="46"/>
+    <w:lsdException w:name="List Table 2 Accent 1" w:uiPriority="47"/>
+    <w:lsdException w:name="List Table 3 Accent 1" w:uiPriority="48"/>
+    <w:lsdException w:name="List Table 4 Accent 1" w:uiPriority="49"/>
+    <w:lsdException w:name="List Table 5 Dark Accent 1" w:uiPriority="50"/>
+    <w:lsdException w:name="List Table 6 Colorful Accent 1" w:uiPriority="51"/>
+    <w:lsdException w:name="List Table 7 Colorful Accent 1" w:uiPriority="52"/>
+    <w:lsdException w:name="List Table 1 Light Accent 2" w:uiPriority="46"/>
+    <w:lsdException w:name="List Table 2 Accent 2" w:uiPriority="47"/>
+    <w:lsdException w:name="List Table 3 Accent 2" w:uiPriority="48"/>
+    <w:lsdException w:name="List Table 4 Accent 2" w:uiPriority="49"/>
+    <w:lsdException w:name="List Table 5 Dark Accent 2" w:uiPriority="50"/>
+    <w:lsdException w:name="List Table 6 Colorful Accent 2" w:uiPriority="51"/>
+    <w:lsdException w:name="List Table 7 Colorful Accent 2" w:uiPriority="52"/>
+    <w:lsdException w:name="List Table 1 Light Accent 3" w:uiPriority="46"/>
+    <w:lsdException w:name="List Table 2 Accent 3" w:uiPriority="47"/>
+    <w:lsdException w:name="List Table 3 Accent 3" w:uiPriority="48"/>
+    <w:lsdException w:name="List Table 4 Accent 3" w:uiPriority="49"/>
+    <w:lsdException w:name="List Table 5 Dark Accent 3" w:uiPriority="50"/>
+    <w:lsdException w:name="List Table 6 Colorful Accent 3" w:uiPriority="51"/>
+    <w:lsdException w:name="List Table 7 Colorful Accent 3" w:uiPriority="52"/>
+    <w:lsdException w:name="List Table 1 Light Accent 4" w:uiPriority="46"/>
+    <w:lsdException w:name="List Table 2 Accent 4" w:uiPriority="47"/>
+    <w:lsdException w:name="List Table 3 Accent 4" w:uiPriority="48"/>
+    <w:lsdException w:name="List Table 4 Accent 4" w:uiPriority="49"/>
+    <w:lsdException w:name="List Table 5 Dark Accent 4" w:uiPriority="50"/>
+    <w:lsdException w:name="List Table 6 Colorful Accent 4" w:uiPriority="51"/>
+    <w:lsdException w:name="List Table 7 Colorful Accent 4" w:uiPriority="52"/>
+    <w:lsdException w:name="List Table 1 Light Accent 5" w:uiPriority="46"/>
+    <w:lsdException w:name="List Table 2 Accent 5" w:uiPriority="47"/>
+    <w:lsdException w:name="List Table 3 Accent 5" w:uiPriority="48"/>
+    <w:lsdException w:name="List Table 4 Accent 5" w:uiPriority="49"/>
+    <w:lsdException w:name="List Table 5 Dark Accent 5" w:uiPriority="50"/>
+    <w:lsdException w:name="List Table 6 Colorful Accent 5" w:uiPriority="51"/>
+    <w:lsdException w:name="List Table 7 Colorful Accent 5" w:uiPriority="52"/>
+    <w:lsdException w:name="List Table 1 Light Accent 6" w:uiPriority="46"/>
+    <w:lsdException w:name="List Table 2 Accent 6" w:uiPriority="47"/>
+    <w:lsdException w:name="List Table 3 Accent 6" w:uiPriority="48"/>
+    <w:lsdException w:name="List Table 4 Accent 6" w:uiPriority="49"/>
+    <w:lsdException w:name="List Table 5 Dark Accent 6" w:uiPriority="50"/>
+    <w:lsdException w:name="List Table 6 Colorful Accent 6" w:uiPriority="51"/>
+    <w:lsdException w:name="List Table 7 Colorful Accent 6" w:uiPriority="52"/>
   </w:latentStyles>
   <w:style w:type="paragraph" w:default="1" w:styleId="Normal">
     <w:name w:val="Normal"/>
@@ -3042,7 +4728,7 @@
 </file>
 
 <file path=word/glossary/document.xml><?xml version="1.0" encoding="utf-8"?>
-<w:glossaryDocument xmlns:wpc="http://schemas.microsoft.com/office/word/2010/wordprocessingCanvas" xmlns:mc="http://schemas.openxmlformats.org/markup-compatibility/2006" xmlns:o="urn:schemas-microsoft-com:office:office" xmlns:r="http://schemas.openxmlformats.org/officeDocument/2006/relationships" xmlns:m="http://schemas.openxmlformats.org/officeDocument/2006/math" xmlns:v="urn:schemas-microsoft-com:vml" xmlns:wp14="http://schemas.microsoft.com/office/word/2010/wordprocessingDrawing" xmlns:wp="http://schemas.openxmlformats.org/drawingml/2006/wordprocessingDrawing" xmlns:w10="urn:schemas-microsoft-com:office:word" xmlns:w="http://schemas.openxmlformats.org/wordprocessingml/2006/main" xmlns:w14="http://schemas.microsoft.com/office/word/2010/wordml" xmlns:wpg="http://schemas.microsoft.com/office/word/2010/wordprocessingGroup" xmlns:wpi="http://schemas.microsoft.com/office/word/2010/wordprocessingInk" xmlns:wne="http://schemas.microsoft.com/office/word/2006/wordml" xmlns:wps="http://schemas.microsoft.com/office/word/2010/wordprocessingShape" mc:Ignorable="w14 wp14">
+<w:glossaryDocument xmlns:wpc="http://schemas.microsoft.com/office/word/2010/wordprocessingCanvas" xmlns:cx="http://schemas.microsoft.com/office/drawing/2014/chartex" xmlns:cx1="http://schemas.microsoft.com/office/drawing/2015/9/8/chartex" xmlns:mc="http://schemas.openxmlformats.org/markup-compatibility/2006" xmlns:o="urn:schemas-microsoft-com:office:office" xmlns:r="http://schemas.openxmlformats.org/officeDocument/2006/relationships" xmlns:m="http://schemas.openxmlformats.org/officeDocument/2006/math" xmlns:v="urn:schemas-microsoft-com:vml" xmlns:wp14="http://schemas.microsoft.com/office/word/2010/wordprocessingDrawing" xmlns:wp="http://schemas.openxmlformats.org/drawingml/2006/wordprocessingDrawing" xmlns:w10="urn:schemas-microsoft-com:office:word" xmlns:w="http://schemas.openxmlformats.org/wordprocessingml/2006/main" xmlns:w14="http://schemas.microsoft.com/office/word/2010/wordml" xmlns:w15="http://schemas.microsoft.com/office/word/2012/wordml" xmlns:w16se="http://schemas.microsoft.com/office/word/2015/wordml/symex" xmlns:wpg="http://schemas.microsoft.com/office/word/2010/wordprocessingGroup" xmlns:wpi="http://schemas.microsoft.com/office/word/2010/wordprocessingInk" xmlns:wne="http://schemas.microsoft.com/office/word/2006/wordml" xmlns:wps="http://schemas.microsoft.com/office/word/2010/wordprocessingShape" mc:Ignorable="w14 w15 w16se wp14">
   <w:docParts>
     <w:docPart>
       <w:docPartPr>
@@ -3113,7 +4799,7 @@
 </file>
 
 <file path=word/glossary/fontTable.xml><?xml version="1.0" encoding="utf-8"?>
-<w:fonts xmlns:mc="http://schemas.openxmlformats.org/markup-compatibility/2006" xmlns:r="http://schemas.openxmlformats.org/officeDocument/2006/relationships" xmlns:w="http://schemas.openxmlformats.org/wordprocessingml/2006/main" xmlns:w14="http://schemas.microsoft.com/office/word/2010/wordml" mc:Ignorable="w14">
+<w:fonts xmlns:mc="http://schemas.openxmlformats.org/markup-compatibility/2006" xmlns:r="http://schemas.openxmlformats.org/officeDocument/2006/relationships" xmlns:w="http://schemas.openxmlformats.org/wordprocessingml/2006/main" xmlns:w14="http://schemas.microsoft.com/office/word/2010/wordml" xmlns:w15="http://schemas.microsoft.com/office/word/2012/wordml" xmlns:w16se="http://schemas.microsoft.com/office/word/2015/wordml/symex" mc:Ignorable="w14 w15 w16se">
   <w:font w:name="Wingdings">
     <w:panose1 w:val="05000000000000000000"/>
     <w:charset w:val="02"/>
@@ -3126,14 +4812,14 @@
     <w:charset w:val="00"/>
     <w:family w:val="roman"/>
     <w:pitch w:val="variable"/>
-    <w:sig w:usb0="E0002AFF" w:usb1="C0007841" w:usb2="00000009" w:usb3="00000000" w:csb0="000001FF" w:csb1="00000000"/>
+    <w:sig w:usb0="E0002EFF" w:usb1="C0007843" w:usb2="00000009" w:usb3="00000000" w:csb0="000001FF" w:csb1="00000000"/>
   </w:font>
   <w:font w:name="Courier New">
     <w:panose1 w:val="02070309020205020404"/>
     <w:charset w:val="00"/>
     <w:family w:val="modern"/>
     <w:pitch w:val="fixed"/>
-    <w:sig w:usb0="E0002AFF" w:usb1="C0007843" w:usb2="00000009" w:usb3="00000000" w:csb0="000001FF" w:csb1="00000000"/>
+    <w:sig w:usb0="E0002EFF" w:usb1="C0007843" w:usb2="00000009" w:usb3="00000000" w:csb0="000001FF" w:csb1="00000000"/>
   </w:font>
   <w:font w:name="Symbol">
     <w:panose1 w:val="05050102010706020507"/>
@@ -3163,11 +4849,40 @@
     <w:pitch w:val="variable"/>
     <w:sig w:usb0="E1002EFF" w:usb1="C000605B" w:usb2="00000029" w:usb3="00000000" w:csb0="000101FF" w:csb1="00000000"/>
   </w:font>
+  <w:font w:name="Arial">
+    <w:panose1 w:val="020B0604020202020204"/>
+    <w:charset w:val="00"/>
+    <w:family w:val="swiss"/>
+    <w:pitch w:val="variable"/>
+    <w:sig w:usb0="E0002EFF" w:usb1="C0007843" w:usb2="00000009" w:usb3="00000000" w:csb0="000001FF" w:csb1="00000000"/>
+  </w:font>
+  <w:font w:name="Consolas">
+    <w:panose1 w:val="020B0609020204030204"/>
+    <w:charset w:val="00"/>
+    <w:family w:val="modern"/>
+    <w:pitch w:val="fixed"/>
+    <w:sig w:usb0="E00002FF" w:usb1="0000FCFF" w:usb2="00000001" w:usb3="00000000" w:csb0="0000019F" w:csb1="00000000"/>
+  </w:font>
+  <w:font w:name="inherit">
+    <w:altName w:val="Times New Roman"/>
+    <w:panose1 w:val="00000000000000000000"/>
+    <w:charset w:val="00"/>
+    <w:family w:val="roman"/>
+    <w:notTrueType/>
+    <w:pitch w:val="default"/>
+  </w:font>
+  <w:font w:name="Calibri Light">
+    <w:panose1 w:val="020F0302020204030204"/>
+    <w:charset w:val="00"/>
+    <w:family w:val="swiss"/>
+    <w:pitch w:val="variable"/>
+    <w:sig w:usb0="A00002EF" w:usb1="4000207B" w:usb2="00000000" w:usb3="00000000" w:csb0="0000019F" w:csb1="00000000"/>
+  </w:font>
 </w:fonts>
 </file>
 
 <file path=word/glossary/settings.xml><?xml version="1.0" encoding="utf-8"?>
-<w:settings xmlns:mc="http://schemas.openxmlformats.org/markup-compatibility/2006" xmlns:o="urn:schemas-microsoft-com:office:office" xmlns:r="http://schemas.openxmlformats.org/officeDocument/2006/relationships" xmlns:m="http://schemas.openxmlformats.org/officeDocument/2006/math" xmlns:v="urn:schemas-microsoft-com:vml" xmlns:w10="urn:schemas-microsoft-com:office:word" xmlns:w="http://schemas.openxmlformats.org/wordprocessingml/2006/main" xmlns:w14="http://schemas.microsoft.com/office/word/2010/wordml" xmlns:sl="http://schemas.openxmlformats.org/schemaLibrary/2006/main" mc:Ignorable="w14">
+<w:settings xmlns:mc="http://schemas.openxmlformats.org/markup-compatibility/2006" xmlns:o="urn:schemas-microsoft-com:office:office" xmlns:r="http://schemas.openxmlformats.org/officeDocument/2006/relationships" xmlns:m="http://schemas.openxmlformats.org/officeDocument/2006/math" xmlns:v="urn:schemas-microsoft-com:vml" xmlns:w10="urn:schemas-microsoft-com:office:word" xmlns:w="http://schemas.openxmlformats.org/wordprocessingml/2006/main" xmlns:w14="http://schemas.microsoft.com/office/word/2010/wordml" xmlns:w15="http://schemas.microsoft.com/office/word/2012/wordml" xmlns:w16se="http://schemas.microsoft.com/office/word/2015/wordml/symex" xmlns:sl="http://schemas.openxmlformats.org/schemaLibrary/2006/main" mc:Ignorable="w14 w15 w16se">
   <w:view w:val="normal"/>
   <w:defaultTabStop w:val="708"/>
   <w:hyphenationZone w:val="425"/>
@@ -3182,7 +4897,9 @@
   <w:rsids>
     <w:rsidRoot w:val="004E0CE3"/>
     <w:rsid w:val="004E0CE3"/>
+    <w:rsid w:val="00986CE6"/>
     <w:rsid w:val="00A5151A"/>
+    <w:rsid w:val="00F45425"/>
   </w:rsids>
   <m:mathPr>
     <m:mathFont m:val="Cambria Math"/>
@@ -3199,13 +4916,13 @@
   </m:mathPr>
   <w:themeFontLang w:val="fr-CA"/>
   <w:clrSchemeMapping w:bg1="light1" w:t1="dark1" w:bg2="light2" w:t2="dark2" w:accent1="accent1" w:accent2="accent2" w:accent3="accent3" w:accent4="accent4" w:accent5="accent5" w:accent6="accent6" w:hyperlink="hyperlink" w:followedHyperlink="followedHyperlink"/>
-  <w:decimalSymbol w:val=","/>
-  <w:listSeparator w:val=";"/>
+  <w:decimalSymbol w:val="."/>
+  <w:listSeparator w:val=","/>
 </w:settings>
 </file>
 
 <file path=word/glossary/styles.xml><?xml version="1.0" encoding="utf-8"?>
-<w:styles xmlns:mc="http://schemas.openxmlformats.org/markup-compatibility/2006" xmlns:r="http://schemas.openxmlformats.org/officeDocument/2006/relationships" xmlns:w="http://schemas.openxmlformats.org/wordprocessingml/2006/main" xmlns:w14="http://schemas.microsoft.com/office/word/2010/wordml" mc:Ignorable="w14">
+<w:styles xmlns:mc="http://schemas.openxmlformats.org/markup-compatibility/2006" xmlns:r="http://schemas.openxmlformats.org/officeDocument/2006/relationships" xmlns:w="http://schemas.openxmlformats.org/wordprocessingml/2006/main" xmlns:w14="http://schemas.microsoft.com/office/word/2010/wordml" xmlns:w15="http://schemas.microsoft.com/office/word/2012/wordml" xmlns:w16se="http://schemas.microsoft.com/office/word/2015/wordml/symex" mc:Ignorable="w14 w15 w16se">
   <w:docDefaults>
     <w:rPrDefault>
       <w:rPr>
@@ -3221,346 +4938,378 @@
       </w:pPr>
     </w:pPrDefault>
   </w:docDefaults>
-  <w:latentStyles w:defLockedState="0" w:defUIPriority="99" w:defSemiHidden="1" w:defUnhideWhenUsed="1" w:defQFormat="0" w:count="267">
-    <w:lsdException w:name="Normal" w:semiHidden="0" w:uiPriority="0" w:unhideWhenUsed="0" w:qFormat="1"/>
-    <w:lsdException w:name="heading 1" w:semiHidden="0" w:uiPriority="9" w:unhideWhenUsed="0" w:qFormat="1"/>
-    <w:lsdException w:name="heading 2" w:uiPriority="9" w:qFormat="1"/>
-    <w:lsdException w:name="heading 3" w:uiPriority="9" w:qFormat="1"/>
-    <w:lsdException w:name="heading 4" w:uiPriority="9" w:qFormat="1"/>
-    <w:lsdException w:name="heading 5" w:uiPriority="9" w:qFormat="1"/>
-    <w:lsdException w:name="heading 6" w:uiPriority="9" w:qFormat="1"/>
-    <w:lsdException w:name="heading 7" w:uiPriority="9" w:qFormat="1"/>
-    <w:lsdException w:name="heading 8" w:uiPriority="9" w:qFormat="1"/>
-    <w:lsdException w:name="heading 9" w:uiPriority="9" w:qFormat="1"/>
-    <w:lsdException w:name="toc 1" w:uiPriority="39"/>
-    <w:lsdException w:name="toc 2" w:uiPriority="39"/>
-    <w:lsdException w:name="toc 3" w:uiPriority="39"/>
-    <w:lsdException w:name="toc 4" w:uiPriority="39"/>
-    <w:lsdException w:name="toc 5" w:uiPriority="39"/>
-    <w:lsdException w:name="toc 6" w:uiPriority="39"/>
-    <w:lsdException w:name="toc 7" w:uiPriority="39"/>
-    <w:lsdException w:name="toc 8" w:uiPriority="39"/>
-    <w:lsdException w:name="toc 9" w:uiPriority="39"/>
-    <w:lsdException w:name="caption" w:uiPriority="35" w:qFormat="1"/>
-    <w:lsdException w:name="Title" w:semiHidden="0" w:uiPriority="10" w:unhideWhenUsed="0" w:qFormat="1"/>
-    <w:lsdException w:name="Default Paragraph Font" w:uiPriority="1"/>
-    <w:lsdException w:name="Subtitle" w:semiHidden="0" w:uiPriority="11" w:unhideWhenUsed="0" w:qFormat="1"/>
-    <w:lsdException w:name="Strong" w:semiHidden="0" w:uiPriority="22" w:unhideWhenUsed="0" w:qFormat="1"/>
-    <w:lsdException w:name="Emphasis" w:semiHidden="0" w:uiPriority="20" w:unhideWhenUsed="0" w:qFormat="1"/>
-    <w:lsdException w:name="Table Grid" w:semiHidden="0" w:uiPriority="59" w:unhideWhenUsed="0"/>
-    <w:lsdException w:name="Placeholder Text" w:unhideWhenUsed="0"/>
-    <w:lsdException w:name="No Spacing" w:semiHidden="0" w:uiPriority="1" w:unhideWhenUsed="0" w:qFormat="1"/>
-    <w:lsdException w:name="Light Shading" w:semiHidden="0" w:uiPriority="60" w:unhideWhenUsed="0"/>
-    <w:lsdException w:name="Light List" w:semiHidden="0" w:uiPriority="61" w:unhideWhenUsed="0"/>
-    <w:lsdException w:name="Light Grid" w:semiHidden="0" w:uiPriority="62" w:unhideWhenUsed="0"/>
-    <w:lsdException w:name="Medium Shading 1" w:semiHidden="0" w:uiPriority="63" w:unhideWhenUsed="0"/>
-    <w:lsdException w:name="Medium Shading 2" w:semiHidden="0" w:uiPriority="64" w:unhideWhenUsed="0"/>
-    <w:lsdException w:name="Medium List 1" w:semiHidden="0" w:uiPriority="65" w:unhideWhenUsed="0"/>
-    <w:lsdException w:name="Medium List 2" w:semiHidden="0" w:uiPriority="66" w:unhideWhenUsed="0"/>
-    <w:lsdException w:name="Medium Grid 1" w:semiHidden="0" w:uiPriority="67" w:unhideWhenUsed="0"/>
-    <w:lsdException w:name="Medium Grid 2" w:semiHidden="0" w:uiPriority="68" w:unhideWhenUsed="0"/>
-    <w:lsdException w:name="Medium Grid 3" w:semiHidden="0" w:uiPriority="69" w:unhideWhenUsed="0"/>
-    <w:lsdException w:name="Dark List" w:semiHidden="0" w:uiPriority="70" w:unhideWhenUsed="0"/>
-    <w:lsdException w:name="Colorful Shading" w:semiHidden="0" w:uiPriority="71" w:unhideWhenUsed="0"/>
-    <w:lsdException w:name="Colorful List" w:semiHidden="0" w:uiPriority="72" w:unhideWhenUsed="0"/>
-    <w:lsdException w:name="Colorful Grid" w:semiHidden="0" w:uiPriority="73" w:unhideWhenUsed="0"/>
-    <w:lsdException w:name="Light Shading Accent 1" w:semiHidden="0" w:uiPriority="60" w:unhideWhenUsed="0"/>
-    <w:lsdException w:name="Light List Accent 1" w:semiHidden="0" w:uiPriority="61" w:unhideWhenUsed="0"/>
-    <w:lsdException w:name="Light Grid Accent 1" w:semiHidden="0" w:uiPriority="62" w:unhideWhenUsed="0"/>
-    <w:lsdException w:name="Medium Shading 1 Accent 1" w:semiHidden="0" w:uiPriority="63" w:unhideWhenUsed="0"/>
-    <w:lsdException w:name="Medium Shading 2 Accent 1" w:semiHidden="0" w:uiPriority="64" w:unhideWhenUsed="0"/>
-    <w:lsdException w:name="Medium List 1 Accent 1" w:semiHidden="0" w:uiPriority="65" w:unhideWhenUsed="0"/>
-    <w:lsdException w:name="Revision" w:unhideWhenUsed="0"/>
-    <w:lsdException w:name="List Paragraph" w:semiHidden="0" w:uiPriority="34" w:unhideWhenUsed="0" w:qFormat="1"/>
-    <w:lsdException w:name="Quote" w:semiHidden="0" w:uiPriority="29" w:unhideWhenUsed="0" w:qFormat="1"/>
-    <w:lsdException w:name="Intense Quote" w:semiHidden="0" w:uiPriority="30" w:unhideWhenUsed="0" w:qFormat="1"/>
-    <w:lsdException w:name="Medium List 2 Accent 1" w:semiHidden="0" w:uiPriority="66" w:unhideWhenUsed="0"/>
-    <w:lsdException w:name="Medium Grid 1 Accent 1" w:semiHidden="0" w:uiPriority="67" w:unhideWhenUsed="0"/>
-    <w:lsdException w:name="Medium Grid 2 Accent 1" w:semiHidden="0" w:uiPriority="68" w:unhideWhenUsed="0"/>
-    <w:lsdException w:name="Medium Grid 3 Accent 1" w:semiHidden="0" w:uiPriority="69" w:unhideWhenUsed="0"/>
-    <w:lsdException w:name="Dark List Accent 1" w:semiHidden="0" w:uiPriority="70" w:unhideWhenUsed="0"/>
-    <w:lsdException w:name="Colorful Shading Accent 1" w:semiHidden="0" w:uiPriority="71" w:unhideWhenUsed="0"/>
-    <w:lsdException w:name="Colorful List Accent 1" w:semiHidden="0" w:uiPriority="72" w:unhideWhenUsed="0"/>
-    <w:lsdException w:name="Colorful Grid Accent 1" w:semiHidden="0" w:uiPriority="73" w:unhideWhenUsed="0"/>
-    <w:lsdException w:name="Light Shading Accent 2" w:semiHidden="0" w:uiPriority="60" w:unhideWhenUsed="0"/>
-    <w:lsdException w:name="Light List Accent 2" w:semiHidden="0" w:uiPriority="61" w:unhideWhenUsed="0"/>
-    <w:lsdException w:name="Light Grid Accent 2" w:semiHidden="0" w:uiPriority="62" w:unhideWhenUsed="0"/>
-    <w:lsdException w:name="Medium Shading 1 Accent 2" w:semiHidden="0" w:uiPriority="63" w:unhideWhenUsed="0"/>
-    <w:lsdException w:name="Medium Shading 2 Accent 2" w:semiHidden="0" w:uiPriority="64" w:unhideWhenUsed="0"/>
-    <w:lsdException w:name="Medium List 1 Accent 2" w:semiHidden="0" w:uiPriority="65" w:unhideWhenUsed="0"/>
-    <w:lsdException w:name="Medium List 2 Accent 2" w:semiHidden="0" w:uiPriority="66" w:unhideWhenUsed="0"/>
-    <w:lsdException w:name="Medium Grid 1 Accent 2" w:semiHidden="0" w:uiPriority="67" w:unhideWhenUsed="0"/>
-    <w:lsdException w:name="Medium Grid 2 Accent 2" w:semiHidden="0" w:uiPriority="68" w:unhideWhenUsed="0"/>
-    <w:lsdException w:name="Medium Grid 3 Accent 2" w:semiHidden="0" w:uiPriority="69" w:unhideWhenUsed="0"/>
-    <w:lsdException w:name="Dark List Accent 2" w:semiHidden="0" w:uiPriority="70" w:unhideWhenUsed="0"/>
-    <w:lsdException w:name="Colorful Shading Accent 2" w:semiHidden="0" w:uiPriority="71" w:unhideWhenUsed="0"/>
-    <w:lsdException w:name="Colorful List Accent 2" w:semiHidden="0" w:uiPriority="72" w:unhideWhenUsed="0"/>
-    <w:lsdException w:name="Colorful Grid Accent 2" w:semiHidden="0" w:uiPriority="73" w:unhideWhenUsed="0"/>
-    <w:lsdException w:name="Light Shading Accent 3" w:semiHidden="0" w:uiPriority="60" w:unhideWhenUsed="0"/>
-    <w:lsdException w:name="Light List Accent 3" w:semiHidden="0" w:uiPriority="61" w:unhideWhenUsed="0"/>
-    <w:lsdException w:name="Light Grid Accent 3" w:semiHidden="0" w:uiPriority="62" w:unhideWhenUsed="0"/>
-    <w:lsdException w:name="Medium Shading 1 Accent 3" w:semiHidden="0" w:uiPriority="63" w:unhideWhenUsed="0"/>
-    <w:lsdException w:name="Medium Shading 2 Accent 3" w:semiHidden="0" w:uiPriority="64" w:unhideWhenUsed="0"/>
-    <w:lsdException w:name="Medium List 1 Accent 3" w:semiHidden="0" w:uiPriority="65" w:unhideWhenUsed="0"/>
-    <w:lsdException w:name="Medium List 2 Accent 3" w:semiHidden="0" w:uiPriority="66" w:unhideWhenUsed="0"/>
-    <w:lsdException w:name="Medium Grid 1 Accent 3" w:semiHidden="0" w:uiPriority="67" w:unhideWhenUsed="0"/>
-    <w:lsdException w:name="Medium Grid 2 Accent 3" w:semiHidden="0" w:uiPriority="68" w:unhideWhenUsed="0"/>
-    <w:lsdException w:name="Medium Grid 3 Accent 3" w:semiHidden="0" w:uiPriority="69" w:unhideWhenUsed="0"/>
-    <w:lsdException w:name="Dark List Accent 3" w:semiHidden="0" w:uiPriority="70" w:unhideWhenUsed="0"/>
-    <w:lsdException w:name="Colorful Shading Accent 3" w:semiHidden="0" w:uiPriority="71" w:unhideWhenUsed="0"/>
-    <w:lsdException w:name="Colorful List Accent 3" w:semiHidden="0" w:uiPriority="72" w:unhideWhenUsed="0"/>
-    <w:lsdException w:name="Colorful Grid Accent 3" w:semiHidden="0" w:uiPriority="73" w:unhideWhenUsed="0"/>
-    <w:lsdException w:name="Light Shading Accent 4" w:semiHidden="0" w:uiPriority="60" w:unhideWhenUsed="0"/>
-    <w:lsdException w:name="Light List Accent 4" w:semiHidden="0" w:uiPriority="61" w:unhideWhenUsed="0"/>
-    <w:lsdException w:name="Light Grid Accent 4" w:semiHidden="0" w:uiPriority="62" w:unhideWhenUsed="0"/>
-    <w:lsdException w:name="Medium Shading 1 Accent 4" w:semiHidden="0" w:uiPriority="63" w:unhideWhenUsed="0"/>
-    <w:lsdException w:name="Medium Shading 2 Accent 4" w:semiHidden="0" w:uiPriority="64" w:unhideWhenUsed="0"/>
-    <w:lsdException w:name="Medium List 1 Accent 4" w:semiHidden="0" w:uiPriority="65" w:unhideWhenUsed="0"/>
-    <w:lsdException w:name="Medium List 2 Accent 4" w:semiHidden="0" w:uiPriority="66" w:unhideWhenUsed="0"/>
-    <w:lsdException w:name="Medium Grid 1 Accent 4" w:semiHidden="0" w:uiPriority="67" w:unhideWhenUsed="0"/>
-    <w:lsdException w:name="Medium Grid 2 Accent 4" w:semiHidden="0" w:uiPriority="68" w:unhideWhenUsed="0"/>
-    <w:lsdException w:name="Medium Grid 3 Accent 4" w:semiHidden="0" w:uiPriority="69" w:unhideWhenUsed="0"/>
-    <w:lsdException w:name="Dark List Accent 4" w:semiHidden="0" w:uiPriority="70" w:unhideWhenUsed="0"/>
-    <w:lsdException w:name="Colorful Shading Accent 4" w:semiHidden="0" w:uiPriority="71" w:unhideWhenUsed="0"/>
-    <w:lsdException w:name="Colorful List Accent 4" w:semiHidden="0" w:uiPriority="72" w:unhideWhenUsed="0"/>
-    <w:lsdException w:name="Colorful Grid Accent 4" w:semiHidden="0" w:uiPriority="73" w:unhideWhenUsed="0"/>
-    <w:lsdException w:name="Light Shading Accent 5" w:semiHidden="0" w:uiPriority="60" w:unhideWhenUsed="0"/>
-    <w:lsdException w:name="Light List Accent 5" w:semiHidden="0" w:uiPriority="61" w:unhideWhenUsed="0"/>
-    <w:lsdException w:name="Light Grid Accent 5" w:semiHidden="0" w:uiPriority="62" w:unhideWhenUsed="0"/>
-    <w:lsdException w:name="Medium Shading 1 Accent 5" w:semiHidden="0" w:uiPriority="63" w:unhideWhenUsed="0"/>
-    <w:lsdException w:name="Medium Shading 2 Accent 5" w:semiHidden="0" w:uiPriority="64" w:unhideWhenUsed="0"/>
-    <w:lsdException w:name="Medium List 1 Accent 5" w:semiHidden="0" w:uiPriority="65" w:unhideWhenUsed="0"/>
-    <w:lsdException w:name="Medium List 2 Accent 5" w:semiHidden="0" w:uiPriority="66" w:unhideWhenUsed="0"/>
-    <w:lsdException w:name="Medium Grid 1 Accent 5" w:semiHidden="0" w:uiPriority="67" w:unhideWhenUsed="0"/>
-    <w:lsdException w:name="Medium Grid 2 Accent 5" w:semiHidden="0" w:uiPriority="68" w:unhideWhenUsed="0"/>
-    <w:lsdException w:name="Medium Grid 3 Accent 5" w:semiHidden="0" w:uiPriority="69" w:unhideWhenUsed="0"/>
-    <w:lsdException w:name="Dark List Accent 5" w:semiHidden="0" w:uiPriority="70" w:unhideWhenUsed="0"/>
-    <w:lsdException w:name="Colorful Shading Accent 5" w:semiHidden="0" w:uiPriority="71" w:unhideWhenUsed="0"/>
-    <w:lsdException w:name="Colorful List Accent 5" w:semiHidden="0" w:uiPriority="72" w:unhideWhenUsed="0"/>
-    <w:lsdException w:name="Colorful Grid Accent 5" w:semiHidden="0" w:uiPriority="73" w:unhideWhenUsed="0"/>
-    <w:lsdException w:name="Light Shading Accent 6" w:semiHidden="0" w:uiPriority="60" w:unhideWhenUsed="0"/>
-    <w:lsdException w:name="Light List Accent 6" w:semiHidden="0" w:uiPriority="61" w:unhideWhenUsed="0"/>
-    <w:lsdException w:name="Light Grid Accent 6" w:semiHidden="0" w:uiPriority="62" w:unhideWhenUsed="0"/>
-    <w:lsdException w:name="Medium Shading 1 Accent 6" w:semiHidden="0" w:uiPriority="63" w:unhideWhenUsed="0"/>
-    <w:lsdException w:name="Medium Shading 2 Accent 6" w:semiHidden="0" w:uiPriority="64" w:unhideWhenUsed="0"/>
-    <w:lsdException w:name="Medium List 1 Accent 6" w:semiHidden="0" w:uiPriority="65" w:unhideWhenUsed="0"/>
-    <w:lsdException w:name="Medium List 2 Accent 6" w:semiHidden="0" w:uiPriority="66" w:unhideWhenUsed="0"/>
-    <w:lsdException w:name="Medium Grid 1 Accent 6" w:semiHidden="0" w:uiPriority="67" w:unhideWhenUsed="0"/>
-    <w:lsdException w:name="Medium Grid 2 Accent 6" w:semiHidden="0" w:uiPriority="68" w:unhideWhenUsed="0"/>
-    <w:lsdException w:name="Medium Grid 3 Accent 6" w:semiHidden="0" w:uiPriority="69" w:unhideWhenUsed="0"/>
-    <w:lsdException w:name="Dark List Accent 6" w:semiHidden="0" w:uiPriority="70" w:unhideWhenUsed="0"/>
-    <w:lsdException w:name="Colorful Shading Accent 6" w:semiHidden="0" w:uiPriority="71" w:unhideWhenUsed="0"/>
-    <w:lsdException w:name="Colorful List Accent 6" w:semiHidden="0" w:uiPriority="72" w:unhideWhenUsed="0"/>
-    <w:lsdException w:name="Colorful Grid Accent 6" w:semiHidden="0" w:uiPriority="73" w:unhideWhenUsed="0"/>
-    <w:lsdException w:name="Subtle Emphasis" w:semiHidden="0" w:uiPriority="19" w:unhideWhenUsed="0" w:qFormat="1"/>
-    <w:lsdException w:name="Intense Emphasis" w:semiHidden="0" w:uiPriority="21" w:unhideWhenUsed="0" w:qFormat="1"/>
-    <w:lsdException w:name="Subtle Reference" w:semiHidden="0" w:uiPriority="31" w:unhideWhenUsed="0" w:qFormat="1"/>
-    <w:lsdException w:name="Intense Reference" w:semiHidden="0" w:uiPriority="32" w:unhideWhenUsed="0" w:qFormat="1"/>
-    <w:lsdException w:name="Book Title" w:semiHidden="0" w:uiPriority="33" w:unhideWhenUsed="0" w:qFormat="1"/>
-    <w:lsdException w:name="Bibliography" w:uiPriority="37"/>
-    <w:lsdException w:name="TOC Heading" w:uiPriority="39" w:qFormat="1"/>
-  </w:latentStyles>
-  <w:style w:type="paragraph" w:default="1" w:styleId="Normal">
-    <w:name w:val="Normal"/>
-    <w:qFormat/>
-  </w:style>
-  <w:style w:type="character" w:default="1" w:styleId="Policepardfaut">
-    <w:name w:val="Default Paragraph Font"/>
-    <w:uiPriority w:val="1"/>
-    <w:semiHidden/>
-    <w:unhideWhenUsed/>
-  </w:style>
-  <w:style w:type="table" w:default="1" w:styleId="TableauNormal">
-    <w:name w:val="Normal Table"/>
-    <w:uiPriority w:val="99"/>
-    <w:semiHidden/>
-    <w:unhideWhenUsed/>
-    <w:tblPr>
-      <w:tblInd w:w="0" w:type="dxa"/>
-      <w:tblCellMar>
-        <w:top w:w="0" w:type="dxa"/>
-        <w:left w:w="108" w:type="dxa"/>
-        <w:bottom w:w="0" w:type="dxa"/>
-        <w:right w:w="108" w:type="dxa"/>
-      </w:tblCellMar>
-    </w:tblPr>
-  </w:style>
-  <w:style w:type="numbering" w:default="1" w:styleId="Aucuneliste">
-    <w:name w:val="No List"/>
-    <w:uiPriority w:val="99"/>
-    <w:semiHidden/>
-    <w:unhideWhenUsed/>
-  </w:style>
-  <w:style w:type="paragraph" w:customStyle="1" w:styleId="8564C6EB5DFC434281B00FA9862510B0">
-    <w:name w:val="8564C6EB5DFC434281B00FA9862510B0"/>
-    <w:rsid w:val="004E0CE3"/>
-  </w:style>
-  <w:style w:type="paragraph" w:customStyle="1" w:styleId="9438FFF9AF92446FB18A2336D13ACC42">
-    <w:name w:val="9438FFF9AF92446FB18A2336D13ACC42"/>
-    <w:rsid w:val="004E0CE3"/>
-  </w:style>
-  <w:style w:type="paragraph" w:customStyle="1" w:styleId="8561BB93C97C4607AD9FA528CE802565">
-    <w:name w:val="8561BB93C97C4607AD9FA528CE802565"/>
-    <w:rsid w:val="004E0CE3"/>
-  </w:style>
-</w:styles>
-</file>
-
-<file path=word/glossary/stylesWithEffects.xml><?xml version="1.0" encoding="utf-8"?>
-<w:styles xmlns:wpc="http://schemas.microsoft.com/office/word/2010/wordprocessingCanvas" xmlns:mc="http://schemas.openxmlformats.org/markup-compatibility/2006" xmlns:o="urn:schemas-microsoft-com:office:office" xmlns:r="http://schemas.openxmlformats.org/officeDocument/2006/relationships" xmlns:m="http://schemas.openxmlformats.org/officeDocument/2006/math" xmlns:v="urn:schemas-microsoft-com:vml" xmlns:wp14="http://schemas.microsoft.com/office/word/2010/wordprocessingDrawing" xmlns:wp="http://schemas.openxmlformats.org/drawingml/2006/wordprocessingDrawing" xmlns:w10="urn:schemas-microsoft-com:office:word" xmlns:w="http://schemas.openxmlformats.org/wordprocessingml/2006/main" xmlns:w14="http://schemas.microsoft.com/office/word/2010/wordml" xmlns:wpg="http://schemas.microsoft.com/office/word/2010/wordprocessingGroup" xmlns:wpi="http://schemas.microsoft.com/office/word/2010/wordprocessingInk" xmlns:wne="http://schemas.microsoft.com/office/word/2006/wordml" xmlns:wps="http://schemas.microsoft.com/office/word/2010/wordprocessingShape" mc:Ignorable="w14 wp14">
-  <w:docDefaults>
-    <w:rPrDefault>
-      <w:rPr>
-        <w:rFonts w:asciiTheme="minorHAnsi" w:eastAsiaTheme="minorEastAsia" w:hAnsiTheme="minorHAnsi" w:cstheme="minorBidi"/>
-        <w:sz w:val="22"/>
-        <w:szCs w:val="22"/>
-        <w:lang w:val="fr-CA" w:eastAsia="fr-CA" w:bidi="ar-SA"/>
-      </w:rPr>
-    </w:rPrDefault>
-    <w:pPrDefault>
-      <w:pPr>
-        <w:spacing w:after="200" w:line="276" w:lineRule="auto"/>
-      </w:pPr>
-    </w:pPrDefault>
-  </w:docDefaults>
-  <w:latentStyles w:defLockedState="0" w:defUIPriority="99" w:defSemiHidden="1" w:defUnhideWhenUsed="1" w:defQFormat="0" w:count="267">
-    <w:lsdException w:name="Normal" w:semiHidden="0" w:uiPriority="0" w:unhideWhenUsed="0" w:qFormat="1"/>
-    <w:lsdException w:name="heading 1" w:semiHidden="0" w:uiPriority="9" w:unhideWhenUsed="0" w:qFormat="1"/>
-    <w:lsdException w:name="heading 2" w:uiPriority="9" w:qFormat="1"/>
-    <w:lsdException w:name="heading 3" w:uiPriority="9" w:qFormat="1"/>
-    <w:lsdException w:name="heading 4" w:uiPriority="9" w:qFormat="1"/>
-    <w:lsdException w:name="heading 5" w:uiPriority="9" w:qFormat="1"/>
-    <w:lsdException w:name="heading 6" w:uiPriority="9" w:qFormat="1"/>
-    <w:lsdException w:name="heading 7" w:uiPriority="9" w:qFormat="1"/>
-    <w:lsdException w:name="heading 8" w:uiPriority="9" w:qFormat="1"/>
-    <w:lsdException w:name="heading 9" w:uiPriority="9" w:qFormat="1"/>
-    <w:lsdException w:name="toc 1" w:uiPriority="39"/>
-    <w:lsdException w:name="toc 2" w:uiPriority="39"/>
-    <w:lsdException w:name="toc 3" w:uiPriority="39"/>
-    <w:lsdException w:name="toc 4" w:uiPriority="39"/>
-    <w:lsdException w:name="toc 5" w:uiPriority="39"/>
-    <w:lsdException w:name="toc 6" w:uiPriority="39"/>
-    <w:lsdException w:name="toc 7" w:uiPriority="39"/>
-    <w:lsdException w:name="toc 8" w:uiPriority="39"/>
-    <w:lsdException w:name="toc 9" w:uiPriority="39"/>
-    <w:lsdException w:name="caption" w:uiPriority="35" w:qFormat="1"/>
-    <w:lsdException w:name="Title" w:semiHidden="0" w:uiPriority="10" w:unhideWhenUsed="0" w:qFormat="1"/>
-    <w:lsdException w:name="Default Paragraph Font" w:uiPriority="1"/>
-    <w:lsdException w:name="Subtitle" w:semiHidden="0" w:uiPriority="11" w:unhideWhenUsed="0" w:qFormat="1"/>
-    <w:lsdException w:name="Strong" w:semiHidden="0" w:uiPriority="22" w:unhideWhenUsed="0" w:qFormat="1"/>
-    <w:lsdException w:name="Emphasis" w:semiHidden="0" w:uiPriority="20" w:unhideWhenUsed="0" w:qFormat="1"/>
-    <w:lsdException w:name="Table Grid" w:semiHidden="0" w:uiPriority="59" w:unhideWhenUsed="0"/>
-    <w:lsdException w:name="Placeholder Text" w:unhideWhenUsed="0"/>
-    <w:lsdException w:name="No Spacing" w:semiHidden="0" w:uiPriority="1" w:unhideWhenUsed="0" w:qFormat="1"/>
-    <w:lsdException w:name="Light Shading" w:semiHidden="0" w:uiPriority="60" w:unhideWhenUsed="0"/>
-    <w:lsdException w:name="Light List" w:semiHidden="0" w:uiPriority="61" w:unhideWhenUsed="0"/>
-    <w:lsdException w:name="Light Grid" w:semiHidden="0" w:uiPriority="62" w:unhideWhenUsed="0"/>
-    <w:lsdException w:name="Medium Shading 1" w:semiHidden="0" w:uiPriority="63" w:unhideWhenUsed="0"/>
-    <w:lsdException w:name="Medium Shading 2" w:semiHidden="0" w:uiPriority="64" w:unhideWhenUsed="0"/>
-    <w:lsdException w:name="Medium List 1" w:semiHidden="0" w:uiPriority="65" w:unhideWhenUsed="0"/>
-    <w:lsdException w:name="Medium List 2" w:semiHidden="0" w:uiPriority="66" w:unhideWhenUsed="0"/>
-    <w:lsdException w:name="Medium Grid 1" w:semiHidden="0" w:uiPriority="67" w:unhideWhenUsed="0"/>
-    <w:lsdException w:name="Medium Grid 2" w:semiHidden="0" w:uiPriority="68" w:unhideWhenUsed="0"/>
-    <w:lsdException w:name="Medium Grid 3" w:semiHidden="0" w:uiPriority="69" w:unhideWhenUsed="0"/>
-    <w:lsdException w:name="Dark List" w:semiHidden="0" w:uiPriority="70" w:unhideWhenUsed="0"/>
-    <w:lsdException w:name="Colorful Shading" w:semiHidden="0" w:uiPriority="71" w:unhideWhenUsed="0"/>
-    <w:lsdException w:name="Colorful List" w:semiHidden="0" w:uiPriority="72" w:unhideWhenUsed="0"/>
-    <w:lsdException w:name="Colorful Grid" w:semiHidden="0" w:uiPriority="73" w:unhideWhenUsed="0"/>
-    <w:lsdException w:name="Light Shading Accent 1" w:semiHidden="0" w:uiPriority="60" w:unhideWhenUsed="0"/>
-    <w:lsdException w:name="Light List Accent 1" w:semiHidden="0" w:uiPriority="61" w:unhideWhenUsed="0"/>
-    <w:lsdException w:name="Light Grid Accent 1" w:semiHidden="0" w:uiPriority="62" w:unhideWhenUsed="0"/>
-    <w:lsdException w:name="Medium Shading 1 Accent 1" w:semiHidden="0" w:uiPriority="63" w:unhideWhenUsed="0"/>
-    <w:lsdException w:name="Medium Shading 2 Accent 1" w:semiHidden="0" w:uiPriority="64" w:unhideWhenUsed="0"/>
-    <w:lsdException w:name="Medium List 1 Accent 1" w:semiHidden="0" w:uiPriority="65" w:unhideWhenUsed="0"/>
-    <w:lsdException w:name="Revision" w:unhideWhenUsed="0"/>
-    <w:lsdException w:name="List Paragraph" w:semiHidden="0" w:uiPriority="34" w:unhideWhenUsed="0" w:qFormat="1"/>
-    <w:lsdException w:name="Quote" w:semiHidden="0" w:uiPriority="29" w:unhideWhenUsed="0" w:qFormat="1"/>
-    <w:lsdException w:name="Intense Quote" w:semiHidden="0" w:uiPriority="30" w:unhideWhenUsed="0" w:qFormat="1"/>
-    <w:lsdException w:name="Medium List 2 Accent 1" w:semiHidden="0" w:uiPriority="66" w:unhideWhenUsed="0"/>
-    <w:lsdException w:name="Medium Grid 1 Accent 1" w:semiHidden="0" w:uiPriority="67" w:unhideWhenUsed="0"/>
-    <w:lsdException w:name="Medium Grid 2 Accent 1" w:semiHidden="0" w:uiPriority="68" w:unhideWhenUsed="0"/>
-    <w:lsdException w:name="Medium Grid 3 Accent 1" w:semiHidden="0" w:uiPriority="69" w:unhideWhenUsed="0"/>
-    <w:lsdException w:name="Dark List Accent 1" w:semiHidden="0" w:uiPriority="70" w:unhideWhenUsed="0"/>
-    <w:lsdException w:name="Colorful Shading Accent 1" w:semiHidden="0" w:uiPriority="71" w:unhideWhenUsed="0"/>
-    <w:lsdException w:name="Colorful List Accent 1" w:semiHidden="0" w:uiPriority="72" w:unhideWhenUsed="0"/>
-    <w:lsdException w:name="Colorful Grid Accent 1" w:semiHidden="0" w:uiPriority="73" w:unhideWhenUsed="0"/>
-    <w:lsdException w:name="Light Shading Accent 2" w:semiHidden="0" w:uiPriority="60" w:unhideWhenUsed="0"/>
-    <w:lsdException w:name="Light List Accent 2" w:semiHidden="0" w:uiPriority="61" w:unhideWhenUsed="0"/>
-    <w:lsdException w:name="Light Grid Accent 2" w:semiHidden="0" w:uiPriority="62" w:unhideWhenUsed="0"/>
-    <w:lsdException w:name="Medium Shading 1 Accent 2" w:semiHidden="0" w:uiPriority="63" w:unhideWhenUsed="0"/>
-    <w:lsdException w:name="Medium Shading 2 Accent 2" w:semiHidden="0" w:uiPriority="64" w:unhideWhenUsed="0"/>
-    <w:lsdException w:name="Medium List 1 Accent 2" w:semiHidden="0" w:uiPriority="65" w:unhideWhenUsed="0"/>
-    <w:lsdException w:name="Medium List 2 Accent 2" w:semiHidden="0" w:uiPriority="66" w:unhideWhenUsed="0"/>
-    <w:lsdException w:name="Medium Grid 1 Accent 2" w:semiHidden="0" w:uiPriority="67" w:unhideWhenUsed="0"/>
-    <w:lsdException w:name="Medium Grid 2 Accent 2" w:semiHidden="0" w:uiPriority="68" w:unhideWhenUsed="0"/>
-    <w:lsdException w:name="Medium Grid 3 Accent 2" w:semiHidden="0" w:uiPriority="69" w:unhideWhenUsed="0"/>
-    <w:lsdException w:name="Dark List Accent 2" w:semiHidden="0" w:uiPriority="70" w:unhideWhenUsed="0"/>
-    <w:lsdException w:name="Colorful Shading Accent 2" w:semiHidden="0" w:uiPriority="71" w:unhideWhenUsed="0"/>
-    <w:lsdException w:name="Colorful List Accent 2" w:semiHidden="0" w:uiPriority="72" w:unhideWhenUsed="0"/>
-    <w:lsdException w:name="Colorful Grid Accent 2" w:semiHidden="0" w:uiPriority="73" w:unhideWhenUsed="0"/>
-    <w:lsdException w:name="Light Shading Accent 3" w:semiHidden="0" w:uiPriority="60" w:unhideWhenUsed="0"/>
-    <w:lsdException w:name="Light List Accent 3" w:semiHidden="0" w:uiPriority="61" w:unhideWhenUsed="0"/>
-    <w:lsdException w:name="Light Grid Accent 3" w:semiHidden="0" w:uiPriority="62" w:unhideWhenUsed="0"/>
-    <w:lsdException w:name="Medium Shading 1 Accent 3" w:semiHidden="0" w:uiPriority="63" w:unhideWhenUsed="0"/>
-    <w:lsdException w:name="Medium Shading 2 Accent 3" w:semiHidden="0" w:uiPriority="64" w:unhideWhenUsed="0"/>
-    <w:lsdException w:name="Medium List 1 Accent 3" w:semiHidden="0" w:uiPriority="65" w:unhideWhenUsed="0"/>
-    <w:lsdException w:name="Medium List 2 Accent 3" w:semiHidden="0" w:uiPriority="66" w:unhideWhenUsed="0"/>
-    <w:lsdException w:name="Medium Grid 1 Accent 3" w:semiHidden="0" w:uiPriority="67" w:unhideWhenUsed="0"/>
-    <w:lsdException w:name="Medium Grid 2 Accent 3" w:semiHidden="0" w:uiPriority="68" w:unhideWhenUsed="0"/>
-    <w:lsdException w:name="Medium Grid 3 Accent 3" w:semiHidden="0" w:uiPriority="69" w:unhideWhenUsed="0"/>
-    <w:lsdException w:name="Dark List Accent 3" w:semiHidden="0" w:uiPriority="70" w:unhideWhenUsed="0"/>
-    <w:lsdException w:name="Colorful Shading Accent 3" w:semiHidden="0" w:uiPriority="71" w:unhideWhenUsed="0"/>
-    <w:lsdException w:name="Colorful List Accent 3" w:semiHidden="0" w:uiPriority="72" w:unhideWhenUsed="0"/>
-    <w:lsdException w:name="Colorful Grid Accent 3" w:semiHidden="0" w:uiPriority="73" w:unhideWhenUsed="0"/>
-    <w:lsdException w:name="Light Shading Accent 4" w:semiHidden="0" w:uiPriority="60" w:unhideWhenUsed="0"/>
-    <w:lsdException w:name="Light List Accent 4" w:semiHidden="0" w:uiPriority="61" w:unhideWhenUsed="0"/>
-    <w:lsdException w:name="Light Grid Accent 4" w:semiHidden="0" w:uiPriority="62" w:unhideWhenUsed="0"/>
-    <w:lsdException w:name="Medium Shading 1 Accent 4" w:semiHidden="0" w:uiPriority="63" w:unhideWhenUsed="0"/>
-    <w:lsdException w:name="Medium Shading 2 Accent 4" w:semiHidden="0" w:uiPriority="64" w:unhideWhenUsed="0"/>
-    <w:lsdException w:name="Medium List 1 Accent 4" w:semiHidden="0" w:uiPriority="65" w:unhideWhenUsed="0"/>
-    <w:lsdException w:name="Medium List 2 Accent 4" w:semiHidden="0" w:uiPriority="66" w:unhideWhenUsed="0"/>
-    <w:lsdException w:name="Medium Grid 1 Accent 4" w:semiHidden="0" w:uiPriority="67" w:unhideWhenUsed="0"/>
-    <w:lsdException w:name="Medium Grid 2 Accent 4" w:semiHidden="0" w:uiPriority="68" w:unhideWhenUsed="0"/>
-    <w:lsdException w:name="Medium Grid 3 Accent 4" w:semiHidden="0" w:uiPriority="69" w:unhideWhenUsed="0"/>
-    <w:lsdException w:name="Dark List Accent 4" w:semiHidden="0" w:uiPriority="70" w:unhideWhenUsed="0"/>
-    <w:lsdException w:name="Colorful Shading Accent 4" w:semiHidden="0" w:uiPriority="71" w:unhideWhenUsed="0"/>
-    <w:lsdException w:name="Colorful List Accent 4" w:semiHidden="0" w:uiPriority="72" w:unhideWhenUsed="0"/>
-    <w:lsdException w:name="Colorful Grid Accent 4" w:semiHidden="0" w:uiPriority="73" w:unhideWhenUsed="0"/>
-    <w:lsdException w:name="Light Shading Accent 5" w:semiHidden="0" w:uiPriority="60" w:unhideWhenUsed="0"/>
-    <w:lsdException w:name="Light List Accent 5" w:semiHidden="0" w:uiPriority="61" w:unhideWhenUsed="0"/>
-    <w:lsdException w:name="Light Grid Accent 5" w:semiHidden="0" w:uiPriority="62" w:unhideWhenUsed="0"/>
-    <w:lsdException w:name="Medium Shading 1 Accent 5" w:semiHidden="0" w:uiPriority="63" w:unhideWhenUsed="0"/>
-    <w:lsdException w:name="Medium Shading 2 Accent 5" w:semiHidden="0" w:uiPriority="64" w:unhideWhenUsed="0"/>
-    <w:lsdException w:name="Medium List 1 Accent 5" w:semiHidden="0" w:uiPriority="65" w:unhideWhenUsed="0"/>
-    <w:lsdException w:name="Medium List 2 Accent 5" w:semiHidden="0" w:uiPriority="66" w:unhideWhenUsed="0"/>
-    <w:lsdException w:name="Medium Grid 1 Accent 5" w:semiHidden="0" w:uiPriority="67" w:unhideWhenUsed="0"/>
-    <w:lsdException w:name="Medium Grid 2 Accent 5" w:semiHidden="0" w:uiPriority="68" w:unhideWhenUsed="0"/>
-    <w:lsdException w:name="Medium Grid 3 Accent 5" w:semiHidden="0" w:uiPriority="69" w:unhideWhenUsed="0"/>
-    <w:lsdException w:name="Dark List Accent 5" w:semiHidden="0" w:uiPriority="70" w:unhideWhenUsed="0"/>
-    <w:lsdException w:name="Colorful Shading Accent 5" w:semiHidden="0" w:uiPriority="71" w:unhideWhenUsed="0"/>
-    <w:lsdException w:name="Colorful List Accent 5" w:semiHidden="0" w:uiPriority="72" w:unhideWhenUsed="0"/>
-    <w:lsdException w:name="Colorful Grid Accent 5" w:semiHidden="0" w:uiPriority="73" w:unhideWhenUsed="0"/>
-    <w:lsdException w:name="Light Shading Accent 6" w:semiHidden="0" w:uiPriority="60" w:unhideWhenUsed="0"/>
-    <w:lsdException w:name="Light List Accent 6" w:semiHidden="0" w:uiPriority="61" w:unhideWhenUsed="0"/>
-    <w:lsdException w:name="Light Grid Accent 6" w:semiHidden="0" w:uiPriority="62" w:unhideWhenUsed="0"/>
-    <w:lsdException w:name="Medium Shading 1 Accent 6" w:semiHidden="0" w:uiPriority="63" w:unhideWhenUsed="0"/>
-    <w:lsdException w:name="Medium Shading 2 Accent 6" w:semiHidden="0" w:uiPriority="64" w:unhideWhenUsed="0"/>
-    <w:lsdException w:name="Medium List 1 Accent 6" w:semiHidden="0" w:uiPriority="65" w:unhideWhenUsed="0"/>
-    <w:lsdException w:name="Medium List 2 Accent 6" w:semiHidden="0" w:uiPriority="66" w:unhideWhenUsed="0"/>
-    <w:lsdException w:name="Medium Grid 1 Accent 6" w:semiHidden="0" w:uiPriority="67" w:unhideWhenUsed="0"/>
-    <w:lsdException w:name="Medium Grid 2 Accent 6" w:semiHidden="0" w:uiPriority="68" w:unhideWhenUsed="0"/>
-    <w:lsdException w:name="Medium Grid 3 Accent 6" w:semiHidden="0" w:uiPriority="69" w:unhideWhenUsed="0"/>
-    <w:lsdException w:name="Dark List Accent 6" w:semiHidden="0" w:uiPriority="70" w:unhideWhenUsed="0"/>
-    <w:lsdException w:name="Colorful Shading Accent 6" w:semiHidden="0" w:uiPriority="71" w:unhideWhenUsed="0"/>
-    <w:lsdException w:name="Colorful List Accent 6" w:semiHidden="0" w:uiPriority="72" w:unhideWhenUsed="0"/>
-    <w:lsdException w:name="Colorful Grid Accent 6" w:semiHidden="0" w:uiPriority="73" w:unhideWhenUsed="0"/>
-    <w:lsdException w:name="Subtle Emphasis" w:semiHidden="0" w:uiPriority="19" w:unhideWhenUsed="0" w:qFormat="1"/>
-    <w:lsdException w:name="Intense Emphasis" w:semiHidden="0" w:uiPriority="21" w:unhideWhenUsed="0" w:qFormat="1"/>
-    <w:lsdException w:name="Subtle Reference" w:semiHidden="0" w:uiPriority="31" w:unhideWhenUsed="0" w:qFormat="1"/>
-    <w:lsdException w:name="Intense Reference" w:semiHidden="0" w:uiPriority="32" w:unhideWhenUsed="0" w:qFormat="1"/>
-    <w:lsdException w:name="Book Title" w:semiHidden="0" w:uiPriority="33" w:unhideWhenUsed="0" w:qFormat="1"/>
-    <w:lsdException w:name="Bibliography" w:uiPriority="37"/>
-    <w:lsdException w:name="TOC Heading" w:uiPriority="39" w:qFormat="1"/>
+  <w:latentStyles w:defLockedState="0" w:defUIPriority="99" w:defSemiHidden="0" w:defUnhideWhenUsed="0" w:defQFormat="0" w:count="371">
+    <w:lsdException w:name="Normal" w:uiPriority="0" w:qFormat="1"/>
+    <w:lsdException w:name="heading 1" w:uiPriority="9" w:qFormat="1"/>
+    <w:lsdException w:name="heading 2" w:semiHidden="1" w:uiPriority="9" w:unhideWhenUsed="1" w:qFormat="1"/>
+    <w:lsdException w:name="heading 3" w:semiHidden="1" w:uiPriority="9" w:unhideWhenUsed="1" w:qFormat="1"/>
+    <w:lsdException w:name="heading 4" w:semiHidden="1" w:uiPriority="9" w:unhideWhenUsed="1" w:qFormat="1"/>
+    <w:lsdException w:name="heading 5" w:semiHidden="1" w:uiPriority="9" w:unhideWhenUsed="1" w:qFormat="1"/>
+    <w:lsdException w:name="heading 6" w:semiHidden="1" w:uiPriority="9" w:unhideWhenUsed="1" w:qFormat="1"/>
+    <w:lsdException w:name="heading 7" w:semiHidden="1" w:uiPriority="9" w:unhideWhenUsed="1" w:qFormat="1"/>
+    <w:lsdException w:name="heading 8" w:semiHidden="1" w:uiPriority="9" w:unhideWhenUsed="1" w:qFormat="1"/>
+    <w:lsdException w:name="heading 9" w:semiHidden="1" w:uiPriority="9" w:unhideWhenUsed="1" w:qFormat="1"/>
+    <w:lsdException w:name="index 1" w:semiHidden="1" w:unhideWhenUsed="1"/>
+    <w:lsdException w:name="index 2" w:semiHidden="1" w:unhideWhenUsed="1"/>
+    <w:lsdException w:name="index 3" w:semiHidden="1" w:unhideWhenUsed="1"/>
+    <w:lsdException w:name="index 4" w:semiHidden="1" w:unhideWhenUsed="1"/>
+    <w:lsdException w:name="index 5" w:semiHidden="1" w:unhideWhenUsed="1"/>
+    <w:lsdException w:name="index 6" w:semiHidden="1" w:unhideWhenUsed="1"/>
+    <w:lsdException w:name="index 7" w:semiHidden="1" w:unhideWhenUsed="1"/>
+    <w:lsdException w:name="index 8" w:semiHidden="1" w:unhideWhenUsed="1"/>
+    <w:lsdException w:name="index 9" w:semiHidden="1" w:unhideWhenUsed="1"/>
+    <w:lsdException w:name="toc 1" w:semiHidden="1" w:uiPriority="39" w:unhideWhenUsed="1"/>
+    <w:lsdException w:name="toc 2" w:semiHidden="1" w:uiPriority="39" w:unhideWhenUsed="1"/>
+    <w:lsdException w:name="toc 3" w:semiHidden="1" w:uiPriority="39" w:unhideWhenUsed="1"/>
+    <w:lsdException w:name="toc 4" w:semiHidden="1" w:uiPriority="39" w:unhideWhenUsed="1"/>
+    <w:lsdException w:name="toc 5" w:semiHidden="1" w:uiPriority="39" w:unhideWhenUsed="1"/>
+    <w:lsdException w:name="toc 6" w:semiHidden="1" w:uiPriority="39" w:unhideWhenUsed="1"/>
+    <w:lsdException w:name="toc 7" w:semiHidden="1" w:uiPriority="39" w:unhideWhenUsed="1"/>
+    <w:lsdException w:name="toc 8" w:semiHidden="1" w:uiPriority="39" w:unhideWhenUsed="1"/>
+    <w:lsdException w:name="toc 9" w:semiHidden="1" w:uiPriority="39" w:unhideWhenUsed="1"/>
+    <w:lsdException w:name="Normal Indent" w:semiHidden="1" w:unhideWhenUsed="1"/>
+    <w:lsdException w:name="footnote text" w:semiHidden="1" w:unhideWhenUsed="1"/>
+    <w:lsdException w:name="annotation text" w:semiHidden="1" w:unhideWhenUsed="1"/>
+    <w:lsdException w:name="header" w:semiHidden="1" w:unhideWhenUsed="1"/>
+    <w:lsdException w:name="footer" w:semiHidden="1" w:unhideWhenUsed="1"/>
+    <w:lsdException w:name="index heading" w:semiHidden="1" w:unhideWhenUsed="1"/>
+    <w:lsdException w:name="caption" w:semiHidden="1" w:uiPriority="35" w:unhideWhenUsed="1" w:qFormat="1"/>
+    <w:lsdException w:name="table of figures" w:semiHidden="1" w:unhideWhenUsed="1"/>
+    <w:lsdException w:name="envelope address" w:semiHidden="1" w:unhideWhenUsed="1"/>
+    <w:lsdException w:name="envelope return" w:semiHidden="1" w:unhideWhenUsed="1"/>
+    <w:lsdException w:name="footnote reference" w:semiHidden="1" w:unhideWhenUsed="1"/>
+    <w:lsdException w:name="annotation reference" w:semiHidden="1" w:unhideWhenUsed="1"/>
+    <w:lsdException w:name="line number" w:semiHidden="1" w:unhideWhenUsed="1"/>
+    <w:lsdException w:name="page number" w:semiHidden="1" w:unhideWhenUsed="1"/>
+    <w:lsdException w:name="endnote reference" w:semiHidden="1" w:unhideWhenUsed="1"/>
+    <w:lsdException w:name="endnote text" w:semiHidden="1" w:unhideWhenUsed="1"/>
+    <w:lsdException w:name="table of authorities" w:semiHidden="1" w:unhideWhenUsed="1"/>
+    <w:lsdException w:name="macro" w:semiHidden="1" w:unhideWhenUsed="1"/>
+    <w:lsdException w:name="toa heading" w:semiHidden="1" w:unhideWhenUsed="1"/>
+    <w:lsdException w:name="List" w:semiHidden="1" w:unhideWhenUsed="1"/>
+    <w:lsdException w:name="List Bullet" w:semiHidden="1" w:unhideWhenUsed="1"/>
+    <w:lsdException w:name="List Number" w:semiHidden="1" w:unhideWhenUsed="1"/>
+    <w:lsdException w:name="List 2" w:semiHidden="1" w:unhideWhenUsed="1"/>
+    <w:lsdException w:name="List 3" w:semiHidden="1" w:unhideWhenUsed="1"/>
+    <w:lsdException w:name="List 4" w:semiHidden="1" w:unhideWhenUsed="1"/>
+    <w:lsdException w:name="List 5" w:semiHidden="1" w:unhideWhenUsed="1"/>
+    <w:lsdException w:name="List Bullet 2" w:semiHidden="1" w:unhideWhenUsed="1"/>
+    <w:lsdException w:name="List Bullet 3" w:semiHidden="1" w:unhideWhenUsed="1"/>
+    <w:lsdException w:name="List Bullet 4" w:semiHidden="1" w:unhideWhenUsed="1"/>
+    <w:lsdException w:name="List Bullet 5" w:semiHidden="1" w:unhideWhenUsed="1"/>
+    <w:lsdException w:name="List Number 2" w:semiHidden="1" w:unhideWhenUsed="1"/>
+    <w:lsdException w:name="List Number 3" w:semiHidden="1" w:unhideWhenUsed="1"/>
+    <w:lsdException w:name="List Number 4" w:semiHidden="1" w:unhideWhenUsed="1"/>
+    <w:lsdException w:name="List Number 5" w:semiHidden="1" w:unhideWhenUsed="1"/>
+    <w:lsdException w:name="Title" w:uiPriority="10" w:qFormat="1"/>
+    <w:lsdException w:name="Closing" w:semiHidden="1" w:unhideWhenUsed="1"/>
+    <w:lsdException w:name="Signature" w:semiHidden="1" w:unhideWhenUsed="1"/>
+    <w:lsdException w:name="Default Paragraph Font" w:semiHidden="1" w:uiPriority="1" w:unhideWhenUsed="1"/>
+    <w:lsdException w:name="Body Text" w:semiHidden="1" w:unhideWhenUsed="1"/>
+    <w:lsdException w:name="Body Text Indent" w:semiHidden="1" w:unhideWhenUsed="1"/>
+    <w:lsdException w:name="List Continue" w:semiHidden="1" w:unhideWhenUsed="1"/>
+    <w:lsdException w:name="List Continue 2" w:semiHidden="1" w:unhideWhenUsed="1"/>
+    <w:lsdException w:name="List Continue 3" w:semiHidden="1" w:unhideWhenUsed="1"/>
+    <w:lsdException w:name="List Continue 4" w:semiHidden="1" w:unhideWhenUsed="1"/>
+    <w:lsdException w:name="List Continue 5" w:semiHidden="1" w:unhideWhenUsed="1"/>
+    <w:lsdException w:name="Message Header" w:semiHidden="1" w:unhideWhenUsed="1"/>
+    <w:lsdException w:name="Subtitle" w:uiPriority="11" w:qFormat="1"/>
+    <w:lsdException w:name="Salutation" w:semiHidden="1" w:unhideWhenUsed="1"/>
+    <w:lsdException w:name="Date" w:semiHidden="1" w:unhideWhenUsed="1"/>
+    <w:lsdException w:name="Body Text First Indent" w:semiHidden="1" w:unhideWhenUsed="1"/>
+    <w:lsdException w:name="Body Text First Indent 2" w:semiHidden="1" w:unhideWhenUsed="1"/>
+    <w:lsdException w:name="Note Heading" w:semiHidden="1" w:unhideWhenUsed="1"/>
+    <w:lsdException w:name="Body Text 2" w:semiHidden="1" w:unhideWhenUsed="1"/>
+    <w:lsdException w:name="Body Text 3" w:semiHidden="1" w:unhideWhenUsed="1"/>
+    <w:lsdException w:name="Body Text Indent 2" w:semiHidden="1" w:unhideWhenUsed="1"/>
+    <w:lsdException w:name="Body Text Indent 3" w:semiHidden="1" w:unhideWhenUsed="1"/>
+    <w:lsdException w:name="Block Text" w:semiHidden="1" w:unhideWhenUsed="1"/>
+    <w:lsdException w:name="Hyperlink" w:semiHidden="1" w:unhideWhenUsed="1"/>
+    <w:lsdException w:name="FollowedHyperlink" w:semiHidden="1" w:unhideWhenUsed="1"/>
+    <w:lsdException w:name="Strong" w:uiPriority="22" w:qFormat="1"/>
+    <w:lsdException w:name="Emphasis" w:uiPriority="20" w:qFormat="1"/>
+    <w:lsdException w:name="Document Map" w:semiHidden="1" w:unhideWhenUsed="1"/>
+    <w:lsdException w:name="Plain Text" w:semiHidden="1" w:unhideWhenUsed="1"/>
+    <w:lsdException w:name="E-mail Signature" w:semiHidden="1" w:unhideWhenUsed="1"/>
+    <w:lsdException w:name="HTML Top of Form" w:semiHidden="1" w:unhideWhenUsed="1"/>
+    <w:lsdException w:name="HTML Bottom of Form" w:semiHidden="1" w:unhideWhenUsed="1"/>
+    <w:lsdException w:name="Normal (Web)" w:semiHidden="1" w:unhideWhenUsed="1"/>
+    <w:lsdException w:name="HTML Acronym" w:semiHidden="1" w:unhideWhenUsed="1"/>
+    <w:lsdException w:name="HTML Address" w:semiHidden="1" w:unhideWhenUsed="1"/>
+    <w:lsdException w:name="HTML Cite" w:semiHidden="1" w:unhideWhenUsed="1"/>
+    <w:lsdException w:name="HTML Code" w:semiHidden="1" w:unhideWhenUsed="1"/>
+    <w:lsdException w:name="HTML Definition" w:semiHidden="1" w:unhideWhenUsed="1"/>
+    <w:lsdException w:name="HTML Keyboard" w:semiHidden="1" w:unhideWhenUsed="1"/>
+    <w:lsdException w:name="HTML Preformatted" w:semiHidden="1" w:unhideWhenUsed="1"/>
+    <w:lsdException w:name="HTML Sample" w:semiHidden="1" w:unhideWhenUsed="1"/>
+    <w:lsdException w:name="HTML Typewriter" w:semiHidden="1" w:unhideWhenUsed="1"/>
+    <w:lsdException w:name="HTML Variable" w:semiHidden="1" w:unhideWhenUsed="1"/>
+    <w:lsdException w:name="Normal Table" w:semiHidden="1" w:unhideWhenUsed="1"/>
+    <w:lsdException w:name="annotation subject" w:semiHidden="1" w:unhideWhenUsed="1"/>
+    <w:lsdException w:name="No List" w:semiHidden="1" w:unhideWhenUsed="1"/>
+    <w:lsdException w:name="Outline List 1" w:semiHidden="1" w:unhideWhenUsed="1"/>
+    <w:lsdException w:name="Outline List 2" w:semiHidden="1" w:unhideWhenUsed="1"/>
+    <w:lsdException w:name="Outline List 3" w:semiHidden="1" w:unhideWhenUsed="1"/>
+    <w:lsdException w:name="Table Simple 1" w:semiHidden="1" w:unhideWhenUsed="1"/>
+    <w:lsdException w:name="Table Simple 2" w:semiHidden="1" w:unhideWhenUsed="1"/>
+    <w:lsdException w:name="Table Simple 3" w:semiHidden="1" w:unhideWhenUsed="1"/>
+    <w:lsdException w:name="Table Classic 1" w:semiHidden="1" w:unhideWhenUsed="1"/>
+    <w:lsdException w:name="Table Classic 2" w:semiHidden="1" w:unhideWhenUsed="1"/>
+    <w:lsdException w:name="Table Classic 3" w:semiHidden="1" w:unhideWhenUsed="1"/>
+    <w:lsdException w:name="Table Classic 4" w:semiHidden="1" w:unhideWhenUsed="1"/>
+    <w:lsdException w:name="Table Colorful 1" w:semiHidden="1" w:unhideWhenUsed="1"/>
+    <w:lsdException w:name="Table Colorful 2" w:semiHidden="1" w:unhideWhenUsed="1"/>
+    <w:lsdException w:name="Table Colorful 3" w:semiHidden="1" w:unhideWhenUsed="1"/>
+    <w:lsdException w:name="Table Columns 1" w:semiHidden="1" w:unhideWhenUsed="1"/>
+    <w:lsdException w:name="Table Columns 2" w:semiHidden="1" w:unhideWhenUsed="1"/>
+    <w:lsdException w:name="Table Columns 3" w:semiHidden="1" w:unhideWhenUsed="1"/>
+    <w:lsdException w:name="Table Columns 4" w:semiHidden="1" w:unhideWhenUsed="1"/>
+    <w:lsdException w:name="Table Columns 5" w:semiHidden="1" w:unhideWhenUsed="1"/>
+    <w:lsdException w:name="Table Grid 1" w:semiHidden="1" w:unhideWhenUsed="1"/>
+    <w:lsdException w:name="Table Grid 2" w:semiHidden="1" w:unhideWhenUsed="1"/>
+    <w:lsdException w:name="Table Grid 3" w:semiHidden="1" w:unhideWhenUsed="1"/>
+    <w:lsdException w:name="Table Grid 4" w:semiHidden="1" w:unhideWhenUsed="1"/>
+    <w:lsdException w:name="Table Grid 5" w:semiHidden="1" w:unhideWhenUsed="1"/>
+    <w:lsdException w:name="Table Grid 6" w:semiHidden="1" w:unhideWhenUsed="1"/>
+    <w:lsdException w:name="Table Grid 7" w:semiHidden="1" w:unhideWhenUsed="1"/>
+    <w:lsdException w:name="Table Grid 8" w:semiHidden="1" w:unhideWhenUsed="1"/>
+    <w:lsdException w:name="Table List 1" w:semiHidden="1" w:unhideWhenUsed="1"/>
+    <w:lsdException w:name="Table List 2" w:semiHidden="1" w:unhideWhenUsed="1"/>
+    <w:lsdException w:name="Table List 3" w:semiHidden="1" w:unhideWhenUsed="1"/>
+    <w:lsdException w:name="Table List 4" w:semiHidden="1" w:unhideWhenUsed="1"/>
+    <w:lsdException w:name="Table List 5" w:semiHidden="1" w:unhideWhenUsed="1"/>
+    <w:lsdException w:name="Table List 6" w:semiHidden="1" w:unhideWhenUsed="1"/>
+    <w:lsdException w:name="Table List 7" w:semiHidden="1" w:unhideWhenUsed="1"/>
+    <w:lsdException w:name="Table List 8" w:semiHidden="1" w:unhideWhenUsed="1"/>
+    <w:lsdException w:name="Table 3D effects 1" w:semiHidden="1" w:unhideWhenUsed="1"/>
+    <w:lsdException w:name="Table 3D effects 2" w:semiHidden="1" w:unhideWhenUsed="1"/>
+    <w:lsdException w:name="Table 3D effects 3" w:semiHidden="1" w:unhideWhenUsed="1"/>
+    <w:lsdException w:name="Table Contemporary" w:semiHidden="1" w:unhideWhenUsed="1"/>
+    <w:lsdException w:name="Table Elegant" w:semiHidden="1" w:unhideWhenUsed="1"/>
+    <w:lsdException w:name="Table Professional" w:semiHidden="1" w:unhideWhenUsed="1"/>
+    <w:lsdException w:name="Table Subtle 1" w:semiHidden="1" w:unhideWhenUsed="1"/>
+    <w:lsdException w:name="Table Subtle 2" w:semiHidden="1" w:unhideWhenUsed="1"/>
+    <w:lsdException w:name="Table Web 1" w:semiHidden="1" w:unhideWhenUsed="1"/>
+    <w:lsdException w:name="Table Web 2" w:semiHidden="1" w:unhideWhenUsed="1"/>
+    <w:lsdException w:name="Table Web 3" w:semiHidden="1" w:unhideWhenUsed="1"/>
+    <w:lsdException w:name="Balloon Text" w:semiHidden="1" w:unhideWhenUsed="1"/>
+    <w:lsdException w:name="Table Grid" w:uiPriority="59"/>
+    <w:lsdException w:name="Table Theme" w:semiHidden="1" w:unhideWhenUsed="1"/>
+    <w:lsdException w:name="Placeholder Text" w:semiHidden="1"/>
+    <w:lsdException w:name="No Spacing" w:uiPriority="1" w:qFormat="1"/>
+    <w:lsdException w:name="Light Shading" w:uiPriority="60"/>
+    <w:lsdException w:name="Light List" w:uiPriority="61"/>
+    <w:lsdException w:name="Light Grid" w:uiPriority="62"/>
+    <w:lsdException w:name="Medium Shading 1" w:uiPriority="63"/>
+    <w:lsdException w:name="Medium Shading 2" w:uiPriority="64"/>
+    <w:lsdException w:name="Medium List 1" w:uiPriority="65"/>
+    <w:lsdException w:name="Medium List 2" w:uiPriority="66"/>
+    <w:lsdException w:name="Medium Grid 1" w:uiPriority="67"/>
+    <w:lsdException w:name="Medium Grid 2" w:uiPriority="68"/>
+    <w:lsdException w:name="Medium Grid 3" w:uiPriority="69"/>
+    <w:lsdException w:name="Dark List" w:uiPriority="70"/>
+    <w:lsdException w:name="Colorful Shading" w:uiPriority="71"/>
+    <w:lsdException w:name="Colorful List" w:uiPriority="72"/>
+    <w:lsdException w:name="Colorful Grid" w:uiPriority="73"/>
+    <w:lsdException w:name="Light Shading Accent 1" w:uiPriority="60"/>
+    <w:lsdException w:name="Light List Accent 1" w:uiPriority="61"/>
+    <w:lsdException w:name="Light Grid Accent 1" w:uiPriority="62"/>
+    <w:lsdException w:name="Medium Shading 1 Accent 1" w:uiPriority="63"/>
+    <w:lsdException w:name="Medium Shading 2 Accent 1" w:uiPriority="64"/>
+    <w:lsdException w:name="Medium List 1 Accent 1" w:uiPriority="65"/>
+    <w:lsdException w:name="Revision" w:semiHidden="1"/>
+    <w:lsdException w:name="List Paragraph" w:uiPriority="34" w:qFormat="1"/>
+    <w:lsdException w:name="Quote" w:uiPriority="29" w:qFormat="1"/>
+    <w:lsdException w:name="Intense Quote" w:uiPriority="30" w:qFormat="1"/>
+    <w:lsdException w:name="Medium List 2 Accent 1" w:uiPriority="66"/>
+    <w:lsdException w:name="Medium Grid 1 Accent 1" w:uiPriority="67"/>
+    <w:lsdException w:name="Medium Grid 2 Accent 1" w:uiPriority="68"/>
+    <w:lsdException w:name="Medium Grid 3 Accent 1" w:uiPriority="69"/>
+    <w:lsdException w:name="Dark List Accent 1" w:uiPriority="70"/>
+    <w:lsdException w:name="Colorful Shading Accent 1" w:uiPriority="71"/>
+    <w:lsdException w:name="Colorful List Accent 1" w:uiPriority="72"/>
+    <w:lsdException w:name="Colorful Grid Accent 1" w:uiPriority="73"/>
+    <w:lsdException w:name="Light Shading Accent 2" w:uiPriority="60"/>
+    <w:lsdException w:name="Light List Accent 2" w:uiPriority="61"/>
+    <w:lsdException w:name="Light Grid Accent 2" w:uiPriority="62"/>
+    <w:lsdException w:name="Medium Shading 1 Accent 2" w:uiPriority="63"/>
+    <w:lsdException w:name="Medium Shading 2 Accent 2" w:uiPriority="64"/>
+    <w:lsdException w:name="Medium List 1 Accent 2" w:uiPriority="65"/>
+    <w:lsdException w:name="Medium List 2 Accent 2" w:uiPriority="66"/>
+    <w:lsdException w:name="Medium Grid 1 Accent 2" w:uiPriority="67"/>
+    <w:lsdException w:name="Medium Grid 2 Accent 2" w:uiPriority="68"/>
+    <w:lsdException w:name="Medium Grid 3 Accent 2" w:uiPriority="69"/>
+    <w:lsdException w:name="Dark List Accent 2" w:uiPriority="70"/>
+    <w:lsdException w:name="Colorful Shading Accent 2" w:uiPriority="71"/>
+    <w:lsdException w:name="Colorful List Accent 2" w:uiPriority="72"/>
+    <w:lsdException w:name="Colorful Grid Accent 2" w:uiPriority="73"/>
+    <w:lsdException w:name="Light Shading Accent 3" w:uiPriority="60"/>
+    <w:lsdException w:name="Light List Accent 3" w:uiPriority="61"/>
+    <w:lsdException w:name="Light Grid Accent 3" w:uiPriority="62"/>
+    <w:lsdException w:name="Medium Shading 1 Accent 3" w:uiPriority="63"/>
+    <w:lsdException w:name="Medium Shading 2 Accent 3" w:uiPriority="64"/>
+    <w:lsdException w:name="Medium List 1 Accent 3" w:uiPriority="65"/>
+    <w:lsdException w:name="Medium List 2 Accent 3" w:uiPriority="66"/>
+    <w:lsdException w:name="Medium Grid 1 Accent 3" w:uiPriority="67"/>
+    <w:lsdException w:name="Medium Grid 2 Accent 3" w:uiPriority="68"/>
+    <w:lsdException w:name="Medium Grid 3 Accent 3" w:uiPriority="69"/>
+    <w:lsdException w:name="Dark List Accent 3" w:uiPriority="70"/>
+    <w:lsdException w:name="Colorful Shading Accent 3" w:uiPriority="71"/>
+    <w:lsdException w:name="Colorful List Accent 3" w:uiPriority="72"/>
+    <w:lsdException w:name="Colorful Grid Accent 3" w:uiPriority="73"/>
+    <w:lsdException w:name="Light Shading Accent 4" w:uiPriority="60"/>
+    <w:lsdException w:name="Light List Accent 4" w:uiPriority="61"/>
+    <w:lsdException w:name="Light Grid Accent 4" w:uiPriority="62"/>
+    <w:lsdException w:name="Medium Shading 1 Accent 4" w:uiPriority="63"/>
+    <w:lsdException w:name="Medium Shading 2 Accent 4" w:uiPriority="64"/>
+    <w:lsdException w:name="Medium List 1 Accent 4" w:uiPriority="65"/>
+    <w:lsdException w:name="Medium List 2 Accent 4" w:uiPriority="66"/>
+    <w:lsdException w:name="Medium Grid 1 Accent 4" w:uiPriority="67"/>
+    <w:lsdException w:name="Medium Grid 2 Accent 4" w:uiPriority="68"/>
+    <w:lsdException w:name="Medium Grid 3 Accent 4" w:uiPriority="69"/>
+    <w:lsdException w:name="Dark List Accent 4" w:uiPriority="70"/>
+    <w:lsdException w:name="Colorful Shading Accent 4" w:uiPriority="71"/>
+    <w:lsdException w:name="Colorful List Accent 4" w:uiPriority="72"/>
+    <w:lsdException w:name="Colorful Grid Accent 4" w:uiPriority="73"/>
+    <w:lsdException w:name="Light Shading Accent 5" w:uiPriority="60"/>
+    <w:lsdException w:name="Light List Accent 5" w:uiPriority="61"/>
+    <w:lsdException w:name="Light Grid Accent 5" w:uiPriority="62"/>
+    <w:lsdException w:name="Medium Shading 1 Accent 5" w:uiPriority="63"/>
+    <w:lsdException w:name="Medium Shading 2 Accent 5" w:uiPriority="64"/>
+    <w:lsdException w:name="Medium List 1 Accent 5" w:uiPriority="65"/>
+    <w:lsdException w:name="Medium List 2 Accent 5" w:uiPriority="66"/>
+    <w:lsdException w:name="Medium Grid 1 Accent 5" w:uiPriority="67"/>
+    <w:lsdException w:name="Medium Grid 2 Accent 5" w:uiPriority="68"/>
+    <w:lsdException w:name="Medium Grid 3 Accent 5" w:uiPriority="69"/>
+    <w:lsdException w:name="Dark List Accent 5" w:uiPriority="70"/>
+    <w:lsdException w:name="Colorful Shading Accent 5" w:uiPriority="71"/>
+    <w:lsdException w:name="Colorful List Accent 5" w:uiPriority="72"/>
+    <w:lsdException w:name="Colorful Grid Accent 5" w:uiPriority="73"/>
+    <w:lsdException w:name="Light Shading Accent 6" w:uiPriority="60"/>
+    <w:lsdException w:name="Light List Accent 6" w:uiPriority="61"/>
+    <w:lsdException w:name="Light Grid Accent 6" w:uiPriority="62"/>
+    <w:lsdException w:name="Medium Shading 1 Accent 6" w:uiPriority="63"/>
+    <w:lsdException w:name="Medium Shading 2 Accent 6" w:uiPriority="64"/>
+    <w:lsdException w:name="Medium List 1 Accent 6" w:uiPriority="65"/>
+    <w:lsdException w:name="Medium List 2 Accent 6" w:uiPriority="66"/>
+    <w:lsdException w:name="Medium Grid 1 Accent 6" w:uiPriority="67"/>
+    <w:lsdException w:name="Medium Grid 2 Accent 6" w:uiPriority="68"/>
+    <w:lsdException w:name="Medium Grid 3 Accent 6" w:uiPriority="69"/>
+    <w:lsdException w:name="Dark List Accent 6" w:uiPriority="70"/>
+    <w:lsdException w:name="Colorful Shading Accent 6" w:uiPriority="71"/>
+    <w:lsdException w:name="Colorful List Accent 6" w:uiPriority="72"/>
+    <w:lsdException w:name="Colorful Grid Accent 6" w:uiPriority="73"/>
+    <w:lsdException w:name="Subtle Emphasis" w:uiPriority="19" w:qFormat="1"/>
+    <w:lsdException w:name="Intense Emphasis" w:uiPriority="21" w:qFormat="1"/>
+    <w:lsdException w:name="Subtle Reference" w:uiPriority="31" w:qFormat="1"/>
+    <w:lsdException w:name="Intense Reference" w:uiPriority="32" w:qFormat="1"/>
+    <w:lsdException w:name="Book Title" w:uiPriority="33" w:qFormat="1"/>
+    <w:lsdException w:name="Bibliography" w:semiHidden="1" w:uiPriority="37" w:unhideWhenUsed="1"/>
+    <w:lsdException w:name="TOC Heading" w:semiHidden="1" w:uiPriority="39" w:unhideWhenUsed="1" w:qFormat="1"/>
+    <w:lsdException w:name="Plain Table 1" w:uiPriority="41"/>
+    <w:lsdException w:name="Plain Table 2" w:uiPriority="42"/>
+    <w:lsdException w:name="Plain Table 3" w:uiPriority="43"/>
+    <w:lsdException w:name="Plain Table 4" w:uiPriority="44"/>
+    <w:lsdException w:name="Plain Table 5" w:uiPriority="45"/>
+    <w:lsdException w:name="Grid Table Light" w:uiPriority="40"/>
+    <w:lsdException w:name="Grid Table 1 Light" w:uiPriority="46"/>
+    <w:lsdException w:name="Grid Table 2" w:uiPriority="47"/>
+    <w:lsdException w:name="Grid Table 3" w:uiPriority="48"/>
+    <w:lsdException w:name="Grid Table 4" w:uiPriority="49"/>
+    <w:lsdException w:name="Grid Table 5 Dark" w:uiPriority="50"/>
+    <w:lsdException w:name="Grid Table 6 Colorful" w:uiPriority="51"/>
+    <w:lsdException w:name="Grid Table 7 Colorful" w:uiPriority="52"/>
+    <w:lsdException w:name="Grid Table 1 Light Accent 1" w:uiPriority="46"/>
+    <w:lsdException w:name="Grid Table 2 Accent 1" w:uiPriority="47"/>
+    <w:lsdException w:name="Grid Table 3 Accent 1" w:uiPriority="48"/>
+    <w:lsdException w:name="Grid Table 4 Accent 1" w:uiPriority="49"/>
+    <w:lsdException w:name="Grid Table 5 Dark Accent 1" w:uiPriority="50"/>
+    <w:lsdException w:name="Grid Table 6 Colorful Accent 1" w:uiPriority="51"/>
+    <w:lsdException w:name="Grid Table 7 Colorful Accent 1" w:uiPriority="52"/>
+    <w:lsdException w:name="Grid Table 1 Light Accent 2" w:uiPriority="46"/>
+    <w:lsdException w:name="Grid Table 2 Accent 2" w:uiPriority="47"/>
+    <w:lsdException w:name="Grid Table 3 Accent 2" w:uiPriority="48"/>
+    <w:lsdException w:name="Grid Table 4 Accent 2" w:uiPriority="49"/>
+    <w:lsdException w:name="Grid Table 5 Dark Accent 2" w:uiPriority="50"/>
+    <w:lsdException w:name="Grid Table 6 Colorful Accent 2" w:uiPriority="51"/>
+    <w:lsdException w:name="Grid Table 7 Colorful Accent 2" w:uiPriority="52"/>
+    <w:lsdException w:name="Grid Table 1 Light Accent 3" w:uiPriority="46"/>
+    <w:lsdException w:name="Grid Table 2 Accent 3" w:uiPriority="47"/>
+    <w:lsdException w:name="Grid Table 3 Accent 3" w:uiPriority="48"/>
+    <w:lsdException w:name="Grid Table 4 Accent 3" w:uiPriority="49"/>
+    <w:lsdException w:name="Grid Table 5 Dark Accent 3" w:uiPriority="50"/>
+    <w:lsdException w:name="Grid Table 6 Colorful Accent 3" w:uiPriority="51"/>
+    <w:lsdException w:name="Grid Table 7 Colorful Accent 3" w:uiPriority="52"/>
+    <w:lsdException w:name="Grid Table 1 Light Accent 4" w:uiPriority="46"/>
+    <w:lsdException w:name="Grid Table 2 Accent 4" w:uiPriority="47"/>
+    <w:lsdException w:name="Grid Table 3 Accent 4" w:uiPriority="48"/>
+    <w:lsdException w:name="Grid Table 4 Accent 4" w:uiPriority="49"/>
+    <w:lsdException w:name="Grid Table 5 Dark Accent 4" w:uiPriority="50"/>
+    <w:lsdException w:name="Grid Table 6 Colorful Accent 4" w:uiPriority="51"/>
+    <w:lsdException w:name="Grid Table 7 Colorful Accent 4" w:uiPriority="52"/>
+    <w:lsdException w:name="Grid Table 1 Light Accent 5" w:uiPriority="46"/>
+    <w:lsdException w:name="Grid Table 2 Accent 5" w:uiPriority="47"/>
+    <w:lsdException w:name="Grid Table 3 Accent 5" w:uiPriority="48"/>
+    <w:lsdException w:name="Grid Table 4 Accent 5" w:uiPriority="49"/>
+    <w:lsdException w:name="Grid Table 5 Dark Accent 5" w:uiPriority="50"/>
+    <w:lsdException w:name="Grid Table 6 Colorful Accent 5" w:uiPriority="51"/>
+    <w:lsdException w:name="Grid Table 7 Colorful Accent 5" w:uiPriority="52"/>
+    <w:lsdException w:name="Grid Table 1 Light Accent 6" w:uiPriority="46"/>
+    <w:lsdException w:name="Grid Table 2 Accent 6" w:uiPriority="47"/>
+    <w:lsdException w:name="Grid Table 3 Accent 6" w:uiPriority="48"/>
+    <w:lsdException w:name="Grid Table 4 Accent 6" w:uiPriority="49"/>
+    <w:lsdException w:name="Grid Table 5 Dark Accent 6" w:uiPriority="50"/>
+    <w:lsdException w:name="Grid Table 6 Colorful Accent 6" w:uiPriority="51"/>
+    <w:lsdException w:name="Grid Table 7 Colorful Accent 6" w:uiPriority="52"/>
+    <w:lsdException w:name="List Table 1 Light" w:uiPriority="46"/>
+    <w:lsdException w:name="List Table 2" w:uiPriority="47"/>
+    <w:lsdException w:name="List Table 3" w:uiPriority="48"/>
+    <w:lsdException w:name="List Table 4" w:uiPriority="49"/>
+    <w:lsdException w:name="List Table 5 Dark" w:uiPriority="50"/>
+    <w:lsdException w:name="List Table 6 Colorful" w:uiPriority="51"/>
+    <w:lsdException w:name="List Table 7 Colorful" w:uiPriority="52"/>
+    <w:lsdException w:name="List Table 1 Light Accent 1" w:uiPriority="46"/>
+    <w:lsdException w:name="List Table 2 Accent 1" w:uiPriority="47"/>
+    <w:lsdException w:name="List Table 3 Accent 1" w:uiPriority="48"/>
+    <w:lsdException w:name="List Table 4 Accent 1" w:uiPriority="49"/>
+    <w:lsdException w:name="List Table 5 Dark Accent 1" w:uiPriority="50"/>
+    <w:lsdException w:name="List Table 6 Colorful Accent 1" w:uiPriority="51"/>
+    <w:lsdException w:name="List Table 7 Colorful Accent 1" w:uiPriority="52"/>
+    <w:lsdException w:name="List Table 1 Light Accent 2" w:uiPriority="46"/>
+    <w:lsdException w:name="List Table 2 Accent 2" w:uiPriority="47"/>
+    <w:lsdException w:name="List Table 3 Accent 2" w:uiPriority="48"/>
+    <w:lsdException w:name="List Table 4 Accent 2" w:uiPriority="49"/>
+    <w:lsdException w:name="List Table 5 Dark Accent 2" w:uiPriority="50"/>
+    <w:lsdException w:name="List Table 6 Colorful Accent 2" w:uiPriority="51"/>
+    <w:lsdException w:name="List Table 7 Colorful Accent 2" w:uiPriority="52"/>
+    <w:lsdException w:name="List Table 1 Light Accent 3" w:uiPriority="46"/>
+    <w:lsdException w:name="List Table 2 Accent 3" w:uiPriority="47"/>
+    <w:lsdException w:name="List Table 3 Accent 3" w:uiPriority="48"/>
+    <w:lsdException w:name="List Table 4 Accent 3" w:uiPriority="49"/>
+    <w:lsdException w:name="List Table 5 Dark Accent 3" w:uiPriority="50"/>
+    <w:lsdException w:name="List Table 6 Colorful Accent 3" w:uiPriority="51"/>
+    <w:lsdException w:name="List Table 7 Colorful Accent 3" w:uiPriority="52"/>
+    <w:lsdException w:name="List Table 1 Light Accent 4" w:uiPriority="46"/>
+    <w:lsdException w:name="List Table 2 Accent 4" w:uiPriority="47"/>
+    <w:lsdException w:name="List Table 3 Accent 4" w:uiPriority="48"/>
+    <w:lsdException w:name="List Table 4 Accent 4" w:uiPriority="49"/>
+    <w:lsdException w:name="List Table 5 Dark Accent 4" w:uiPriority="50"/>
+    <w:lsdException w:name="List Table 6 Colorful Accent 4" w:uiPriority="51"/>
+    <w:lsdException w:name="List Table 7 Colorful Accent 4" w:uiPriority="52"/>
+    <w:lsdException w:name="List Table 1 Light Accent 5" w:uiPriority="46"/>
+    <w:lsdException w:name="List Table 2 Accent 5" w:uiPriority="47"/>
+    <w:lsdException w:name="List Table 3 Accent 5" w:uiPriority="48"/>
+    <w:lsdException w:name="List Table 4 Accent 5" w:uiPriority="49"/>
+    <w:lsdException w:name="List Table 5 Dark Accent 5" w:uiPriority="50"/>
+    <w:lsdException w:name="List Table 6 Colorful Accent 5" w:uiPriority="51"/>
+    <w:lsdException w:name="List Table 7 Colorful Accent 5" w:uiPriority="52"/>
+    <w:lsdException w:name="List Table 1 Light Accent 6" w:uiPriority="46"/>
+    <w:lsdException w:name="List Table 2 Accent 6" w:uiPriority="47"/>
+    <w:lsdException w:name="List Table 3 Accent 6" w:uiPriority="48"/>
+    <w:lsdException w:name="List Table 4 Accent 6" w:uiPriority="49"/>
+    <w:lsdException w:name="List Table 5 Dark Accent 6" w:uiPriority="50"/>
+    <w:lsdException w:name="List Table 6 Colorful Accent 6" w:uiPriority="51"/>
+    <w:lsdException w:name="List Table 7 Colorful Accent 6" w:uiPriority="52"/>
   </w:latentStyles>
   <w:style w:type="paragraph" w:default="1" w:styleId="Normal">
     <w:name w:val="Normal"/>
@@ -3609,7 +5358,7 @@
 </file>
 
 <file path=word/glossary/webSettings.xml><?xml version="1.0" encoding="utf-8"?>
-<w:webSettings xmlns:mc="http://schemas.openxmlformats.org/markup-compatibility/2006" xmlns:r="http://schemas.openxmlformats.org/officeDocument/2006/relationships" xmlns:w="http://schemas.openxmlformats.org/wordprocessingml/2006/main" xmlns:w14="http://schemas.microsoft.com/office/word/2010/wordml" mc:Ignorable="w14">
+<w:webSettings xmlns:mc="http://schemas.openxmlformats.org/markup-compatibility/2006" xmlns:r="http://schemas.openxmlformats.org/officeDocument/2006/relationships" xmlns:w="http://schemas.openxmlformats.org/wordprocessingml/2006/main" xmlns:w14="http://schemas.microsoft.com/office/word/2010/wordml" xmlns:w15="http://schemas.microsoft.com/office/word/2012/wordml" xmlns:w16se="http://schemas.microsoft.com/office/word/2015/wordml/symex" mc:Ignorable="w14 w15 w16se">
   <w:optimizeForBrowser/>
   <w:allowPNG/>
 </w:webSettings>
@@ -3924,7 +5673,7 @@
 </file>
 
 <file path=customXml/itemProps2.xml><?xml version="1.0" encoding="utf-8"?>
-<ds:datastoreItem xmlns:ds="http://schemas.openxmlformats.org/officeDocument/2006/customXml" ds:itemID="{BC973673-BAF4-4AFA-A43F-7858A04650DE}">
+<ds:datastoreItem xmlns:ds="http://schemas.openxmlformats.org/officeDocument/2006/customXml" ds:itemID="{242F2C2D-2811-4E93-B608-FC8FB4E5F8F4}">
   <ds:schemaRefs>
     <ds:schemaRef ds:uri="http://schemas.openxmlformats.org/officeDocument/2006/bibliography"/>
   </ds:schemaRefs>

</xml_diff>

<commit_message>
Mise à jour de la documentation (Changer droit pour la BD)
</commit_message>
<xml_diff>
--- a/Documentations/Documents essentiels/Garage RPI.docx
+++ b/Documentations/Documents essentiels/Garage RPI.docx
@@ -252,7 +252,7 @@
               </mc:Choice>
               <mc:Fallback>
                 <w:pict>
-                  <v:rect w14:anchorId="096D825F" id="Rectangle 52" o:spid="_x0000_s1026" style="position:absolute;margin-left:-9.75pt;margin-top:0;width:612pt;height:11in;z-index:-251655168;visibility:visible;mso-wrap-style:square;mso-width-percent:1000;mso-height-percent:1000;mso-wrap-distance-left:9pt;mso-wrap-distance-top:0;mso-wrap-distance-right:9pt;mso-wrap-distance-bottom:0;mso-position-horizontal:absolute;mso-position-horizontal-relative:page;mso-position-vertical:center;mso-position-vertical-relative:page;mso-width-percent:1000;mso-height-percent:1000;mso-width-relative:page;mso-height-relative:page;v-text-anchor:middle" o:gfxdata="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